<commit_message>
modifiche boldi, da allineare a quelle di ricki
</commit_message>
<xml_diff>
--- a/Presentazione progetto esame computer graphics primo semestre.docx
+++ b/Presentazione progetto esame computer graphics primo semestre.docx
@@ -104,7 +104,15 @@
           <w:szCs w:val="24"/>
         </w:rPr>
         <w:tab/>
-        <w:t>Matricola: SXXXXXX</w:t>
+        <w:t xml:space="preserve">Matricola: </w:t>
+      </w:r>
+      <w:r>
+        <w:rPr>
+          <w:rFonts w:ascii="Arial" w:hAnsi="Arial" w:cs="Arial"/>
+          <w:sz w:val="24"/>
+          <w:szCs w:val="24"/>
+        </w:rPr>
+        <w:t>S4525875</w:t>
       </w:r>
     </w:p>
     <w:p>
@@ -247,7 +255,23 @@
           <w:sz w:val="24"/>
           <w:szCs w:val="24"/>
         </w:rPr>
-        <w:t xml:space="preserve"> etc, </w:t>
+        <w:t xml:space="preserve"> etc</w:t>
+      </w:r>
+      <w:r>
+        <w:rPr>
+          <w:rFonts w:ascii="Arial" w:hAnsi="Arial" w:cs="Arial"/>
+          <w:sz w:val="24"/>
+          <w:szCs w:val="24"/>
+        </w:rPr>
+        <w:t>.</w:t>
+      </w:r>
+      <w:r>
+        <w:rPr>
+          <w:rFonts w:ascii="Arial" w:hAnsi="Arial" w:cs="Arial"/>
+          <w:sz w:val="24"/>
+          <w:szCs w:val="24"/>
+        </w:rPr>
+        <w:t xml:space="preserve">, </w:t>
       </w:r>
       <w:r>
         <w:rPr>
@@ -463,15 +487,7 @@
           <w:sz w:val="24"/>
           <w:szCs w:val="24"/>
         </w:rPr>
-        <w:t xml:space="preserve"> </w:t>
-      </w:r>
-      <w:r>
-        <w:rPr>
-          <w:rFonts w:ascii="Arial" w:hAnsi="Arial" w:cs="Arial"/>
-          <w:sz w:val="24"/>
-          <w:szCs w:val="24"/>
-        </w:rPr>
-        <w:t>spostamenti del mouse</w:t>
+        <w:t xml:space="preserve"> spostamenti del mouse</w:t>
       </w:r>
       <w:r>
         <w:rPr>
@@ -519,7 +535,23 @@
           <w:sz w:val="24"/>
           <w:szCs w:val="24"/>
         </w:rPr>
-        <w:t xml:space="preserve"> Il simulatore può anche essere usato come riscaldamento prima di giocare a un qualsiasi sparatutto, dato che, una volta raggiunto alti livelli, le capacità ottenute tendono a perdersi rapidamente, se non mantenuto giorno dopo giorno. Chiaramente tutto questo allenamento è indicato a quei giocatori che, per passione o per lavoro, giocano gli sparatutto ad alto livello o a livello competitivo/torneistico</w:t>
+        <w:t xml:space="preserve"> Il simulatore può anche essere usato come riscaldamento prima di giocare a un qualsiasi sparatutto, dato che, una volta raggiunto alti livelli, le capacità ottenute tendono a perdersi rapidamente, se non mantenut</w:t>
+      </w:r>
+      <w:r>
+        <w:rPr>
+          <w:rFonts w:ascii="Arial" w:hAnsi="Arial" w:cs="Arial"/>
+          <w:sz w:val="24"/>
+          <w:szCs w:val="24"/>
+        </w:rPr>
+        <w:t>e</w:t>
+      </w:r>
+      <w:r>
+        <w:rPr>
+          <w:rFonts w:ascii="Arial" w:hAnsi="Arial" w:cs="Arial"/>
+          <w:sz w:val="24"/>
+          <w:szCs w:val="24"/>
+        </w:rPr>
+        <w:t xml:space="preserve"> giorno dopo giorno. Chiaramente tutto questo allenamento è indicato a quei giocatori che, per passione o per lavoro, giocano gli sparatutto ad alto livello o a livello competitivo/torneistico</w:t>
       </w:r>
       <w:r>
         <w:rPr>
@@ -567,23 +599,7 @@
           <w:sz w:val="24"/>
           <w:szCs w:val="24"/>
         </w:rPr>
-        <w:t xml:space="preserve">neurologiche </w:t>
-      </w:r>
-      <w:r>
-        <w:rPr>
-          <w:rFonts w:ascii="Arial" w:hAnsi="Arial" w:cs="Arial"/>
-          <w:sz w:val="24"/>
-          <w:szCs w:val="24"/>
-        </w:rPr>
-        <w:t>che coinvolgono gli occhi o il cervello</w:t>
-      </w:r>
-      <w:r>
-        <w:rPr>
-          <w:rFonts w:ascii="Arial" w:hAnsi="Arial" w:cs="Arial"/>
-          <w:sz w:val="24"/>
-          <w:szCs w:val="24"/>
-        </w:rPr>
-        <w:t xml:space="preserve">, </w:t>
+        <w:t xml:space="preserve">neurologiche che coinvolgono gli occhi o il cervello, </w:t>
       </w:r>
       <w:r>
         <w:rPr>

</xml_diff>

<commit_message>
Realizzato ambiente 3D per il movimento di target. Safe point singolo
</commit_message>
<xml_diff>
--- a/Presentazione progetto esame computer graphics primo semestre.docx
+++ b/Presentazione progetto esame computer graphics primo semestre.docx
@@ -79,7 +79,16 @@
           <w:sz w:val="24"/>
           <w:szCs w:val="24"/>
         </w:rPr>
-        <w:t xml:space="preserve">Studenti: Marco Bertoldi  </w:t>
+        <w:t xml:space="preserve">Studenti: Marco </w:t>
+      </w:r>
+      <w:proofErr w:type="gramStart"/>
+      <w:r>
+        <w:rPr>
+          <w:rFonts w:ascii="Arial" w:hAnsi="Arial" w:cs="Arial"/>
+          <w:sz w:val="24"/>
+          <w:szCs w:val="24"/>
+        </w:rPr>
+        <w:t xml:space="preserve">Bertoldi  </w:t>
       </w:r>
       <w:r>
         <w:rPr>
@@ -89,6 +98,7 @@
         </w:rPr>
         <w:tab/>
       </w:r>
+      <w:proofErr w:type="gramEnd"/>
       <w:r>
         <w:rPr>
           <w:rFonts w:ascii="Arial" w:hAnsi="Arial" w:cs="Arial"/>
@@ -551,8 +561,18 @@
           <w:sz w:val="24"/>
           <w:szCs w:val="24"/>
         </w:rPr>
-        <w:t xml:space="preserve"> giorno dopo giorno. Chiaramente tutto questo allenamento è indicato a quei giocatori che, per passione o per lavoro, giocano gli sparatutto ad alto livello o a livello competitivo/torneistico</w:t>
-      </w:r>
+        <w:t xml:space="preserve"> giorno dopo giorno. Chiaramente tutto questo allenamento è indicato a quei giocatori che, per passione o per lavoro, giocano gli sparatutto ad alto livello o a livello competitivo/</w:t>
+      </w:r>
+      <w:proofErr w:type="spellStart"/>
+      <w:r>
+        <w:rPr>
+          <w:rFonts w:ascii="Arial" w:hAnsi="Arial" w:cs="Arial"/>
+          <w:sz w:val="24"/>
+          <w:szCs w:val="24"/>
+        </w:rPr>
+        <w:t>torneistico</w:t>
+      </w:r>
+      <w:proofErr w:type="spellEnd"/>
       <w:r>
         <w:rPr>
           <w:rFonts w:ascii="Arial" w:hAnsi="Arial" w:cs="Arial"/>
@@ -561,13 +581,23 @@
         </w:rPr>
         <w:t xml:space="preserve">. Ciononostante, è da ricordare l’importanza di tenere allenati i riflessi e, più in generale, il cervello. </w:t>
       </w:r>
-      <w:r>
-        <w:rPr>
-          <w:rFonts w:ascii="Arial" w:hAnsi="Arial" w:cs="Arial"/>
-          <w:sz w:val="24"/>
-          <w:szCs w:val="24"/>
-        </w:rPr>
-        <w:t>Ad esempio s</w:t>
+      <w:proofErr w:type="gramStart"/>
+      <w:r>
+        <w:rPr>
+          <w:rFonts w:ascii="Arial" w:hAnsi="Arial" w:cs="Arial"/>
+          <w:sz w:val="24"/>
+          <w:szCs w:val="24"/>
+        </w:rPr>
+        <w:t>Ad esempio</w:t>
+      </w:r>
+      <w:proofErr w:type="gramEnd"/>
+      <w:r>
+        <w:rPr>
+          <w:rFonts w:ascii="Arial" w:hAnsi="Arial" w:cs="Arial"/>
+          <w:sz w:val="24"/>
+          <w:szCs w:val="24"/>
+        </w:rPr>
+        <w:t xml:space="preserve"> s</w:t>
       </w:r>
       <w:r>
         <w:rPr>
@@ -699,6 +729,2849 @@
         </w:rPr>
         <w:t xml:space="preserve"> 3D basata sulla dimensione dei bersagli.</w:t>
       </w:r>
+    </w:p>
+    <w:p>
+      <w:pPr>
+        <w:jc w:val="both"/>
+        <w:rPr>
+          <w:rFonts w:ascii="Arial" w:hAnsi="Arial" w:cs="Arial"/>
+          <w:sz w:val="24"/>
+          <w:szCs w:val="24"/>
+        </w:rPr>
+      </w:pPr>
+    </w:p>
+    <w:p>
+      <w:pPr>
+        <w:jc w:val="both"/>
+        <w:rPr>
+          <w:rFonts w:ascii="Arial" w:hAnsi="Arial" w:cs="Arial"/>
+          <w:sz w:val="24"/>
+          <w:szCs w:val="24"/>
+        </w:rPr>
+      </w:pPr>
+    </w:p>
+    <w:p>
+      <w:pPr>
+        <w:jc w:val="both"/>
+        <w:rPr>
+          <w:rFonts w:ascii="Arial" w:hAnsi="Arial" w:cs="Arial"/>
+          <w:sz w:val="24"/>
+          <w:szCs w:val="24"/>
+        </w:rPr>
+      </w:pPr>
+      <w:r>
+        <w:rPr>
+          <w:rFonts w:ascii="Arial" w:hAnsi="Arial" w:cs="Arial"/>
+          <w:sz w:val="24"/>
+          <w:szCs w:val="24"/>
+        </w:rPr>
+        <w:lastRenderedPageBreak/>
+        <w:t>AMBIENTE 3D:</w:t>
+      </w:r>
+    </w:p>
+    <w:p>
+      <w:pPr>
+        <w:jc w:val="both"/>
+        <w:rPr>
+          <w:rFonts w:ascii="Arial" w:hAnsi="Arial" w:cs="Arial"/>
+          <w:sz w:val="24"/>
+          <w:szCs w:val="24"/>
+        </w:rPr>
+      </w:pPr>
+      <w:r>
+        <w:rPr>
+          <w:rFonts w:ascii="Arial" w:hAnsi="Arial" w:cs="Arial"/>
+          <w:sz w:val="24"/>
+          <w:szCs w:val="24"/>
+        </w:rPr>
+        <w:t xml:space="preserve">Tramite prove pratiche durante lo sviluppo si è notato come la grafica 2D risulti estremamente limitante </w:t>
+      </w:r>
+      <w:r>
+        <w:rPr>
+          <w:rFonts w:ascii="Arial" w:hAnsi="Arial" w:cs="Arial"/>
+          <w:sz w:val="24"/>
+          <w:szCs w:val="24"/>
+        </w:rPr>
+        <w:t>dato il fine ultimo del gioco</w:t>
+      </w:r>
+      <w:r>
+        <w:rPr>
+          <w:rFonts w:ascii="Arial" w:hAnsi="Arial" w:cs="Arial"/>
+          <w:sz w:val="24"/>
+          <w:szCs w:val="24"/>
+        </w:rPr>
+        <w:t>. Giochi sparatutto moderni sono sviluppati in 3D</w:t>
+      </w:r>
+      <w:r>
+        <w:rPr>
+          <w:rFonts w:ascii="Arial" w:hAnsi="Arial" w:cs="Arial"/>
+          <w:sz w:val="24"/>
+          <w:szCs w:val="24"/>
+        </w:rPr>
+        <w:t xml:space="preserve"> e</w:t>
+      </w:r>
+      <w:r>
+        <w:rPr>
+          <w:rFonts w:ascii="Arial" w:hAnsi="Arial" w:cs="Arial"/>
+          <w:sz w:val="24"/>
+          <w:szCs w:val="24"/>
+        </w:rPr>
+        <w:t xml:space="preserve"> l’assenza della terza dimensione</w:t>
+      </w:r>
+      <w:r>
+        <w:rPr>
+          <w:rFonts w:ascii="Arial" w:hAnsi="Arial" w:cs="Arial"/>
+          <w:sz w:val="24"/>
+          <w:szCs w:val="24"/>
+        </w:rPr>
+        <w:t xml:space="preserve"> </w:t>
+      </w:r>
+      <w:r>
+        <w:rPr>
+          <w:rFonts w:ascii="Arial" w:hAnsi="Arial" w:cs="Arial"/>
+          <w:sz w:val="24"/>
+          <w:szCs w:val="24"/>
+        </w:rPr>
+        <w:t xml:space="preserve">si percepisce </w:t>
+      </w:r>
+      <w:r>
+        <w:rPr>
+          <w:rFonts w:ascii="Arial" w:hAnsi="Arial" w:cs="Arial"/>
+          <w:sz w:val="24"/>
+          <w:szCs w:val="24"/>
+        </w:rPr>
+        <w:t>nella schermata</w:t>
+      </w:r>
+      <w:r>
+        <w:rPr>
+          <w:rFonts w:ascii="Arial" w:hAnsi="Arial" w:cs="Arial"/>
+          <w:sz w:val="24"/>
+          <w:szCs w:val="24"/>
+        </w:rPr>
+        <w:t xml:space="preserve"> </w:t>
+      </w:r>
+      <w:r>
+        <w:rPr>
+          <w:rFonts w:ascii="Arial" w:hAnsi="Arial" w:cs="Arial"/>
+          <w:sz w:val="24"/>
+          <w:szCs w:val="24"/>
+        </w:rPr>
+        <w:t xml:space="preserve">e </w:t>
+      </w:r>
+      <w:r>
+        <w:rPr>
+          <w:rFonts w:ascii="Arial" w:hAnsi="Arial" w:cs="Arial"/>
+          <w:sz w:val="24"/>
+          <w:szCs w:val="24"/>
+        </w:rPr>
+        <w:t>si ripercuote in una</w:t>
+      </w:r>
+      <w:r>
+        <w:rPr>
+          <w:rFonts w:ascii="Arial" w:hAnsi="Arial" w:cs="Arial"/>
+          <w:sz w:val="24"/>
+          <w:szCs w:val="24"/>
+        </w:rPr>
+        <w:t xml:space="preserve"> </w:t>
+      </w:r>
+      <w:r>
+        <w:rPr>
+          <w:rFonts w:ascii="Arial" w:hAnsi="Arial" w:cs="Arial"/>
+          <w:sz w:val="24"/>
+          <w:szCs w:val="24"/>
+        </w:rPr>
+        <w:t>mancanza di immersione all’interno della scena</w:t>
+      </w:r>
+      <w:r>
+        <w:rPr>
+          <w:rFonts w:ascii="Arial" w:hAnsi="Arial" w:cs="Arial"/>
+          <w:sz w:val="24"/>
+          <w:szCs w:val="24"/>
+        </w:rPr>
+        <w:t>. In un simulatore a due dimensioni il</w:t>
+      </w:r>
+      <w:r>
+        <w:rPr>
+          <w:rFonts w:ascii="Arial" w:hAnsi="Arial" w:cs="Arial"/>
+          <w:sz w:val="24"/>
+          <w:szCs w:val="24"/>
+        </w:rPr>
+        <w:t xml:space="preserve"> giocatore </w:t>
+      </w:r>
+      <w:r>
+        <w:rPr>
+          <w:rFonts w:ascii="Arial" w:hAnsi="Arial" w:cs="Arial"/>
+          <w:sz w:val="24"/>
+          <w:szCs w:val="24"/>
+        </w:rPr>
+        <w:t xml:space="preserve">viene proiettato </w:t>
+      </w:r>
+      <w:r>
+        <w:rPr>
+          <w:rFonts w:ascii="Arial" w:hAnsi="Arial" w:cs="Arial"/>
+          <w:sz w:val="24"/>
+          <w:szCs w:val="24"/>
+        </w:rPr>
+        <w:t>in un</w:t>
+      </w:r>
+      <w:r>
+        <w:rPr>
+          <w:rFonts w:ascii="Arial" w:hAnsi="Arial" w:cs="Arial"/>
+          <w:sz w:val="24"/>
+          <w:szCs w:val="24"/>
+        </w:rPr>
+        <w:t xml:space="preserve"> ambiente piatto, percepito d</w:t>
+      </w:r>
+      <w:r>
+        <w:rPr>
+          <w:rFonts w:ascii="Arial" w:hAnsi="Arial" w:cs="Arial"/>
+          <w:sz w:val="24"/>
+          <w:szCs w:val="24"/>
+        </w:rPr>
+        <w:t>ifferente</w:t>
+      </w:r>
+      <w:r>
+        <w:rPr>
+          <w:rFonts w:ascii="Arial" w:hAnsi="Arial" w:cs="Arial"/>
+          <w:sz w:val="24"/>
+          <w:szCs w:val="24"/>
+        </w:rPr>
+        <w:t xml:space="preserve"> da quello in cui si svolge il gioco per il quale ci si sta allenando, vanificando l’utilità dell’esercizio. Per dare un</w:t>
+      </w:r>
+      <w:r>
+        <w:rPr>
+          <w:rFonts w:ascii="Arial" w:hAnsi="Arial" w:cs="Arial"/>
+          <w:sz w:val="24"/>
+          <w:szCs w:val="24"/>
+        </w:rPr>
+        <w:t>’</w:t>
+      </w:r>
+      <w:r>
+        <w:rPr>
+          <w:rFonts w:ascii="Arial" w:hAnsi="Arial" w:cs="Arial"/>
+          <w:sz w:val="24"/>
+          <w:szCs w:val="24"/>
+        </w:rPr>
+        <w:t>illusione di profondità si è pensato allora ad un ambiente tridimensionale all’interno del quale si può muovere il bersaglio, schematizzato di seguit</w:t>
+      </w:r>
+      <w:r>
+        <w:rPr>
+          <w:rFonts w:ascii="Arial" w:hAnsi="Arial" w:cs="Arial"/>
+          <w:sz w:val="24"/>
+          <w:szCs w:val="24"/>
+        </w:rPr>
+        <w:t>o:</w:t>
+      </w:r>
+    </w:p>
+    <w:p>
+      <w:pPr>
+        <w:jc w:val="both"/>
+        <w:rPr>
+          <w:rFonts w:ascii="Arial" w:hAnsi="Arial" w:cs="Arial"/>
+          <w:sz w:val="24"/>
+          <w:szCs w:val="24"/>
+        </w:rPr>
+      </w:pPr>
+      <w:r>
+        <w:rPr>
+          <w:rFonts w:ascii="Arial" w:hAnsi="Arial" w:cs="Arial"/>
+          <w:noProof/>
+          <w:sz w:val="24"/>
+          <w:szCs w:val="24"/>
+        </w:rPr>
+        <w:drawing>
+          <wp:inline distT="0" distB="0" distL="0" distR="0" wp14:anchorId="61E0D06E" wp14:editId="5CA8937F">
+            <wp:extent cx="6012407" cy="6966858"/>
+            <wp:effectExtent l="0" t="0" r="7620" b="5715"/>
+            <wp:docPr id="15" name="Immagine 15"/>
+            <wp:cNvGraphicFramePr>
+              <a:graphicFrameLocks xmlns:a="http://schemas.openxmlformats.org/drawingml/2006/main" noChangeAspect="1"/>
+            </wp:cNvGraphicFramePr>
+            <a:graphic xmlns:a="http://schemas.openxmlformats.org/drawingml/2006/main">
+              <a:graphicData uri="http://schemas.openxmlformats.org/drawingml/2006/picture">
+                <pic:pic xmlns:pic="http://schemas.openxmlformats.org/drawingml/2006/picture">
+                  <pic:nvPicPr>
+                    <pic:cNvPr id="15" name="Immagine 15"/>
+                    <pic:cNvPicPr/>
+                  </pic:nvPicPr>
+                  <pic:blipFill>
+                    <a:blip r:embed="rId5">
+                      <a:extLst>
+                        <a:ext uri="{28A0092B-C50C-407E-A947-70E740481C1C}">
+                          <a14:useLocalDpi xmlns:a14="http://schemas.microsoft.com/office/drawing/2010/main" val="0"/>
+                        </a:ext>
+                      </a:extLst>
+                    </a:blip>
+                    <a:stretch>
+                      <a:fillRect/>
+                    </a:stretch>
+                  </pic:blipFill>
+                  <pic:spPr>
+                    <a:xfrm>
+                      <a:off x="0" y="0"/>
+                      <a:ext cx="6057621" cy="7019249"/>
+                    </a:xfrm>
+                    <a:prstGeom prst="rect">
+                      <a:avLst/>
+                    </a:prstGeom>
+                  </pic:spPr>
+                </pic:pic>
+              </a:graphicData>
+            </a:graphic>
+          </wp:inline>
+        </w:drawing>
+      </w:r>
+    </w:p>
+    <w:p>
+      <w:pPr>
+        <w:jc w:val="both"/>
+        <w:rPr>
+          <w:rFonts w:ascii="Arial" w:hAnsi="Arial" w:cs="Arial"/>
+          <w:sz w:val="24"/>
+          <w:szCs w:val="24"/>
+        </w:rPr>
+      </w:pPr>
+      <w:r>
+        <w:rPr>
+          <w:rFonts w:ascii="Arial" w:hAnsi="Arial" w:cs="Arial"/>
+          <w:sz w:val="24"/>
+          <w:szCs w:val="24"/>
+        </w:rPr>
+        <w:lastRenderedPageBreak/>
+        <w:t>L</w:t>
+      </w:r>
+      <w:r>
+        <w:rPr>
+          <w:rFonts w:ascii="Arial" w:hAnsi="Arial" w:cs="Arial"/>
+          <w:sz w:val="24"/>
+          <w:szCs w:val="24"/>
+        </w:rPr>
+        <w:t>a camera</w:t>
+      </w:r>
+      <w:r>
+        <w:rPr>
+          <w:rFonts w:ascii="Arial" w:hAnsi="Arial" w:cs="Arial"/>
+          <w:sz w:val="24"/>
+          <w:szCs w:val="24"/>
+        </w:rPr>
+        <w:t xml:space="preserve"> è</w:t>
+      </w:r>
+      <w:r>
+        <w:rPr>
+          <w:rFonts w:ascii="Arial" w:hAnsi="Arial" w:cs="Arial"/>
+          <w:sz w:val="24"/>
+          <w:szCs w:val="24"/>
+        </w:rPr>
+        <w:t xml:space="preserve"> posta al centro delle due semisfere</w:t>
+      </w:r>
+      <w:r>
+        <w:rPr>
+          <w:rFonts w:ascii="Arial" w:hAnsi="Arial" w:cs="Arial"/>
+          <w:sz w:val="24"/>
+          <w:szCs w:val="24"/>
+        </w:rPr>
+        <w:t xml:space="preserve"> e il</w:t>
+      </w:r>
+      <w:r>
+        <w:rPr>
+          <w:rFonts w:ascii="Arial" w:hAnsi="Arial" w:cs="Arial"/>
+          <w:sz w:val="24"/>
+          <w:szCs w:val="24"/>
+        </w:rPr>
+        <w:t xml:space="preserve"> bersaglio può muoversi nello spazio </w:t>
+      </w:r>
+      <w:r>
+        <w:rPr>
+          <w:rFonts w:ascii="Arial" w:hAnsi="Arial" w:cs="Arial"/>
+          <w:sz w:val="24"/>
+          <w:szCs w:val="24"/>
+        </w:rPr>
+        <w:t xml:space="preserve">libero </w:t>
+      </w:r>
+      <w:r>
+        <w:rPr>
+          <w:rFonts w:ascii="Arial" w:hAnsi="Arial" w:cs="Arial"/>
+          <w:sz w:val="24"/>
+          <w:szCs w:val="24"/>
+        </w:rPr>
+        <w:t>tra le due semisfere.</w:t>
+      </w:r>
+      <w:r>
+        <w:rPr>
+          <w:rFonts w:ascii="Arial" w:hAnsi="Arial" w:cs="Arial"/>
+          <w:sz w:val="24"/>
+          <w:szCs w:val="24"/>
+        </w:rPr>
+        <w:t xml:space="preserve"> Segue una vista dall’alto sul piano </w:t>
+      </w:r>
+      <w:proofErr w:type="spellStart"/>
+      <w:r>
+        <w:rPr>
+          <w:rFonts w:ascii="Arial" w:hAnsi="Arial" w:cs="Arial"/>
+          <w:sz w:val="24"/>
+          <w:szCs w:val="24"/>
+        </w:rPr>
+        <w:t>xz</w:t>
+      </w:r>
+      <w:proofErr w:type="spellEnd"/>
+      <w:r>
+        <w:rPr>
+          <w:rFonts w:ascii="Arial" w:hAnsi="Arial" w:cs="Arial"/>
+          <w:sz w:val="24"/>
+          <w:szCs w:val="24"/>
+        </w:rPr>
+        <w:t>:</w:t>
+      </w:r>
+    </w:p>
+    <w:p>
+      <w:pPr>
+        <w:jc w:val="both"/>
+        <w:rPr>
+          <w:rFonts w:ascii="Arial" w:hAnsi="Arial" w:cs="Arial"/>
+          <w:sz w:val="24"/>
+          <w:szCs w:val="24"/>
+        </w:rPr>
+      </w:pPr>
+      <w:r>
+        <w:rPr>
+          <w:rFonts w:ascii="Arial" w:hAnsi="Arial" w:cs="Arial"/>
+          <w:noProof/>
+          <w:sz w:val="24"/>
+          <w:szCs w:val="24"/>
+        </w:rPr>
+        <w:drawing>
+          <wp:inline distT="0" distB="0" distL="0" distR="0" wp14:anchorId="15014B1F" wp14:editId="518B60AA">
+            <wp:extent cx="6120130" cy="3244850"/>
+            <wp:effectExtent l="0" t="0" r="0" b="0"/>
+            <wp:docPr id="12" name="Immagine 12"/>
+            <wp:cNvGraphicFramePr>
+              <a:graphicFrameLocks xmlns:a="http://schemas.openxmlformats.org/drawingml/2006/main" noChangeAspect="1"/>
+            </wp:cNvGraphicFramePr>
+            <a:graphic xmlns:a="http://schemas.openxmlformats.org/drawingml/2006/main">
+              <a:graphicData uri="http://schemas.openxmlformats.org/drawingml/2006/picture">
+                <pic:pic xmlns:pic="http://schemas.openxmlformats.org/drawingml/2006/picture">
+                  <pic:nvPicPr>
+                    <pic:cNvPr id="12" name="Immagine 12"/>
+                    <pic:cNvPicPr/>
+                  </pic:nvPicPr>
+                  <pic:blipFill>
+                    <a:blip r:embed="rId6" cstate="print">
+                      <a:extLst>
+                        <a:ext uri="{28A0092B-C50C-407E-A947-70E740481C1C}">
+                          <a14:useLocalDpi xmlns:a14="http://schemas.microsoft.com/office/drawing/2010/main" val="0"/>
+                        </a:ext>
+                      </a:extLst>
+                    </a:blip>
+                    <a:stretch>
+                      <a:fillRect/>
+                    </a:stretch>
+                  </pic:blipFill>
+                  <pic:spPr>
+                    <a:xfrm>
+                      <a:off x="0" y="0"/>
+                      <a:ext cx="6120130" cy="3244850"/>
+                    </a:xfrm>
+                    <a:prstGeom prst="rect">
+                      <a:avLst/>
+                    </a:prstGeom>
+                  </pic:spPr>
+                </pic:pic>
+              </a:graphicData>
+            </a:graphic>
+          </wp:inline>
+        </w:drawing>
+      </w:r>
+    </w:p>
+    <w:p>
+      <w:pPr>
+        <w:jc w:val="both"/>
+        <w:rPr>
+          <w:rFonts w:ascii="Arial" w:hAnsi="Arial" w:cs="Arial"/>
+          <w:sz w:val="24"/>
+          <w:szCs w:val="24"/>
+        </w:rPr>
+      </w:pPr>
+      <w:r>
+        <w:rPr>
+          <w:rFonts w:ascii="Arial" w:hAnsi="Arial" w:cs="Arial"/>
+          <w:sz w:val="24"/>
+          <w:szCs w:val="24"/>
+        </w:rPr>
+        <w:t xml:space="preserve">E una vista laterale sul piano </w:t>
+      </w:r>
+      <w:proofErr w:type="spellStart"/>
+      <w:r>
+        <w:rPr>
+          <w:rFonts w:ascii="Arial" w:hAnsi="Arial" w:cs="Arial"/>
+          <w:sz w:val="24"/>
+          <w:szCs w:val="24"/>
+        </w:rPr>
+        <w:t>yz</w:t>
+      </w:r>
+      <w:proofErr w:type="spellEnd"/>
+      <w:r>
+        <w:rPr>
+          <w:rFonts w:ascii="Arial" w:hAnsi="Arial" w:cs="Arial"/>
+          <w:sz w:val="24"/>
+          <w:szCs w:val="24"/>
+        </w:rPr>
+        <w:t>:</w:t>
+      </w:r>
+    </w:p>
+    <w:p>
+      <w:pPr>
+        <w:jc w:val="both"/>
+        <w:rPr>
+          <w:rFonts w:ascii="Arial" w:hAnsi="Arial" w:cs="Arial"/>
+          <w:sz w:val="24"/>
+          <w:szCs w:val="24"/>
+        </w:rPr>
+      </w:pPr>
+      <w:r>
+        <w:rPr>
+          <w:rFonts w:ascii="Arial" w:hAnsi="Arial" w:cs="Arial"/>
+          <w:noProof/>
+          <w:sz w:val="24"/>
+          <w:szCs w:val="24"/>
+        </w:rPr>
+        <w:drawing>
+          <wp:inline distT="0" distB="0" distL="0" distR="0" wp14:anchorId="271CE7B3" wp14:editId="1FF5AC4E">
+            <wp:extent cx="3224896" cy="4898571"/>
+            <wp:effectExtent l="0" t="0" r="0" b="0"/>
+            <wp:docPr id="13" name="Immagine 13"/>
+            <wp:cNvGraphicFramePr>
+              <a:graphicFrameLocks xmlns:a="http://schemas.openxmlformats.org/drawingml/2006/main" noChangeAspect="1"/>
+            </wp:cNvGraphicFramePr>
+            <a:graphic xmlns:a="http://schemas.openxmlformats.org/drawingml/2006/main">
+              <a:graphicData uri="http://schemas.openxmlformats.org/drawingml/2006/picture">
+                <pic:pic xmlns:pic="http://schemas.openxmlformats.org/drawingml/2006/picture">
+                  <pic:nvPicPr>
+                    <pic:cNvPr id="13" name="Immagine 13"/>
+                    <pic:cNvPicPr/>
+                  </pic:nvPicPr>
+                  <pic:blipFill>
+                    <a:blip r:embed="rId7">
+                      <a:extLst>
+                        <a:ext uri="{28A0092B-C50C-407E-A947-70E740481C1C}">
+                          <a14:useLocalDpi xmlns:a14="http://schemas.microsoft.com/office/drawing/2010/main" val="0"/>
+                        </a:ext>
+                      </a:extLst>
+                    </a:blip>
+                    <a:stretch>
+                      <a:fillRect/>
+                    </a:stretch>
+                  </pic:blipFill>
+                  <pic:spPr>
+                    <a:xfrm>
+                      <a:off x="0" y="0"/>
+                      <a:ext cx="3266642" cy="4961983"/>
+                    </a:xfrm>
+                    <a:prstGeom prst="rect">
+                      <a:avLst/>
+                    </a:prstGeom>
+                  </pic:spPr>
+                </pic:pic>
+              </a:graphicData>
+            </a:graphic>
+          </wp:inline>
+        </w:drawing>
+      </w:r>
+    </w:p>
+    <w:p>
+      <w:pPr>
+        <w:jc w:val="both"/>
+        <w:rPr>
+          <w:rFonts w:ascii="Arial" w:hAnsi="Arial" w:cs="Arial"/>
+          <w:sz w:val="24"/>
+          <w:szCs w:val="24"/>
+        </w:rPr>
+      </w:pPr>
+      <w:r>
+        <w:rPr>
+          <w:rFonts w:ascii="Arial" w:hAnsi="Arial" w:cs="Arial"/>
+          <w:sz w:val="24"/>
+          <w:szCs w:val="24"/>
+        </w:rPr>
+        <w:lastRenderedPageBreak/>
+        <w:t xml:space="preserve">Con “screen” si fa riferimento al rettangolo avente dimensioni pari allo schermo del pc, sulle quali verrà proiettata la posizione del target per la stampa a schermo. Il rettangolo screen è tangente alla semisfera di raggio </w:t>
+      </w:r>
+      <w:proofErr w:type="spellStart"/>
+      <w:r>
+        <w:rPr>
+          <w:rFonts w:ascii="Arial" w:hAnsi="Arial" w:cs="Arial"/>
+          <w:sz w:val="24"/>
+          <w:szCs w:val="24"/>
+        </w:rPr>
+        <w:t>cameraDistance</w:t>
+      </w:r>
+      <w:proofErr w:type="spellEnd"/>
+      <w:r>
+        <w:rPr>
+          <w:rFonts w:ascii="Arial" w:hAnsi="Arial" w:cs="Arial"/>
+          <w:sz w:val="24"/>
+          <w:szCs w:val="24"/>
+        </w:rPr>
+        <w:t>. L’angolo compreso tra l’asse X e la congiungente tra il centro dello schermo e la posizione della camera è definito come α, scelto come appartenente all’intervallo [</w:t>
+      </w:r>
+      <w:proofErr w:type="gramStart"/>
+      <w:r>
+        <w:rPr>
+          <w:rFonts w:ascii="Arial" w:hAnsi="Arial" w:cs="Arial"/>
+          <w:sz w:val="24"/>
+          <w:szCs w:val="24"/>
+        </w:rPr>
+        <w:t>0,π</w:t>
+      </w:r>
+      <w:proofErr w:type="gramEnd"/>
+      <w:r>
+        <w:rPr>
+          <w:rFonts w:ascii="Arial" w:hAnsi="Arial" w:cs="Arial"/>
+          <w:sz w:val="24"/>
+          <w:szCs w:val="24"/>
+        </w:rPr>
+        <w:t>]. Analogamente si definisce l’angolo γ come l’angolo compreso tra l’asse delle Y e la congiungente tra centro dello schermo e posizione della camera.</w:t>
+      </w:r>
+      <w:r>
+        <w:rPr>
+          <w:rFonts w:ascii="Arial" w:hAnsi="Arial" w:cs="Arial"/>
+          <w:sz w:val="24"/>
+          <w:szCs w:val="24"/>
+        </w:rPr>
+        <w:t xml:space="preserve"> </w:t>
+      </w:r>
+      <w:r>
+        <w:rPr>
+          <w:rFonts w:ascii="Arial" w:hAnsi="Arial" w:cs="Arial"/>
+          <w:sz w:val="24"/>
+          <w:szCs w:val="24"/>
+        </w:rPr>
+        <w:t xml:space="preserve">Si è scelto di “mappare” lo sfondo sulla semicirconferenza di raggio </w:t>
+      </w:r>
+      <w:proofErr w:type="spellStart"/>
+      <w:r>
+        <w:rPr>
+          <w:rFonts w:ascii="Arial" w:hAnsi="Arial" w:cs="Arial"/>
+          <w:sz w:val="24"/>
+          <w:szCs w:val="24"/>
+        </w:rPr>
+        <w:t>cameraDistance</w:t>
+      </w:r>
+      <w:proofErr w:type="spellEnd"/>
+      <w:r>
+        <w:rPr>
+          <w:rFonts w:ascii="Arial" w:hAnsi="Arial" w:cs="Arial"/>
+          <w:sz w:val="24"/>
+          <w:szCs w:val="24"/>
+        </w:rPr>
+        <w:t>, segue dunque la considerazione seguente:</w:t>
+      </w:r>
+    </w:p>
+    <w:p>
+      <w:pPr>
+        <w:jc w:val="both"/>
+        <w:rPr>
+          <w:rFonts w:ascii="Arial" w:hAnsi="Arial" w:cs="Arial"/>
+          <w:sz w:val="24"/>
+          <w:szCs w:val="24"/>
+        </w:rPr>
+      </w:pPr>
+      <m:oMathPara>
+        <m:oMath>
+          <m:r>
+            <w:rPr>
+              <w:rFonts w:ascii="Cambria Math" w:hAnsi="Cambria Math" w:cs="Arial"/>
+              <w:sz w:val="24"/>
+              <w:szCs w:val="24"/>
+            </w:rPr>
+            <m:t xml:space="preserve">angolo[rad] = </m:t>
+          </m:r>
+          <m:f>
+            <m:fPr>
+              <m:ctrlPr>
+                <w:rPr>
+                  <w:rFonts w:ascii="Cambria Math" w:hAnsi="Cambria Math" w:cs="Arial"/>
+                  <w:i/>
+                  <w:sz w:val="24"/>
+                  <w:szCs w:val="24"/>
+                </w:rPr>
+              </m:ctrlPr>
+            </m:fPr>
+            <m:num>
+              <m:r>
+                <w:rPr>
+                  <w:rFonts w:ascii="Cambria Math" w:hAnsi="Cambria Math" w:cs="Arial"/>
+                  <w:sz w:val="24"/>
+                  <w:szCs w:val="24"/>
+                </w:rPr>
+                <m:t>arco</m:t>
+              </m:r>
+            </m:num>
+            <m:den>
+              <m:r>
+                <w:rPr>
+                  <w:rFonts w:ascii="Cambria Math" w:hAnsi="Cambria Math" w:cs="Arial"/>
+                  <w:sz w:val="24"/>
+                  <w:szCs w:val="24"/>
+                </w:rPr>
+                <m:t>distanza</m:t>
+              </m:r>
+            </m:den>
+          </m:f>
+        </m:oMath>
+      </m:oMathPara>
+    </w:p>
+    <w:p>
+      <w:pPr>
+        <w:jc w:val="both"/>
+        <w:rPr>
+          <w:rFonts w:ascii="Arial" w:eastAsiaTheme="minorEastAsia" w:hAnsi="Arial" w:cs="Arial"/>
+          <w:sz w:val="24"/>
+          <w:szCs w:val="24"/>
+        </w:rPr>
+      </w:pPr>
+      <m:oMathPara>
+        <m:oMath>
+          <m:r>
+            <w:rPr>
+              <w:rFonts w:ascii="Cambria Math" w:hAnsi="Cambria Math" w:cs="Arial"/>
+              <w:sz w:val="24"/>
+              <w:szCs w:val="24"/>
+              <w:shd w:val="clear" w:color="auto" w:fill="D9E2F3" w:themeFill="accent1" w:themeFillTint="33"/>
+            </w:rPr>
+            <m:t xml:space="preserve">α = </m:t>
+          </m:r>
+          <m:f>
+            <m:fPr>
+              <m:ctrlPr>
+                <w:rPr>
+                  <w:rFonts w:ascii="Cambria Math" w:hAnsi="Cambria Math" w:cs="Arial"/>
+                  <w:i/>
+                  <w:sz w:val="24"/>
+                  <w:szCs w:val="24"/>
+                  <w:shd w:val="clear" w:color="auto" w:fill="D9E2F3" w:themeFill="accent1" w:themeFillTint="33"/>
+                </w:rPr>
+              </m:ctrlPr>
+            </m:fPr>
+            <m:num>
+              <m:r>
+                <w:rPr>
+                  <w:rFonts w:ascii="Cambria Math" w:hAnsi="Cambria Math" w:cs="Arial"/>
+                  <w:sz w:val="24"/>
+                  <w:szCs w:val="24"/>
+                  <w:shd w:val="clear" w:color="auto" w:fill="D9E2F3" w:themeFill="accent1" w:themeFillTint="33"/>
+                </w:rPr>
+                <m:t>viewSource.X</m:t>
+              </m:r>
+            </m:num>
+            <m:den>
+              <m:r>
+                <w:rPr>
+                  <w:rFonts w:ascii="Cambria Math" w:hAnsi="Cambria Math" w:cs="Arial"/>
+                  <w:sz w:val="24"/>
+                  <w:szCs w:val="24"/>
+                  <w:shd w:val="clear" w:color="auto" w:fill="D9E2F3" w:themeFill="accent1" w:themeFillTint="33"/>
+                </w:rPr>
+                <m:t>cameraDistance</m:t>
+              </m:r>
+            </m:den>
+          </m:f>
+        </m:oMath>
+      </m:oMathPara>
+    </w:p>
+    <w:p>
+      <w:pPr>
+        <w:jc w:val="both"/>
+        <w:rPr>
+          <w:rFonts w:ascii="Arial" w:hAnsi="Arial" w:cs="Arial"/>
+          <w:sz w:val="24"/>
+          <w:szCs w:val="24"/>
+        </w:rPr>
+      </w:pPr>
+      <w:r>
+        <w:rPr>
+          <w:rFonts w:ascii="Arial" w:eastAsiaTheme="minorEastAsia" w:hAnsi="Arial" w:cs="Arial"/>
+          <w:sz w:val="24"/>
+          <w:szCs w:val="24"/>
+        </w:rPr>
+        <w:t xml:space="preserve">L’angolo α viene calcolato come l’ascissa </w:t>
+      </w:r>
+      <w:r>
+        <w:rPr>
+          <w:rFonts w:ascii="Arial" w:eastAsiaTheme="minorEastAsia" w:hAnsi="Arial" w:cs="Arial"/>
+          <w:sz w:val="24"/>
+          <w:szCs w:val="24"/>
+        </w:rPr>
+        <w:t xml:space="preserve">del rettangolo </w:t>
+      </w:r>
+      <w:proofErr w:type="spellStart"/>
+      <w:r>
+        <w:rPr>
+          <w:rFonts w:ascii="Arial" w:eastAsiaTheme="minorEastAsia" w:hAnsi="Arial" w:cs="Arial"/>
+          <w:sz w:val="24"/>
+          <w:szCs w:val="24"/>
+        </w:rPr>
+        <w:t>viewSource</w:t>
+      </w:r>
+      <w:proofErr w:type="spellEnd"/>
+      <w:r>
+        <w:rPr>
+          <w:rFonts w:ascii="Arial" w:eastAsiaTheme="minorEastAsia" w:hAnsi="Arial" w:cs="Arial"/>
+          <w:sz w:val="24"/>
+          <w:szCs w:val="24"/>
+        </w:rPr>
+        <w:t xml:space="preserve">, libero di muoversi nei limiti dello sfondo, diviso la distanza dal centro della camera, </w:t>
+      </w:r>
+      <w:proofErr w:type="spellStart"/>
+      <w:r>
+        <w:rPr>
+          <w:rFonts w:ascii="Arial" w:eastAsiaTheme="minorEastAsia" w:hAnsi="Arial" w:cs="Arial"/>
+          <w:sz w:val="24"/>
+          <w:szCs w:val="24"/>
+        </w:rPr>
+        <w:t>cameraDistance</w:t>
+      </w:r>
+      <w:proofErr w:type="spellEnd"/>
+      <w:r>
+        <w:rPr>
+          <w:rFonts w:ascii="Arial" w:eastAsiaTheme="minorEastAsia" w:hAnsi="Arial" w:cs="Arial"/>
+          <w:sz w:val="24"/>
+          <w:szCs w:val="24"/>
+        </w:rPr>
+        <w:t xml:space="preserve">. Essendo </w:t>
+      </w:r>
+      <w:proofErr w:type="spellStart"/>
+      <w:r>
+        <w:rPr>
+          <w:rFonts w:ascii="Arial" w:eastAsiaTheme="minorEastAsia" w:hAnsi="Arial" w:cs="Arial"/>
+          <w:sz w:val="24"/>
+          <w:szCs w:val="24"/>
+        </w:rPr>
+        <w:t>viewSource.X</w:t>
+      </w:r>
+      <w:proofErr w:type="spellEnd"/>
+      <w:r>
+        <w:rPr>
+          <w:rFonts w:ascii="Arial" w:eastAsiaTheme="minorEastAsia" w:hAnsi="Arial" w:cs="Arial"/>
+          <w:sz w:val="24"/>
+          <w:szCs w:val="24"/>
+        </w:rPr>
+        <w:t xml:space="preserve"> libero di muoversi tra 0 e </w:t>
+      </w:r>
+      <w:proofErr w:type="spellStart"/>
+      <w:proofErr w:type="gramStart"/>
+      <w:r>
+        <w:rPr>
+          <w:rFonts w:ascii="Arial" w:eastAsiaTheme="minorEastAsia" w:hAnsi="Arial" w:cs="Arial"/>
+          <w:sz w:val="24"/>
+          <w:szCs w:val="24"/>
+        </w:rPr>
+        <w:t>background.Width</w:t>
+      </w:r>
+      <w:proofErr w:type="gramEnd"/>
+      <w:r>
+        <w:rPr>
+          <w:rFonts w:ascii="Arial" w:eastAsiaTheme="minorEastAsia" w:hAnsi="Arial" w:cs="Arial"/>
+          <w:sz w:val="24"/>
+          <w:szCs w:val="24"/>
+        </w:rPr>
+        <w:t>-screenDim.X</w:t>
+      </w:r>
+      <w:proofErr w:type="spellEnd"/>
+      <w:r>
+        <w:rPr>
+          <w:rFonts w:ascii="Arial" w:eastAsiaTheme="minorEastAsia" w:hAnsi="Arial" w:cs="Arial"/>
+          <w:sz w:val="24"/>
+          <w:szCs w:val="24"/>
+        </w:rPr>
+        <w:t xml:space="preserve"> compresi e avendo vincolato α all’intervallo </w:t>
+      </w:r>
+      <w:r>
+        <w:rPr>
+          <w:rFonts w:ascii="Arial" w:hAnsi="Arial" w:cs="Arial"/>
+          <w:sz w:val="24"/>
+          <w:szCs w:val="24"/>
+        </w:rPr>
+        <w:t>[0,π] deve valere</w:t>
+      </w:r>
+    </w:p>
+    <w:p>
+      <w:pPr>
+        <w:jc w:val="both"/>
+        <w:rPr>
+          <w:rFonts w:ascii="Arial" w:eastAsiaTheme="minorEastAsia" w:hAnsi="Arial" w:cs="Arial"/>
+          <w:sz w:val="24"/>
+          <w:szCs w:val="24"/>
+        </w:rPr>
+      </w:pPr>
+      <m:oMathPara>
+        <m:oMath>
+          <m:r>
+            <w:rPr>
+              <w:rFonts w:ascii="Cambria Math" w:hAnsi="Cambria Math" w:cs="Arial"/>
+              <w:sz w:val="24"/>
+              <w:szCs w:val="24"/>
+            </w:rPr>
+            <m:t xml:space="preserve">π = </m:t>
+          </m:r>
+          <m:f>
+            <m:fPr>
+              <m:ctrlPr>
+                <w:rPr>
+                  <w:rFonts w:ascii="Cambria Math" w:hAnsi="Cambria Math" w:cs="Arial"/>
+                  <w:i/>
+                  <w:sz w:val="24"/>
+                  <w:szCs w:val="24"/>
+                </w:rPr>
+              </m:ctrlPr>
+            </m:fPr>
+            <m:num>
+              <m:r>
+                <m:rPr>
+                  <m:sty m:val="p"/>
+                </m:rPr>
+                <w:rPr>
+                  <w:rFonts w:ascii="Cambria Math" w:eastAsiaTheme="minorEastAsia" w:hAnsi="Cambria Math" w:cs="Arial"/>
+                  <w:sz w:val="24"/>
+                  <w:szCs w:val="24"/>
+                </w:rPr>
+                <m:t>background.Width-screenDim.X</m:t>
+              </m:r>
+            </m:num>
+            <m:den>
+              <m:r>
+                <w:rPr>
+                  <w:rFonts w:ascii="Cambria Math" w:hAnsi="Cambria Math" w:cs="Arial"/>
+                  <w:sz w:val="24"/>
+                  <w:szCs w:val="24"/>
+                </w:rPr>
+                <m:t>cameraDistance</m:t>
+              </m:r>
+            </m:den>
+          </m:f>
+        </m:oMath>
+      </m:oMathPara>
+    </w:p>
+    <w:p>
+      <w:pPr>
+        <w:jc w:val="both"/>
+        <w:rPr>
+          <w:rFonts w:ascii="Arial" w:eastAsiaTheme="minorEastAsia" w:hAnsi="Arial" w:cs="Arial"/>
+          <w:sz w:val="24"/>
+          <w:szCs w:val="24"/>
+        </w:rPr>
+      </w:pPr>
+      <w:r>
+        <w:rPr>
+          <w:rFonts w:ascii="Arial" w:eastAsiaTheme="minorEastAsia" w:hAnsi="Arial" w:cs="Arial"/>
+          <w:sz w:val="24"/>
+          <w:szCs w:val="24"/>
+        </w:rPr>
+        <w:t xml:space="preserve">Risulta vincolato il valore di </w:t>
+      </w:r>
+      <w:proofErr w:type="spellStart"/>
+      <w:r>
+        <w:rPr>
+          <w:rFonts w:ascii="Arial" w:eastAsiaTheme="minorEastAsia" w:hAnsi="Arial" w:cs="Arial"/>
+          <w:sz w:val="24"/>
+          <w:szCs w:val="24"/>
+        </w:rPr>
+        <w:t>cameraDistance</w:t>
+      </w:r>
+      <w:proofErr w:type="spellEnd"/>
+      <w:r>
+        <w:rPr>
+          <w:rFonts w:ascii="Arial" w:eastAsiaTheme="minorEastAsia" w:hAnsi="Arial" w:cs="Arial"/>
+          <w:sz w:val="24"/>
+          <w:szCs w:val="24"/>
+        </w:rPr>
+        <w:t>, che viene calcolato come:</w:t>
+      </w:r>
+    </w:p>
+    <w:p>
+      <w:pPr>
+        <w:jc w:val="both"/>
+        <w:rPr>
+          <w:rFonts w:ascii="Arial" w:eastAsiaTheme="minorEastAsia" w:hAnsi="Arial" w:cs="Arial"/>
+          <w:sz w:val="24"/>
+          <w:szCs w:val="24"/>
+          <w:shd w:val="clear" w:color="auto" w:fill="D9E2F3" w:themeFill="accent1" w:themeFillTint="33"/>
+        </w:rPr>
+      </w:pPr>
+      <m:oMathPara>
+        <m:oMath>
+          <m:r>
+            <w:rPr>
+              <w:rFonts w:ascii="Cambria Math" w:hAnsi="Cambria Math" w:cs="Arial"/>
+              <w:sz w:val="24"/>
+              <w:szCs w:val="24"/>
+              <w:shd w:val="clear" w:color="auto" w:fill="D9E2F3" w:themeFill="accent1" w:themeFillTint="33"/>
+            </w:rPr>
+            <m:t xml:space="preserve">cameraDistance = </m:t>
+          </m:r>
+          <m:f>
+            <m:fPr>
+              <m:ctrlPr>
+                <w:rPr>
+                  <w:rFonts w:ascii="Cambria Math" w:hAnsi="Cambria Math" w:cs="Arial"/>
+                  <w:i/>
+                  <w:sz w:val="24"/>
+                  <w:szCs w:val="24"/>
+                  <w:shd w:val="clear" w:color="auto" w:fill="D9E2F3" w:themeFill="accent1" w:themeFillTint="33"/>
+                </w:rPr>
+              </m:ctrlPr>
+            </m:fPr>
+            <m:num>
+              <m:r>
+                <m:rPr>
+                  <m:sty m:val="p"/>
+                </m:rPr>
+                <w:rPr>
+                  <w:rFonts w:ascii="Cambria Math" w:eastAsiaTheme="minorEastAsia" w:hAnsi="Cambria Math" w:cs="Arial"/>
+                  <w:sz w:val="24"/>
+                  <w:szCs w:val="24"/>
+                  <w:shd w:val="clear" w:color="auto" w:fill="D9E2F3" w:themeFill="accent1" w:themeFillTint="33"/>
+                </w:rPr>
+                <m:t>background.Width-screenDim.X</m:t>
+              </m:r>
+            </m:num>
+            <m:den>
+              <m:r>
+                <w:rPr>
+                  <w:rFonts w:ascii="Cambria Math" w:hAnsi="Cambria Math" w:cs="Arial"/>
+                  <w:sz w:val="24"/>
+                  <w:szCs w:val="24"/>
+                  <w:shd w:val="clear" w:color="auto" w:fill="D9E2F3" w:themeFill="accent1" w:themeFillTint="33"/>
+                </w:rPr>
+                <m:t>π</m:t>
+              </m:r>
+            </m:den>
+          </m:f>
+        </m:oMath>
+      </m:oMathPara>
+    </w:p>
+    <w:p>
+      <w:pPr>
+        <w:jc w:val="both"/>
+        <w:rPr>
+          <w:rFonts w:ascii="Arial" w:eastAsiaTheme="minorEastAsia" w:hAnsi="Arial" w:cs="Arial"/>
+          <w:sz w:val="24"/>
+          <w:szCs w:val="24"/>
+        </w:rPr>
+      </w:pPr>
+      <w:r>
+        <w:rPr>
+          <w:rFonts w:ascii="Arial" w:eastAsiaTheme="minorEastAsia" w:hAnsi="Arial" w:cs="Arial"/>
+          <w:sz w:val="24"/>
+          <w:szCs w:val="24"/>
+        </w:rPr>
+        <w:t xml:space="preserve">Lo stesso ragionamento viene fatto per l’angolo γ, ma con </w:t>
+      </w:r>
+      <w:proofErr w:type="spellStart"/>
+      <w:r>
+        <w:rPr>
+          <w:rFonts w:ascii="Arial" w:eastAsiaTheme="minorEastAsia" w:hAnsi="Arial" w:cs="Arial"/>
+          <w:sz w:val="24"/>
+          <w:szCs w:val="24"/>
+        </w:rPr>
+        <w:t>cameraDistance</w:t>
+      </w:r>
+      <w:proofErr w:type="spellEnd"/>
+      <w:r>
+        <w:rPr>
+          <w:rFonts w:ascii="Arial" w:eastAsiaTheme="minorEastAsia" w:hAnsi="Arial" w:cs="Arial"/>
+          <w:sz w:val="24"/>
+          <w:szCs w:val="24"/>
+        </w:rPr>
+        <w:t xml:space="preserve"> fissato. Si calcola dunque il massimo valore di tale angolo in relazione all’altezza dello sfondo:</w:t>
+      </w:r>
+    </w:p>
+    <w:p>
+      <w:pPr>
+        <w:jc w:val="both"/>
+        <w:rPr>
+          <w:rFonts w:ascii="Arial" w:eastAsiaTheme="minorEastAsia" w:hAnsi="Arial" w:cs="Arial"/>
+          <w:sz w:val="24"/>
+          <w:szCs w:val="24"/>
+        </w:rPr>
+      </w:pPr>
+      <m:oMathPara>
+        <m:oMath>
+          <m:r>
+            <w:rPr>
+              <w:rFonts w:ascii="Cambria Math" w:hAnsi="Cambria Math" w:cs="Arial"/>
+              <w:sz w:val="24"/>
+              <w:szCs w:val="24"/>
+            </w:rPr>
+            <m:t xml:space="preserve">γmax = </m:t>
+          </m:r>
+          <m:f>
+            <m:fPr>
+              <m:ctrlPr>
+                <w:rPr>
+                  <w:rFonts w:ascii="Cambria Math" w:hAnsi="Cambria Math" w:cs="Arial"/>
+                  <w:i/>
+                  <w:sz w:val="24"/>
+                  <w:szCs w:val="24"/>
+                </w:rPr>
+              </m:ctrlPr>
+            </m:fPr>
+            <m:num>
+              <m:r>
+                <w:rPr>
+                  <w:rFonts w:ascii="Cambria Math" w:hAnsi="Cambria Math" w:cs="Arial"/>
+                  <w:sz w:val="24"/>
+                  <w:szCs w:val="24"/>
+                </w:rPr>
+                <m:t>background.Height - screenDim.Y</m:t>
+              </m:r>
+            </m:num>
+            <m:den>
+              <m:r>
+                <w:rPr>
+                  <w:rFonts w:ascii="Cambria Math" w:hAnsi="Cambria Math" w:cs="Arial"/>
+                  <w:sz w:val="24"/>
+                  <w:szCs w:val="24"/>
+                </w:rPr>
+                <m:t>cameraDistance</m:t>
+              </m:r>
+            </m:den>
+          </m:f>
+        </m:oMath>
+      </m:oMathPara>
+    </w:p>
+    <w:p>
+      <w:pPr>
+        <w:jc w:val="both"/>
+        <w:rPr>
+          <w:rFonts w:ascii="Arial" w:hAnsi="Arial" w:cs="Arial"/>
+          <w:sz w:val="24"/>
+          <w:szCs w:val="24"/>
+        </w:rPr>
+      </w:pPr>
+      <w:r>
+        <w:rPr>
+          <w:rFonts w:ascii="Arial" w:hAnsi="Arial" w:cs="Arial"/>
+          <w:sz w:val="24"/>
+          <w:szCs w:val="24"/>
+        </w:rPr>
+        <w:t>Volendo centrare il range di γ attorno al centro della scena, si definisce un offset comune per gli angoli γ e δ:</w:t>
+      </w:r>
+    </w:p>
+    <w:p>
+      <w:pPr>
+        <w:jc w:val="both"/>
+        <w:rPr>
+          <w:rFonts w:ascii="Arial" w:eastAsiaTheme="minorEastAsia" w:hAnsi="Arial" w:cs="Arial"/>
+          <w:sz w:val="24"/>
+          <w:szCs w:val="24"/>
+        </w:rPr>
+      </w:pPr>
+      <m:oMathPara>
+        <m:oMath>
+          <m:r>
+            <w:rPr>
+              <w:rFonts w:ascii="Cambria Math" w:hAnsi="Cambria Math" w:cs="Arial"/>
+              <w:sz w:val="24"/>
+              <w:szCs w:val="24"/>
+              <w:shd w:val="clear" w:color="auto" w:fill="D9E2F3" w:themeFill="accent1" w:themeFillTint="33"/>
+            </w:rPr>
+            <m:t xml:space="preserve">γδoffset = </m:t>
+          </m:r>
+          <m:f>
+            <m:fPr>
+              <m:ctrlPr>
+                <w:rPr>
+                  <w:rFonts w:ascii="Cambria Math" w:hAnsi="Cambria Math" w:cs="Arial"/>
+                  <w:i/>
+                  <w:sz w:val="24"/>
+                  <w:szCs w:val="24"/>
+                  <w:shd w:val="clear" w:color="auto" w:fill="D9E2F3" w:themeFill="accent1" w:themeFillTint="33"/>
+                </w:rPr>
+              </m:ctrlPr>
+            </m:fPr>
+            <m:num>
+              <m:r>
+                <w:rPr>
+                  <w:rFonts w:ascii="Cambria Math" w:hAnsi="Cambria Math" w:cs="Arial"/>
+                  <w:sz w:val="24"/>
+                  <w:szCs w:val="24"/>
+                  <w:shd w:val="clear" w:color="auto" w:fill="D9E2F3" w:themeFill="accent1" w:themeFillTint="33"/>
+                </w:rPr>
+                <m:t>π -γmax</m:t>
+              </m:r>
+            </m:num>
+            <m:den>
+              <m:r>
+                <w:rPr>
+                  <w:rFonts w:ascii="Cambria Math" w:hAnsi="Cambria Math" w:cs="Arial"/>
+                  <w:sz w:val="24"/>
+                  <w:szCs w:val="24"/>
+                  <w:shd w:val="clear" w:color="auto" w:fill="D9E2F3" w:themeFill="accent1" w:themeFillTint="33"/>
+                </w:rPr>
+                <m:t>2</m:t>
+              </m:r>
+            </m:den>
+          </m:f>
+        </m:oMath>
+      </m:oMathPara>
+    </w:p>
+    <w:p>
+      <w:pPr>
+        <w:jc w:val="both"/>
+        <w:rPr>
+          <w:rFonts w:ascii="Arial" w:hAnsi="Arial" w:cs="Arial"/>
+          <w:sz w:val="24"/>
+          <w:szCs w:val="24"/>
+        </w:rPr>
+      </w:pPr>
+      <w:r>
+        <w:rPr>
+          <w:rFonts w:ascii="Arial" w:hAnsi="Arial" w:cs="Arial"/>
+          <w:sz w:val="24"/>
+          <w:szCs w:val="24"/>
+        </w:rPr>
+        <w:t>L’angolo γ viene infine calcolato come:</w:t>
+      </w:r>
+    </w:p>
+    <w:p>
+      <w:pPr>
+        <w:jc w:val="both"/>
+        <w:rPr>
+          <w:rFonts w:ascii="Arial" w:eastAsiaTheme="minorEastAsia" w:hAnsi="Arial" w:cs="Arial"/>
+          <w:sz w:val="24"/>
+          <w:szCs w:val="24"/>
+        </w:rPr>
+      </w:pPr>
+      <m:oMathPara>
+        <m:oMath>
+          <m:r>
+            <w:rPr>
+              <w:rFonts w:ascii="Cambria Math" w:hAnsi="Cambria Math" w:cs="Arial"/>
+              <w:sz w:val="24"/>
+              <w:szCs w:val="24"/>
+              <w:shd w:val="clear" w:color="auto" w:fill="D9E2F3" w:themeFill="accent1" w:themeFillTint="33"/>
+            </w:rPr>
+            <m:t xml:space="preserve">γ =γδoffset + </m:t>
+          </m:r>
+          <m:f>
+            <m:fPr>
+              <m:ctrlPr>
+                <w:rPr>
+                  <w:rFonts w:ascii="Cambria Math" w:hAnsi="Cambria Math" w:cs="Arial"/>
+                  <w:i/>
+                  <w:sz w:val="24"/>
+                  <w:szCs w:val="24"/>
+                  <w:shd w:val="clear" w:color="auto" w:fill="D9E2F3" w:themeFill="accent1" w:themeFillTint="33"/>
+                </w:rPr>
+              </m:ctrlPr>
+            </m:fPr>
+            <m:num>
+              <m:r>
+                <w:rPr>
+                  <w:rFonts w:ascii="Cambria Math" w:hAnsi="Cambria Math" w:cs="Arial"/>
+                  <w:sz w:val="24"/>
+                  <w:szCs w:val="24"/>
+                  <w:shd w:val="clear" w:color="auto" w:fill="D9E2F3" w:themeFill="accent1" w:themeFillTint="33"/>
+                </w:rPr>
+                <m:t>viewSource.Y</m:t>
+              </m:r>
+            </m:num>
+            <m:den>
+              <m:r>
+                <w:rPr>
+                  <w:rFonts w:ascii="Cambria Math" w:hAnsi="Cambria Math" w:cs="Arial"/>
+                  <w:sz w:val="24"/>
+                  <w:szCs w:val="24"/>
+                  <w:shd w:val="clear" w:color="auto" w:fill="D9E2F3" w:themeFill="accent1" w:themeFillTint="33"/>
+                </w:rPr>
+                <m:t>cameraDistance</m:t>
+              </m:r>
+            </m:den>
+          </m:f>
+        </m:oMath>
+      </m:oMathPara>
+    </w:p>
+    <w:p>
+      <w:pPr>
+        <w:jc w:val="both"/>
+        <w:rPr>
+          <w:rFonts w:ascii="Arial" w:hAnsi="Arial" w:cs="Arial"/>
+          <w:sz w:val="24"/>
+          <w:szCs w:val="24"/>
+        </w:rPr>
+      </w:pPr>
+      <w:r>
+        <w:rPr>
+          <w:rFonts w:ascii="Arial" w:hAnsi="Arial" w:cs="Arial"/>
+          <w:sz w:val="24"/>
+          <w:szCs w:val="24"/>
+        </w:rPr>
+        <w:t xml:space="preserve">A causa delle dimensioni dello sfondo, con larghezza </w:t>
+      </w:r>
+      <w:proofErr w:type="spellStart"/>
+      <w:r>
+        <w:rPr>
+          <w:rFonts w:ascii="Arial" w:hAnsi="Arial" w:cs="Arial"/>
+          <w:sz w:val="24"/>
+          <w:szCs w:val="24"/>
+        </w:rPr>
+        <w:t>ed</w:t>
+      </w:r>
+      <w:proofErr w:type="spellEnd"/>
+      <w:r>
+        <w:rPr>
+          <w:rFonts w:ascii="Arial" w:hAnsi="Arial" w:cs="Arial"/>
+          <w:sz w:val="24"/>
+          <w:szCs w:val="24"/>
+        </w:rPr>
+        <w:t xml:space="preserve"> altezza diverse, γ risulta appartenente all’intervallo [</w:t>
+      </w:r>
+      <w:proofErr w:type="spellStart"/>
+      <w:r>
+        <w:rPr>
+          <w:rFonts w:ascii="Arial" w:hAnsi="Arial" w:cs="Arial"/>
+          <w:sz w:val="24"/>
+          <w:szCs w:val="24"/>
+        </w:rPr>
+        <w:t>γδoffset</w:t>
+      </w:r>
+      <w:proofErr w:type="spellEnd"/>
+      <w:r>
+        <w:rPr>
+          <w:rFonts w:ascii="Arial" w:hAnsi="Arial" w:cs="Arial"/>
+          <w:sz w:val="24"/>
+          <w:szCs w:val="24"/>
+        </w:rPr>
+        <w:t xml:space="preserve">, </w:t>
+      </w:r>
+      <w:proofErr w:type="spellStart"/>
+      <w:r>
+        <w:rPr>
+          <w:rFonts w:ascii="Arial" w:hAnsi="Arial" w:cs="Arial"/>
+          <w:sz w:val="24"/>
+          <w:szCs w:val="24"/>
+        </w:rPr>
+        <w:t>γδoffset</w:t>
+      </w:r>
+      <w:proofErr w:type="spellEnd"/>
+      <w:r>
+        <w:rPr>
+          <w:rFonts w:ascii="Arial" w:hAnsi="Arial" w:cs="Arial"/>
+          <w:sz w:val="24"/>
+          <w:szCs w:val="24"/>
+        </w:rPr>
+        <w:t xml:space="preserve"> + </w:t>
+      </w:r>
+      <w:proofErr w:type="spellStart"/>
+      <w:r>
+        <w:rPr>
+          <w:rFonts w:ascii="Arial" w:hAnsi="Arial" w:cs="Arial"/>
+          <w:sz w:val="24"/>
+          <w:szCs w:val="24"/>
+        </w:rPr>
+        <w:t>γmax</w:t>
+      </w:r>
+      <w:proofErr w:type="spellEnd"/>
+      <w:r>
+        <w:rPr>
+          <w:rFonts w:ascii="Arial" w:hAnsi="Arial" w:cs="Arial"/>
+          <w:sz w:val="24"/>
+          <w:szCs w:val="24"/>
+        </w:rPr>
+        <w:t>].</w:t>
+      </w:r>
+    </w:p>
+    <w:p>
+      <w:pPr>
+        <w:jc w:val="both"/>
+        <w:rPr>
+          <w:rFonts w:ascii="Arial" w:hAnsi="Arial" w:cs="Arial"/>
+          <w:sz w:val="24"/>
+          <w:szCs w:val="24"/>
+        </w:rPr>
+      </w:pPr>
+      <w:r>
+        <w:rPr>
+          <w:rFonts w:ascii="Arial" w:hAnsi="Arial" w:cs="Arial"/>
+          <w:sz w:val="24"/>
+          <w:szCs w:val="24"/>
+        </w:rPr>
+        <w:t xml:space="preserve">Si definisce </w:t>
+      </w:r>
+      <w:r>
+        <w:rPr>
+          <w:rFonts w:ascii="Arial" w:hAnsi="Arial" w:cs="Arial"/>
+          <w:sz w:val="24"/>
+          <w:szCs w:val="24"/>
+        </w:rPr>
+        <w:t xml:space="preserve">d la distanza tra la posizione della camera, indicata successivamente come </w:t>
+      </w:r>
+      <w:proofErr w:type="spellStart"/>
+      <w:r>
+        <w:rPr>
+          <w:rFonts w:ascii="Arial" w:hAnsi="Arial" w:cs="Arial"/>
+          <w:sz w:val="24"/>
+          <w:szCs w:val="24"/>
+        </w:rPr>
+        <w:t>cameraOrig</w:t>
+      </w:r>
+      <w:proofErr w:type="spellEnd"/>
+      <w:r>
+        <w:rPr>
+          <w:rFonts w:ascii="Arial" w:hAnsi="Arial" w:cs="Arial"/>
+          <w:sz w:val="24"/>
+          <w:szCs w:val="24"/>
+        </w:rPr>
+        <w:t>, e il centro del target</w:t>
+      </w:r>
+      <w:r>
+        <w:rPr>
+          <w:rFonts w:ascii="Arial" w:hAnsi="Arial" w:cs="Arial"/>
+          <w:sz w:val="24"/>
+          <w:szCs w:val="24"/>
+        </w:rPr>
+        <w:t xml:space="preserve">, realizzato tramite </w:t>
+      </w:r>
+      <w:r>
+        <w:rPr>
+          <w:rFonts w:ascii="Arial" w:hAnsi="Arial" w:cs="Arial"/>
+          <w:sz w:val="24"/>
+          <w:szCs w:val="24"/>
+        </w:rPr>
+        <w:t xml:space="preserve">una sfera di raggio </w:t>
+      </w:r>
+      <w:proofErr w:type="spellStart"/>
+      <w:r>
+        <w:rPr>
+          <w:rFonts w:ascii="Arial" w:hAnsi="Arial" w:cs="Arial"/>
+          <w:sz w:val="24"/>
+          <w:szCs w:val="24"/>
+        </w:rPr>
+        <w:t>radius</w:t>
+      </w:r>
+      <w:proofErr w:type="spellEnd"/>
+      <w:r>
+        <w:rPr>
+          <w:rFonts w:ascii="Arial" w:hAnsi="Arial" w:cs="Arial"/>
+          <w:sz w:val="24"/>
+          <w:szCs w:val="24"/>
+        </w:rPr>
+        <w:t>:</w:t>
+      </w:r>
+    </w:p>
+    <w:p>
+      <w:pPr>
+        <w:jc w:val="both"/>
+        <w:rPr>
+          <w:rFonts w:ascii="Arial" w:eastAsiaTheme="minorEastAsia" w:hAnsi="Arial" w:cs="Arial"/>
+          <w:sz w:val="20"/>
+          <w:szCs w:val="20"/>
+        </w:rPr>
+      </w:pPr>
+      <m:oMathPara>
+        <m:oMath>
+          <m:r>
+            <w:rPr>
+              <w:rFonts w:ascii="Cambria Math" w:hAnsi="Cambria Math" w:cs="Arial"/>
+              <w:sz w:val="18"/>
+              <w:szCs w:val="18"/>
+              <w:shd w:val="clear" w:color="auto" w:fill="D9E2F3" w:themeFill="accent1" w:themeFillTint="33"/>
+            </w:rPr>
+            <m:t xml:space="preserve">d = </m:t>
+          </m:r>
+          <m:rad>
+            <m:radPr>
+              <m:degHide m:val="1"/>
+              <m:ctrlPr>
+                <w:rPr>
+                  <w:rFonts w:ascii="Cambria Math" w:hAnsi="Cambria Math" w:cs="Arial"/>
+                  <w:i/>
+                  <w:sz w:val="18"/>
+                  <w:szCs w:val="18"/>
+                  <w:shd w:val="clear" w:color="auto" w:fill="D9E2F3" w:themeFill="accent1" w:themeFillTint="33"/>
+                </w:rPr>
+              </m:ctrlPr>
+            </m:radPr>
+            <m:deg/>
+            <m:e>
+              <m:sSup>
+                <m:sSupPr>
+                  <m:ctrlPr>
+                    <w:rPr>
+                      <w:rFonts w:ascii="Cambria Math" w:hAnsi="Cambria Math" w:cs="Arial"/>
+                      <w:i/>
+                      <w:sz w:val="18"/>
+                      <w:szCs w:val="18"/>
+                      <w:shd w:val="clear" w:color="auto" w:fill="D9E2F3" w:themeFill="accent1" w:themeFillTint="33"/>
+                    </w:rPr>
+                  </m:ctrlPr>
+                </m:sSupPr>
+                <m:e>
+                  <m:r>
+                    <w:rPr>
+                      <w:rFonts w:ascii="Cambria Math" w:hAnsi="Cambria Math" w:cs="Arial"/>
+                      <w:sz w:val="18"/>
+                      <w:szCs w:val="18"/>
+                      <w:shd w:val="clear" w:color="auto" w:fill="D9E2F3" w:themeFill="accent1" w:themeFillTint="33"/>
+                    </w:rPr>
+                    <m:t>(position.X+radius-cameraOrig.X)</m:t>
+                  </m:r>
+                </m:e>
+                <m:sup>
+                  <m:r>
+                    <w:rPr>
+                      <w:rFonts w:ascii="Cambria Math" w:hAnsi="Cambria Math" w:cs="Arial"/>
+                      <w:sz w:val="18"/>
+                      <w:szCs w:val="18"/>
+                      <w:shd w:val="clear" w:color="auto" w:fill="D9E2F3" w:themeFill="accent1" w:themeFillTint="33"/>
+                    </w:rPr>
+                    <m:t>2</m:t>
+                  </m:r>
+                </m:sup>
+              </m:sSup>
+              <m:r>
+                <w:rPr>
+                  <w:rFonts w:ascii="Cambria Math" w:hAnsi="Cambria Math" w:cs="Arial"/>
+                  <w:sz w:val="18"/>
+                  <w:szCs w:val="18"/>
+                  <w:shd w:val="clear" w:color="auto" w:fill="D9E2F3" w:themeFill="accent1" w:themeFillTint="33"/>
+                </w:rPr>
+                <m:t>+</m:t>
+              </m:r>
+              <m:sSup>
+                <m:sSupPr>
+                  <m:ctrlPr>
+                    <w:rPr>
+                      <w:rFonts w:ascii="Cambria Math" w:hAnsi="Cambria Math" w:cs="Arial"/>
+                      <w:i/>
+                      <w:sz w:val="18"/>
+                      <w:szCs w:val="18"/>
+                      <w:shd w:val="clear" w:color="auto" w:fill="D9E2F3" w:themeFill="accent1" w:themeFillTint="33"/>
+                    </w:rPr>
+                  </m:ctrlPr>
+                </m:sSupPr>
+                <m:e>
+                  <m:r>
+                    <w:rPr>
+                      <w:rFonts w:ascii="Cambria Math" w:hAnsi="Cambria Math" w:cs="Arial"/>
+                      <w:sz w:val="18"/>
+                      <w:szCs w:val="18"/>
+                      <w:shd w:val="clear" w:color="auto" w:fill="D9E2F3" w:themeFill="accent1" w:themeFillTint="33"/>
+                    </w:rPr>
+                    <m:t>(position.Y+radius-cameraOrig.Y)</m:t>
+                  </m:r>
+                </m:e>
+                <m:sup>
+                  <m:r>
+                    <w:rPr>
+                      <w:rFonts w:ascii="Cambria Math" w:hAnsi="Cambria Math" w:cs="Arial"/>
+                      <w:sz w:val="18"/>
+                      <w:szCs w:val="18"/>
+                      <w:shd w:val="clear" w:color="auto" w:fill="D9E2F3" w:themeFill="accent1" w:themeFillTint="33"/>
+                    </w:rPr>
+                    <m:t>2</m:t>
+                  </m:r>
+                </m:sup>
+              </m:sSup>
+              <m:r>
+                <w:rPr>
+                  <w:rFonts w:ascii="Cambria Math" w:hAnsi="Cambria Math" w:cs="Arial"/>
+                  <w:sz w:val="18"/>
+                  <w:szCs w:val="18"/>
+                  <w:shd w:val="clear" w:color="auto" w:fill="D9E2F3" w:themeFill="accent1" w:themeFillTint="33"/>
+                </w:rPr>
+                <m:t>+</m:t>
+              </m:r>
+              <m:sSup>
+                <m:sSupPr>
+                  <m:ctrlPr>
+                    <w:rPr>
+                      <w:rFonts w:ascii="Cambria Math" w:hAnsi="Cambria Math" w:cs="Arial"/>
+                      <w:i/>
+                      <w:sz w:val="18"/>
+                      <w:szCs w:val="18"/>
+                      <w:shd w:val="clear" w:color="auto" w:fill="D9E2F3" w:themeFill="accent1" w:themeFillTint="33"/>
+                    </w:rPr>
+                  </m:ctrlPr>
+                </m:sSupPr>
+                <m:e>
+                  <m:r>
+                    <w:rPr>
+                      <w:rFonts w:ascii="Cambria Math" w:hAnsi="Cambria Math" w:cs="Arial"/>
+                      <w:sz w:val="18"/>
+                      <w:szCs w:val="18"/>
+                      <w:shd w:val="clear" w:color="auto" w:fill="D9E2F3" w:themeFill="accent1" w:themeFillTint="33"/>
+                    </w:rPr>
+                    <m:t>(position.Z+radius)</m:t>
+                  </m:r>
+                </m:e>
+                <m:sup>
+                  <m:r>
+                    <w:rPr>
+                      <w:rFonts w:ascii="Cambria Math" w:hAnsi="Cambria Math" w:cs="Arial"/>
+                      <w:sz w:val="18"/>
+                      <w:szCs w:val="18"/>
+                      <w:shd w:val="clear" w:color="auto" w:fill="D9E2F3" w:themeFill="accent1" w:themeFillTint="33"/>
+                    </w:rPr>
+                    <m:t>2</m:t>
+                  </m:r>
+                </m:sup>
+              </m:sSup>
+            </m:e>
+          </m:rad>
+        </m:oMath>
+      </m:oMathPara>
+    </w:p>
+    <w:p>
+      <w:pPr>
+        <w:jc w:val="both"/>
+        <w:rPr>
+          <w:rFonts w:ascii="Arial" w:hAnsi="Arial" w:cs="Arial"/>
+          <w:sz w:val="24"/>
+          <w:szCs w:val="24"/>
+        </w:rPr>
+      </w:pPr>
+      <w:r>
+        <w:rPr>
+          <w:rFonts w:ascii="Arial" w:eastAsiaTheme="minorEastAsia" w:hAnsi="Arial" w:cs="Arial"/>
+          <w:sz w:val="24"/>
+          <w:szCs w:val="24"/>
+        </w:rPr>
+        <w:t xml:space="preserve">L’angolo β, compreso tra l’asse delle X e la congiungente tra </w:t>
+      </w:r>
+      <w:proofErr w:type="spellStart"/>
+      <w:r>
+        <w:rPr>
+          <w:rFonts w:ascii="Arial" w:eastAsiaTheme="minorEastAsia" w:hAnsi="Arial" w:cs="Arial"/>
+          <w:sz w:val="24"/>
+          <w:szCs w:val="24"/>
+        </w:rPr>
+        <w:t>cameraOrig</w:t>
+      </w:r>
+      <w:proofErr w:type="spellEnd"/>
+      <w:r>
+        <w:rPr>
+          <w:rFonts w:ascii="Arial" w:eastAsiaTheme="minorEastAsia" w:hAnsi="Arial" w:cs="Arial"/>
+          <w:sz w:val="24"/>
+          <w:szCs w:val="24"/>
+        </w:rPr>
+        <w:t xml:space="preserve"> e il centro del target, appartiene all’intervallo </w:t>
+      </w:r>
+      <w:r>
+        <w:rPr>
+          <w:rFonts w:ascii="Arial" w:hAnsi="Arial" w:cs="Arial"/>
+          <w:sz w:val="24"/>
+          <w:szCs w:val="24"/>
+        </w:rPr>
+        <w:t>[</w:t>
+      </w:r>
+      <w:proofErr w:type="gramStart"/>
+      <w:r>
+        <w:rPr>
+          <w:rFonts w:ascii="Arial" w:hAnsi="Arial" w:cs="Arial"/>
+          <w:sz w:val="24"/>
+          <w:szCs w:val="24"/>
+        </w:rPr>
+        <w:t>0,π</w:t>
+      </w:r>
+      <w:proofErr w:type="gramEnd"/>
+      <w:r>
+        <w:rPr>
+          <w:rFonts w:ascii="Arial" w:hAnsi="Arial" w:cs="Arial"/>
+          <w:sz w:val="24"/>
+          <w:szCs w:val="24"/>
+        </w:rPr>
+        <w:t>] e viene calcolato come segue:</w:t>
+      </w:r>
+    </w:p>
+    <w:p>
+      <w:pPr>
+        <w:jc w:val="both"/>
+        <w:rPr>
+          <w:rFonts w:ascii="Arial" w:eastAsiaTheme="minorEastAsia" w:hAnsi="Arial" w:cs="Arial"/>
+          <w:sz w:val="24"/>
+          <w:szCs w:val="24"/>
+        </w:rPr>
+      </w:pPr>
+      <m:oMathPara>
+        <m:oMath>
+          <m:r>
+            <w:rPr>
+              <w:rFonts w:ascii="Cambria Math" w:eastAsiaTheme="minorEastAsia" w:hAnsi="Cambria Math" w:cs="Arial"/>
+              <w:sz w:val="24"/>
+              <w:szCs w:val="24"/>
+              <w:shd w:val="clear" w:color="auto" w:fill="D9E2F3" w:themeFill="accent1" w:themeFillTint="33"/>
+            </w:rPr>
+            <w:lastRenderedPageBreak/>
+            <m:t xml:space="preserve">β = arcCos </m:t>
+          </m:r>
+          <m:f>
+            <m:fPr>
+              <m:ctrlPr>
+                <w:rPr>
+                  <w:rFonts w:ascii="Cambria Math" w:eastAsiaTheme="minorEastAsia" w:hAnsi="Cambria Math" w:cs="Arial"/>
+                  <w:i/>
+                  <w:sz w:val="24"/>
+                  <w:szCs w:val="24"/>
+                  <w:shd w:val="clear" w:color="auto" w:fill="D9E2F3" w:themeFill="accent1" w:themeFillTint="33"/>
+                </w:rPr>
+              </m:ctrlPr>
+            </m:fPr>
+            <m:num>
+              <m:r>
+                <w:rPr>
+                  <w:rFonts w:ascii="Cambria Math" w:eastAsiaTheme="minorEastAsia" w:hAnsi="Cambria Math" w:cs="Arial"/>
+                  <w:sz w:val="24"/>
+                  <w:szCs w:val="24"/>
+                  <w:shd w:val="clear" w:color="auto" w:fill="D9E2F3" w:themeFill="accent1" w:themeFillTint="33"/>
+                </w:rPr>
+                <m:t>cameraOrig.X - position.X - radius</m:t>
+              </m:r>
+            </m:num>
+            <m:den>
+              <m:r>
+                <w:rPr>
+                  <w:rFonts w:ascii="Cambria Math" w:eastAsiaTheme="minorEastAsia" w:hAnsi="Cambria Math" w:cs="Arial"/>
+                  <w:sz w:val="24"/>
+                  <w:szCs w:val="24"/>
+                  <w:shd w:val="clear" w:color="auto" w:fill="D9E2F3" w:themeFill="accent1" w:themeFillTint="33"/>
+                </w:rPr>
+                <m:t>d</m:t>
+              </m:r>
+            </m:den>
+          </m:f>
+        </m:oMath>
+      </m:oMathPara>
+    </w:p>
+    <w:p>
+      <w:pPr>
+        <w:jc w:val="both"/>
+        <w:rPr>
+          <w:rFonts w:ascii="Arial" w:hAnsi="Arial" w:cs="Arial"/>
+          <w:sz w:val="24"/>
+          <w:szCs w:val="24"/>
+        </w:rPr>
+      </w:pPr>
+      <w:r>
+        <w:rPr>
+          <w:rFonts w:ascii="Arial" w:eastAsiaTheme="minorEastAsia" w:hAnsi="Arial" w:cs="Arial"/>
+          <w:sz w:val="24"/>
+          <w:szCs w:val="24"/>
+        </w:rPr>
+        <w:t xml:space="preserve">Analogamente l’angolo δ, compreso tra l’asse delle Y e la congiungente tra </w:t>
+      </w:r>
+      <w:proofErr w:type="spellStart"/>
+      <w:r>
+        <w:rPr>
+          <w:rFonts w:ascii="Arial" w:eastAsiaTheme="minorEastAsia" w:hAnsi="Arial" w:cs="Arial"/>
+          <w:sz w:val="24"/>
+          <w:szCs w:val="24"/>
+        </w:rPr>
+        <w:t>cameraOrig</w:t>
+      </w:r>
+      <w:proofErr w:type="spellEnd"/>
+      <w:r>
+        <w:rPr>
+          <w:rFonts w:ascii="Arial" w:eastAsiaTheme="minorEastAsia" w:hAnsi="Arial" w:cs="Arial"/>
+          <w:sz w:val="24"/>
+          <w:szCs w:val="24"/>
+        </w:rPr>
+        <w:t xml:space="preserve"> e il centro del target,</w:t>
+      </w:r>
+      <w:r>
+        <w:rPr>
+          <w:rFonts w:ascii="Arial" w:eastAsiaTheme="minorEastAsia" w:hAnsi="Arial" w:cs="Arial"/>
+          <w:sz w:val="24"/>
+          <w:szCs w:val="24"/>
+        </w:rPr>
+        <w:t xml:space="preserve"> appartiene all’intervallo </w:t>
+      </w:r>
+      <w:r>
+        <w:rPr>
+          <w:rFonts w:ascii="Arial" w:hAnsi="Arial" w:cs="Arial"/>
+          <w:sz w:val="24"/>
+          <w:szCs w:val="24"/>
+        </w:rPr>
+        <w:t>[</w:t>
+      </w:r>
+      <w:proofErr w:type="spellStart"/>
+      <w:r>
+        <w:rPr>
+          <w:rFonts w:ascii="Arial" w:hAnsi="Arial" w:cs="Arial"/>
+          <w:sz w:val="24"/>
+          <w:szCs w:val="24"/>
+        </w:rPr>
+        <w:t>γδoffset</w:t>
+      </w:r>
+      <w:proofErr w:type="spellEnd"/>
+      <w:r>
+        <w:rPr>
+          <w:rFonts w:ascii="Arial" w:hAnsi="Arial" w:cs="Arial"/>
+          <w:sz w:val="24"/>
+          <w:szCs w:val="24"/>
+        </w:rPr>
+        <w:t xml:space="preserve">, </w:t>
+      </w:r>
+      <w:proofErr w:type="spellStart"/>
+      <w:r>
+        <w:rPr>
+          <w:rFonts w:ascii="Arial" w:hAnsi="Arial" w:cs="Arial"/>
+          <w:sz w:val="24"/>
+          <w:szCs w:val="24"/>
+        </w:rPr>
+        <w:t>γδoffset</w:t>
+      </w:r>
+      <w:proofErr w:type="spellEnd"/>
+      <w:r>
+        <w:rPr>
+          <w:rFonts w:ascii="Arial" w:hAnsi="Arial" w:cs="Arial"/>
+          <w:sz w:val="24"/>
+          <w:szCs w:val="24"/>
+        </w:rPr>
+        <w:t xml:space="preserve"> + </w:t>
+      </w:r>
+      <w:proofErr w:type="spellStart"/>
+      <w:r>
+        <w:rPr>
+          <w:rFonts w:ascii="Arial" w:hAnsi="Arial" w:cs="Arial"/>
+          <w:sz w:val="24"/>
+          <w:szCs w:val="24"/>
+        </w:rPr>
+        <w:t>γmax</w:t>
+      </w:r>
+      <w:proofErr w:type="spellEnd"/>
+      <w:r>
+        <w:rPr>
+          <w:rFonts w:ascii="Arial" w:hAnsi="Arial" w:cs="Arial"/>
+          <w:sz w:val="24"/>
+          <w:szCs w:val="24"/>
+        </w:rPr>
+        <w:t>] e viene calcolato come segue:</w:t>
+      </w:r>
+    </w:p>
+    <w:p>
+      <w:pPr>
+        <w:jc w:val="both"/>
+        <w:rPr>
+          <w:rFonts w:ascii="Arial" w:eastAsiaTheme="minorEastAsia" w:hAnsi="Arial" w:cs="Arial"/>
+          <w:sz w:val="24"/>
+          <w:szCs w:val="24"/>
+        </w:rPr>
+      </w:pPr>
+      <m:oMathPara>
+        <m:oMath>
+          <m:r>
+            <w:rPr>
+              <w:rFonts w:ascii="Cambria Math" w:eastAsiaTheme="minorEastAsia" w:hAnsi="Cambria Math" w:cs="Arial"/>
+              <w:sz w:val="24"/>
+              <w:szCs w:val="24"/>
+              <w:shd w:val="clear" w:color="auto" w:fill="D9E2F3" w:themeFill="accent1" w:themeFillTint="33"/>
+            </w:rPr>
+            <m:t xml:space="preserve">δ = arcCos </m:t>
+          </m:r>
+          <m:f>
+            <m:fPr>
+              <m:ctrlPr>
+                <w:rPr>
+                  <w:rFonts w:ascii="Cambria Math" w:eastAsiaTheme="minorEastAsia" w:hAnsi="Cambria Math" w:cs="Arial"/>
+                  <w:i/>
+                  <w:sz w:val="24"/>
+                  <w:szCs w:val="24"/>
+                  <w:shd w:val="clear" w:color="auto" w:fill="D9E2F3" w:themeFill="accent1" w:themeFillTint="33"/>
+                </w:rPr>
+              </m:ctrlPr>
+            </m:fPr>
+            <m:num>
+              <m:r>
+                <w:rPr>
+                  <w:rFonts w:ascii="Cambria Math" w:eastAsiaTheme="minorEastAsia" w:hAnsi="Cambria Math" w:cs="Arial"/>
+                  <w:sz w:val="24"/>
+                  <w:szCs w:val="24"/>
+                  <w:shd w:val="clear" w:color="auto" w:fill="D9E2F3" w:themeFill="accent1" w:themeFillTint="33"/>
+                </w:rPr>
+                <m:t>cameraOrig.Y - position.Y - radius</m:t>
+              </m:r>
+            </m:num>
+            <m:den>
+              <m:r>
+                <w:rPr>
+                  <w:rFonts w:ascii="Cambria Math" w:eastAsiaTheme="minorEastAsia" w:hAnsi="Cambria Math" w:cs="Arial"/>
+                  <w:sz w:val="24"/>
+                  <w:szCs w:val="24"/>
+                  <w:shd w:val="clear" w:color="auto" w:fill="D9E2F3" w:themeFill="accent1" w:themeFillTint="33"/>
+                </w:rPr>
+                <m:t>d</m:t>
+              </m:r>
+            </m:den>
+          </m:f>
+        </m:oMath>
+      </m:oMathPara>
+    </w:p>
+    <w:p>
+      <w:pPr>
+        <w:jc w:val="both"/>
+        <w:rPr>
+          <w:rFonts w:ascii="Arial" w:eastAsiaTheme="minorEastAsia" w:hAnsi="Arial" w:cs="Arial"/>
+          <w:sz w:val="24"/>
+          <w:szCs w:val="24"/>
+        </w:rPr>
+      </w:pPr>
+      <w:r>
+        <w:rPr>
+          <w:rFonts w:ascii="Arial" w:eastAsiaTheme="minorEastAsia" w:hAnsi="Arial" w:cs="Arial"/>
+          <w:sz w:val="24"/>
+          <w:szCs w:val="24"/>
+        </w:rPr>
+        <w:t xml:space="preserve">Per dare l’impressione di un movimento lungo l’asse delle Z si realizza uno scalamento dello </w:t>
+      </w:r>
+      <w:proofErr w:type="spellStart"/>
+      <w:r>
+        <w:rPr>
+          <w:rFonts w:ascii="Arial" w:eastAsiaTheme="minorEastAsia" w:hAnsi="Arial" w:cs="Arial"/>
+          <w:sz w:val="24"/>
+          <w:szCs w:val="24"/>
+        </w:rPr>
+        <w:t>sprite</w:t>
+      </w:r>
+      <w:proofErr w:type="spellEnd"/>
+      <w:r>
+        <w:rPr>
+          <w:rFonts w:ascii="Arial" w:eastAsiaTheme="minorEastAsia" w:hAnsi="Arial" w:cs="Arial"/>
+          <w:sz w:val="24"/>
+          <w:szCs w:val="24"/>
+        </w:rPr>
+        <w:t xml:space="preserve"> che rappresenta il target, realizzato tramite una sfera di raggio </w:t>
+      </w:r>
+      <w:proofErr w:type="spellStart"/>
+      <w:r>
+        <w:rPr>
+          <w:rFonts w:ascii="Arial" w:eastAsiaTheme="minorEastAsia" w:hAnsi="Arial" w:cs="Arial"/>
+          <w:sz w:val="24"/>
+          <w:szCs w:val="24"/>
+        </w:rPr>
+        <w:t>radius</w:t>
+      </w:r>
+      <w:proofErr w:type="spellEnd"/>
+      <w:r>
+        <w:rPr>
+          <w:rFonts w:ascii="Arial" w:eastAsiaTheme="minorEastAsia" w:hAnsi="Arial" w:cs="Arial"/>
+          <w:sz w:val="24"/>
+          <w:szCs w:val="24"/>
+        </w:rPr>
+        <w:t>, in base alla distanza d.</w:t>
+      </w:r>
+    </w:p>
+    <w:p>
+      <w:pPr>
+        <w:jc w:val="both"/>
+        <w:rPr>
+          <w:rFonts w:ascii="Arial" w:eastAsiaTheme="minorEastAsia" w:hAnsi="Arial" w:cs="Arial"/>
+          <w:sz w:val="24"/>
+          <w:szCs w:val="24"/>
+        </w:rPr>
+      </w:pPr>
+      <w:r>
+        <w:rPr>
+          <w:rFonts w:ascii="Arial" w:eastAsiaTheme="minorEastAsia" w:hAnsi="Arial" w:cs="Arial"/>
+          <w:noProof/>
+          <w:sz w:val="24"/>
+          <w:szCs w:val="24"/>
+        </w:rPr>
+        <w:drawing>
+          <wp:inline distT="0" distB="0" distL="0" distR="0" wp14:anchorId="6EB1A7A4" wp14:editId="011FEE52">
+            <wp:extent cx="6120130" cy="1624965"/>
+            <wp:effectExtent l="0" t="0" r="0" b="0"/>
+            <wp:docPr id="1" name="Immagine 1" descr="Immagine che contiene antenna, armadietto, screenshot&#10;&#10;Descrizione generata automaticamente"/>
+            <wp:cNvGraphicFramePr>
+              <a:graphicFrameLocks xmlns:a="http://schemas.openxmlformats.org/drawingml/2006/main" noChangeAspect="1"/>
+            </wp:cNvGraphicFramePr>
+            <a:graphic xmlns:a="http://schemas.openxmlformats.org/drawingml/2006/main">
+              <a:graphicData uri="http://schemas.openxmlformats.org/drawingml/2006/picture">
+                <pic:pic xmlns:pic="http://schemas.openxmlformats.org/drawingml/2006/picture">
+                  <pic:nvPicPr>
+                    <pic:cNvPr id="1" name="Immagine 1" descr="Immagine che contiene antenna, armadietto, screenshot&#10;&#10;Descrizione generata automaticamente"/>
+                    <pic:cNvPicPr/>
+                  </pic:nvPicPr>
+                  <pic:blipFill>
+                    <a:blip r:embed="rId8" cstate="print">
+                      <a:extLst>
+                        <a:ext uri="{28A0092B-C50C-407E-A947-70E740481C1C}">
+                          <a14:useLocalDpi xmlns:a14="http://schemas.microsoft.com/office/drawing/2010/main" val="0"/>
+                        </a:ext>
+                      </a:extLst>
+                    </a:blip>
+                    <a:stretch>
+                      <a:fillRect/>
+                    </a:stretch>
+                  </pic:blipFill>
+                  <pic:spPr>
+                    <a:xfrm>
+                      <a:off x="0" y="0"/>
+                      <a:ext cx="6120130" cy="1624965"/>
+                    </a:xfrm>
+                    <a:prstGeom prst="rect">
+                      <a:avLst/>
+                    </a:prstGeom>
+                  </pic:spPr>
+                </pic:pic>
+              </a:graphicData>
+            </a:graphic>
+          </wp:inline>
+        </w:drawing>
+      </w:r>
+    </w:p>
+    <w:p>
+      <w:pPr>
+        <w:jc w:val="both"/>
+        <w:rPr>
+          <w:rFonts w:ascii="Arial" w:hAnsi="Arial" w:cs="Arial"/>
+          <w:sz w:val="24"/>
+          <w:szCs w:val="24"/>
+        </w:rPr>
+      </w:pPr>
+      <w:r>
+        <w:rPr>
+          <w:rFonts w:ascii="Arial" w:hAnsi="Arial" w:cs="Arial"/>
+          <w:sz w:val="24"/>
+          <w:szCs w:val="24"/>
+        </w:rPr>
+        <w:t xml:space="preserve">Lo schermo su cui viene proiettata l’immagine si è ipotizzato essere a distanza fissa </w:t>
+      </w:r>
+      <w:proofErr w:type="spellStart"/>
+      <w:r>
+        <w:rPr>
+          <w:rFonts w:ascii="Arial" w:hAnsi="Arial" w:cs="Arial"/>
+          <w:sz w:val="24"/>
+          <w:szCs w:val="24"/>
+        </w:rPr>
+        <w:t>cameraDistance</w:t>
+      </w:r>
+      <w:proofErr w:type="spellEnd"/>
+      <w:r>
+        <w:rPr>
+          <w:rFonts w:ascii="Arial" w:hAnsi="Arial" w:cs="Arial"/>
+          <w:sz w:val="24"/>
+          <w:szCs w:val="24"/>
+        </w:rPr>
+        <w:t xml:space="preserve">. A tale distanza, il raggio del target viene percepito come minore a causa di d e pari al valore </w:t>
+      </w:r>
+      <w:proofErr w:type="spellStart"/>
+      <w:r>
+        <w:rPr>
+          <w:rFonts w:ascii="Arial" w:hAnsi="Arial" w:cs="Arial"/>
+          <w:sz w:val="24"/>
+          <w:szCs w:val="24"/>
+        </w:rPr>
+        <w:t>apparentRadius</w:t>
+      </w:r>
+      <w:proofErr w:type="spellEnd"/>
+      <w:r>
+        <w:rPr>
+          <w:rFonts w:ascii="Arial" w:hAnsi="Arial" w:cs="Arial"/>
+          <w:sz w:val="24"/>
+          <w:szCs w:val="24"/>
+        </w:rPr>
+        <w:t xml:space="preserve">, come esemplificato in figura. </w:t>
+      </w:r>
+      <w:proofErr w:type="gramStart"/>
+      <w:r>
+        <w:rPr>
+          <w:rFonts w:ascii="Arial" w:hAnsi="Arial" w:cs="Arial"/>
+          <w:sz w:val="24"/>
+          <w:szCs w:val="24"/>
+        </w:rPr>
+        <w:t>In particolare</w:t>
+      </w:r>
+      <w:proofErr w:type="gramEnd"/>
+      <w:r>
+        <w:rPr>
+          <w:rFonts w:ascii="Arial" w:hAnsi="Arial" w:cs="Arial"/>
+          <w:sz w:val="24"/>
+          <w:szCs w:val="24"/>
+        </w:rPr>
+        <w:t xml:space="preserve"> si ha:</w:t>
+      </w:r>
+    </w:p>
+    <w:p>
+      <w:pPr>
+        <w:jc w:val="both"/>
+        <w:rPr>
+          <w:rFonts w:ascii="Arial" w:eastAsiaTheme="minorEastAsia" w:hAnsi="Arial" w:cs="Arial"/>
+          <w:sz w:val="24"/>
+          <w:szCs w:val="24"/>
+        </w:rPr>
+      </w:pPr>
+      <m:oMathPara>
+        <m:oMath>
+          <m:r>
+            <w:rPr>
+              <w:rFonts w:ascii="Cambria Math" w:hAnsi="Cambria Math" w:cs="Arial"/>
+              <w:sz w:val="24"/>
+              <w:szCs w:val="24"/>
+            </w:rPr>
+            <m:t>apparentRadius = cameraDistance</m:t>
+          </m:r>
+          <m:f>
+            <m:fPr>
+              <m:ctrlPr>
+                <w:rPr>
+                  <w:rFonts w:ascii="Cambria Math" w:hAnsi="Cambria Math" w:cs="Arial"/>
+                  <w:i/>
+                  <w:sz w:val="24"/>
+                  <w:szCs w:val="24"/>
+                </w:rPr>
+              </m:ctrlPr>
+            </m:fPr>
+            <m:num>
+              <m:r>
+                <w:rPr>
+                  <w:rFonts w:ascii="Cambria Math" w:hAnsi="Cambria Math" w:cs="Arial"/>
+                  <w:sz w:val="24"/>
+                  <w:szCs w:val="24"/>
+                </w:rPr>
+                <m:t>radius</m:t>
+              </m:r>
+            </m:num>
+            <m:den>
+              <m:r>
+                <w:rPr>
+                  <w:rFonts w:ascii="Cambria Math" w:hAnsi="Cambria Math" w:cs="Arial"/>
+                  <w:sz w:val="24"/>
+                  <w:szCs w:val="24"/>
+                </w:rPr>
+                <m:t>d</m:t>
+              </m:r>
+            </m:den>
+          </m:f>
+        </m:oMath>
+      </m:oMathPara>
+    </w:p>
+    <w:p>
+      <w:pPr>
+        <w:jc w:val="both"/>
+        <w:rPr>
+          <w:rFonts w:ascii="Arial" w:eastAsiaTheme="minorEastAsia" w:hAnsi="Arial" w:cs="Arial"/>
+          <w:sz w:val="24"/>
+          <w:szCs w:val="24"/>
+        </w:rPr>
+      </w:pPr>
+      <w:r>
+        <w:rPr>
+          <w:rFonts w:ascii="Arial" w:eastAsiaTheme="minorEastAsia" w:hAnsi="Arial" w:cs="Arial"/>
+          <w:sz w:val="24"/>
+          <w:szCs w:val="24"/>
+        </w:rPr>
+        <w:t xml:space="preserve">e segue dunque il fattore di scala per lo </w:t>
+      </w:r>
+      <w:proofErr w:type="spellStart"/>
+      <w:r>
+        <w:rPr>
+          <w:rFonts w:ascii="Arial" w:eastAsiaTheme="minorEastAsia" w:hAnsi="Arial" w:cs="Arial"/>
+          <w:sz w:val="24"/>
+          <w:szCs w:val="24"/>
+        </w:rPr>
+        <w:t>sprite</w:t>
+      </w:r>
+      <w:proofErr w:type="spellEnd"/>
+      <w:r>
+        <w:rPr>
+          <w:rFonts w:ascii="Arial" w:eastAsiaTheme="minorEastAsia" w:hAnsi="Arial" w:cs="Arial"/>
+          <w:sz w:val="24"/>
+          <w:szCs w:val="24"/>
+        </w:rPr>
+        <w:t>:</w:t>
+      </w:r>
+    </w:p>
+    <w:p>
+      <w:pPr>
+        <w:jc w:val="both"/>
+        <w:rPr>
+          <w:rFonts w:ascii="Arial" w:eastAsiaTheme="minorEastAsia" w:hAnsi="Arial" w:cs="Arial"/>
+          <w:sz w:val="24"/>
+          <w:szCs w:val="24"/>
+        </w:rPr>
+      </w:pPr>
+      <m:oMathPara>
+        <m:oMath>
+          <m:r>
+            <w:rPr>
+              <w:rFonts w:ascii="Cambria Math" w:hAnsi="Cambria Math" w:cs="Arial"/>
+              <w:sz w:val="24"/>
+              <w:szCs w:val="24"/>
+              <w:shd w:val="clear" w:color="auto" w:fill="D9E2F3" w:themeFill="accent1" w:themeFillTint="33"/>
+            </w:rPr>
+            <m:t xml:space="preserve">scale = </m:t>
+          </m:r>
+          <m:f>
+            <m:fPr>
+              <m:ctrlPr>
+                <w:rPr>
+                  <w:rFonts w:ascii="Cambria Math" w:hAnsi="Cambria Math" w:cs="Arial"/>
+                  <w:i/>
+                  <w:sz w:val="24"/>
+                  <w:szCs w:val="24"/>
+                  <w:shd w:val="clear" w:color="auto" w:fill="D9E2F3" w:themeFill="accent1" w:themeFillTint="33"/>
+                </w:rPr>
+              </m:ctrlPr>
+            </m:fPr>
+            <m:num>
+              <m:r>
+                <w:rPr>
+                  <w:rFonts w:ascii="Cambria Math" w:hAnsi="Cambria Math" w:cs="Arial"/>
+                  <w:sz w:val="24"/>
+                  <w:szCs w:val="24"/>
+                  <w:shd w:val="clear" w:color="auto" w:fill="D9E2F3" w:themeFill="accent1" w:themeFillTint="33"/>
+                </w:rPr>
+                <m:t>apparentRadius</m:t>
+              </m:r>
+            </m:num>
+            <m:den>
+              <m:r>
+                <w:rPr>
+                  <w:rFonts w:ascii="Cambria Math" w:hAnsi="Cambria Math" w:cs="Arial"/>
+                  <w:sz w:val="24"/>
+                  <w:szCs w:val="24"/>
+                  <w:shd w:val="clear" w:color="auto" w:fill="D9E2F3" w:themeFill="accent1" w:themeFillTint="33"/>
+                </w:rPr>
+                <m:t>radius</m:t>
+              </m:r>
+            </m:den>
+          </m:f>
+        </m:oMath>
+      </m:oMathPara>
+    </w:p>
+    <w:p>
+      <w:pPr>
+        <w:jc w:val="both"/>
+        <w:rPr>
+          <w:rFonts w:ascii="Arial" w:eastAsiaTheme="minorEastAsia" w:hAnsi="Arial" w:cs="Arial"/>
+          <w:sz w:val="24"/>
+          <w:szCs w:val="24"/>
+        </w:rPr>
+      </w:pPr>
+      <w:r>
+        <w:rPr>
+          <w:rFonts w:ascii="Arial" w:eastAsiaTheme="minorEastAsia" w:hAnsi="Arial" w:cs="Arial"/>
+          <w:sz w:val="24"/>
+          <w:szCs w:val="24"/>
+        </w:rPr>
+        <w:t xml:space="preserve">Il valore scale si nota essere compreso nell’intervallo (0,1], in quanto il target è libero di muoversi tra le due semisfere e non si troverà dunque ad una distanza inferiore a </w:t>
+      </w:r>
+      <w:proofErr w:type="spellStart"/>
+      <w:r>
+        <w:rPr>
+          <w:rFonts w:ascii="Arial" w:eastAsiaTheme="minorEastAsia" w:hAnsi="Arial" w:cs="Arial"/>
+          <w:sz w:val="24"/>
+          <w:szCs w:val="24"/>
+        </w:rPr>
+        <w:t>cameraDistance</w:t>
+      </w:r>
+      <w:proofErr w:type="spellEnd"/>
+      <w:r>
+        <w:rPr>
+          <w:rFonts w:ascii="Arial" w:eastAsiaTheme="minorEastAsia" w:hAnsi="Arial" w:cs="Arial"/>
+          <w:sz w:val="24"/>
+          <w:szCs w:val="24"/>
+        </w:rPr>
+        <w:t>. La gestione dei vincoli spaziali viene discussa in seguito.</w:t>
+      </w:r>
+    </w:p>
+    <w:p>
+      <w:pPr>
+        <w:jc w:val="both"/>
+        <w:rPr>
+          <w:rFonts w:ascii="Arial" w:eastAsiaTheme="minorEastAsia" w:hAnsi="Arial" w:cs="Arial"/>
+          <w:sz w:val="24"/>
+          <w:szCs w:val="24"/>
+        </w:rPr>
+      </w:pPr>
+      <w:r>
+        <w:rPr>
+          <w:rFonts w:ascii="Arial" w:eastAsiaTheme="minorEastAsia" w:hAnsi="Arial" w:cs="Arial"/>
+          <w:sz w:val="24"/>
+          <w:szCs w:val="24"/>
+        </w:rPr>
+        <w:t xml:space="preserve">Nel modello 3D esposto precedentemente è stato indicato in rosso un rettangolo che identifica lo schermo del dispositivo su cui l’immagine viene proiettata. La proiezione sullo schermo del target dipende dalla posizione dello schermo, indicata da α e γ, e dalla posizione del target, indicata tramite β e δ. Le coordinate utilizzate per la stampa a schermo dello </w:t>
+      </w:r>
+      <w:proofErr w:type="spellStart"/>
+      <w:r>
+        <w:rPr>
+          <w:rFonts w:ascii="Arial" w:eastAsiaTheme="minorEastAsia" w:hAnsi="Arial" w:cs="Arial"/>
+          <w:sz w:val="24"/>
+          <w:szCs w:val="24"/>
+        </w:rPr>
+        <w:t>sprite</w:t>
+      </w:r>
+      <w:proofErr w:type="spellEnd"/>
+      <w:r>
+        <w:rPr>
+          <w:rFonts w:ascii="Arial" w:eastAsiaTheme="minorEastAsia" w:hAnsi="Arial" w:cs="Arial"/>
+          <w:sz w:val="24"/>
+          <w:szCs w:val="24"/>
+        </w:rPr>
+        <w:t xml:space="preserve"> del target, opportunamente scalato in base alla distanza, si ricavano come segue:</w:t>
+      </w:r>
+    </w:p>
+    <w:p>
+      <w:pPr>
+        <w:jc w:val="both"/>
+        <w:rPr>
+          <w:rFonts w:ascii="Arial" w:eastAsiaTheme="minorEastAsia" w:hAnsi="Arial" w:cs="Arial"/>
+          <w:sz w:val="24"/>
+          <w:szCs w:val="24"/>
+        </w:rPr>
+      </w:pPr>
+      <m:oMathPara>
+        <m:oMath>
+          <m:r>
+            <w:rPr>
+              <w:rFonts w:ascii="Cambria Math" w:eastAsiaTheme="minorEastAsia" w:hAnsi="Cambria Math" w:cs="Arial"/>
+              <w:sz w:val="24"/>
+              <w:szCs w:val="24"/>
+              <w:shd w:val="clear" w:color="auto" w:fill="D9E2F3" w:themeFill="accent1" w:themeFillTint="33"/>
+            </w:rPr>
+            <m:t>positionOnScreen.X = middleScreen.X + d sin(β-α) – apparentRadius</m:t>
+          </m:r>
+        </m:oMath>
+      </m:oMathPara>
+    </w:p>
+    <w:p>
+      <w:pPr>
+        <w:jc w:val="both"/>
+        <w:rPr>
+          <w:rFonts w:ascii="Arial" w:eastAsiaTheme="minorEastAsia" w:hAnsi="Arial" w:cs="Arial"/>
+          <w:sz w:val="24"/>
+          <w:szCs w:val="24"/>
+        </w:rPr>
+      </w:pPr>
+      <m:oMathPara>
+        <m:oMath>
+          <m:r>
+            <w:rPr>
+              <w:rFonts w:ascii="Cambria Math" w:eastAsiaTheme="minorEastAsia" w:hAnsi="Cambria Math" w:cs="Arial"/>
+              <w:sz w:val="24"/>
+              <w:szCs w:val="24"/>
+              <w:shd w:val="clear" w:color="auto" w:fill="D9E2F3" w:themeFill="accent1" w:themeFillTint="33"/>
+            </w:rPr>
+            <m:t>positionOnScreen.</m:t>
+          </m:r>
+          <m:r>
+            <w:rPr>
+              <w:rFonts w:ascii="Cambria Math" w:eastAsiaTheme="minorEastAsia" w:hAnsi="Cambria Math" w:cs="Arial"/>
+              <w:sz w:val="24"/>
+              <w:szCs w:val="24"/>
+              <w:shd w:val="clear" w:color="auto" w:fill="D9E2F3" w:themeFill="accent1" w:themeFillTint="33"/>
+            </w:rPr>
+            <m:t>Y</m:t>
+          </m:r>
+          <m:r>
+            <w:rPr>
+              <w:rFonts w:ascii="Cambria Math" w:eastAsiaTheme="minorEastAsia" w:hAnsi="Cambria Math" w:cs="Arial"/>
+              <w:sz w:val="24"/>
+              <w:szCs w:val="24"/>
+              <w:shd w:val="clear" w:color="auto" w:fill="D9E2F3" w:themeFill="accent1" w:themeFillTint="33"/>
+            </w:rPr>
+            <m:t xml:space="preserve"> = middleScreen.</m:t>
+          </m:r>
+          <m:r>
+            <w:rPr>
+              <w:rFonts w:ascii="Cambria Math" w:eastAsiaTheme="minorEastAsia" w:hAnsi="Cambria Math" w:cs="Arial"/>
+              <w:sz w:val="24"/>
+              <w:szCs w:val="24"/>
+              <w:shd w:val="clear" w:color="auto" w:fill="D9E2F3" w:themeFill="accent1" w:themeFillTint="33"/>
+            </w:rPr>
+            <m:t>Y</m:t>
+          </m:r>
+          <m:r>
+            <w:rPr>
+              <w:rFonts w:ascii="Cambria Math" w:eastAsiaTheme="minorEastAsia" w:hAnsi="Cambria Math" w:cs="Arial"/>
+              <w:sz w:val="24"/>
+              <w:szCs w:val="24"/>
+              <w:shd w:val="clear" w:color="auto" w:fill="D9E2F3" w:themeFill="accent1" w:themeFillTint="33"/>
+            </w:rPr>
+            <m:t xml:space="preserve"> + d sin(</m:t>
+          </m:r>
+          <m:r>
+            <w:rPr>
+              <w:rFonts w:ascii="Cambria Math" w:eastAsiaTheme="minorEastAsia" w:hAnsi="Cambria Math" w:cs="Arial"/>
+              <w:sz w:val="24"/>
+              <w:szCs w:val="24"/>
+              <w:shd w:val="clear" w:color="auto" w:fill="D9E2F3" w:themeFill="accent1" w:themeFillTint="33"/>
+            </w:rPr>
+            <m:t>δ-γ</m:t>
+          </m:r>
+          <m:r>
+            <w:rPr>
+              <w:rFonts w:ascii="Cambria Math" w:eastAsiaTheme="minorEastAsia" w:hAnsi="Cambria Math" w:cs="Arial"/>
+              <w:sz w:val="24"/>
+              <w:szCs w:val="24"/>
+              <w:shd w:val="clear" w:color="auto" w:fill="D9E2F3" w:themeFill="accent1" w:themeFillTint="33"/>
+            </w:rPr>
+            <m:t>) – apparentRadius</m:t>
+          </m:r>
+        </m:oMath>
+      </m:oMathPara>
+    </w:p>
+    <w:p>
+      <w:pPr>
+        <w:jc w:val="both"/>
+        <w:rPr>
+          <w:rFonts w:ascii="Arial" w:eastAsiaTheme="minorEastAsia" w:hAnsi="Arial" w:cs="Arial"/>
+          <w:sz w:val="24"/>
+          <w:szCs w:val="24"/>
+        </w:rPr>
+      </w:pPr>
+      <w:r>
+        <w:rPr>
+          <w:rFonts w:ascii="Arial" w:eastAsiaTheme="minorEastAsia" w:hAnsi="Arial" w:cs="Arial"/>
+          <w:sz w:val="24"/>
+          <w:szCs w:val="24"/>
+        </w:rPr>
+        <w:t xml:space="preserve">Le coordinate vengono memorizzate in una variabile Point chiamata </w:t>
+      </w:r>
+      <w:proofErr w:type="spellStart"/>
+      <w:r>
+        <w:rPr>
+          <w:rFonts w:ascii="Arial" w:eastAsiaTheme="minorEastAsia" w:hAnsi="Arial" w:cs="Arial"/>
+          <w:sz w:val="24"/>
+          <w:szCs w:val="24"/>
+        </w:rPr>
+        <w:t>positionOnScreen</w:t>
+      </w:r>
+      <w:proofErr w:type="spellEnd"/>
+      <w:r>
+        <w:rPr>
+          <w:rFonts w:ascii="Arial" w:eastAsiaTheme="minorEastAsia" w:hAnsi="Arial" w:cs="Arial"/>
+          <w:sz w:val="24"/>
+          <w:szCs w:val="24"/>
+        </w:rPr>
+        <w:t xml:space="preserve">. Il punto </w:t>
+      </w:r>
+      <w:proofErr w:type="spellStart"/>
+      <w:r>
+        <w:rPr>
+          <w:rFonts w:ascii="Arial" w:eastAsiaTheme="minorEastAsia" w:hAnsi="Arial" w:cs="Arial"/>
+          <w:sz w:val="24"/>
+          <w:szCs w:val="24"/>
+        </w:rPr>
+        <w:t>middleScreen</w:t>
+      </w:r>
+      <w:proofErr w:type="spellEnd"/>
+      <w:r>
+        <w:rPr>
+          <w:rFonts w:ascii="Arial" w:eastAsiaTheme="minorEastAsia" w:hAnsi="Arial" w:cs="Arial"/>
+          <w:sz w:val="24"/>
+          <w:szCs w:val="24"/>
+        </w:rPr>
+        <w:t xml:space="preserve"> indica le coordinate che identificano il centro dello schermo (facendo riferimento al sistema di coordinate bidimensionale dello schermo).</w:t>
+      </w:r>
+    </w:p>
+    <w:p>
+      <w:pPr>
+        <w:jc w:val="both"/>
+        <w:rPr>
+          <w:rFonts w:ascii="Arial" w:eastAsiaTheme="minorEastAsia" w:hAnsi="Arial" w:cs="Arial"/>
+          <w:sz w:val="24"/>
+          <w:szCs w:val="24"/>
+        </w:rPr>
+      </w:pPr>
+      <w:r>
+        <w:rPr>
+          <w:rFonts w:ascii="Arial" w:eastAsiaTheme="minorEastAsia" w:hAnsi="Arial" w:cs="Arial"/>
+          <w:sz w:val="24"/>
+          <w:szCs w:val="24"/>
+        </w:rPr>
+        <w:lastRenderedPageBreak/>
+        <w:t xml:space="preserve">Lo spostamento del target all’interno dello spazio tridimensionale deve essere vincolato in modo tale da risultare sempre raggiungibile dal puntatore, nonostante i vincoli sullo spostamento dello stesso dettati dalle dimensioni dello sfondo. Lo schermo è libero di muoversi entro i limiti degli angoli α e γ, dunque il target deve essere vincolato a muoversi all’interno dello spazio coperto da questi angoli. Ulteriore vincolo è costituito dal valore di d, che non deve mai essere inferiore a </w:t>
+      </w:r>
+      <w:proofErr w:type="spellStart"/>
+      <w:r>
+        <w:rPr>
+          <w:rFonts w:ascii="Arial" w:eastAsiaTheme="minorEastAsia" w:hAnsi="Arial" w:cs="Arial"/>
+          <w:sz w:val="24"/>
+          <w:szCs w:val="24"/>
+        </w:rPr>
+        <w:t>cameraDistance</w:t>
+      </w:r>
+      <w:proofErr w:type="spellEnd"/>
+      <w:r>
+        <w:rPr>
+          <w:rFonts w:ascii="Arial" w:eastAsiaTheme="minorEastAsia" w:hAnsi="Arial" w:cs="Arial"/>
+          <w:sz w:val="24"/>
+          <w:szCs w:val="24"/>
+        </w:rPr>
+        <w:t xml:space="preserve"> o superiore a </w:t>
+      </w:r>
+      <w:proofErr w:type="spellStart"/>
+      <w:r>
+        <w:rPr>
+          <w:rFonts w:ascii="Arial" w:eastAsiaTheme="minorEastAsia" w:hAnsi="Arial" w:cs="Arial"/>
+          <w:sz w:val="24"/>
+          <w:szCs w:val="24"/>
+        </w:rPr>
+        <w:t>cameraDistance+zRange</w:t>
+      </w:r>
+      <w:proofErr w:type="spellEnd"/>
+      <w:r>
+        <w:rPr>
+          <w:rFonts w:ascii="Arial" w:eastAsiaTheme="minorEastAsia" w:hAnsi="Arial" w:cs="Arial"/>
+          <w:sz w:val="24"/>
+          <w:szCs w:val="24"/>
+        </w:rPr>
+        <w:t>.</w:t>
+      </w:r>
+      <w:r>
+        <w:rPr>
+          <w:rFonts w:ascii="Arial" w:eastAsiaTheme="minorEastAsia" w:hAnsi="Arial" w:cs="Arial"/>
+          <w:sz w:val="24"/>
+          <w:szCs w:val="24"/>
+        </w:rPr>
+        <w:t xml:space="preserve"> Devono essere dunque verificate le seguenti condizioni:</w:t>
+      </w:r>
+    </w:p>
+    <w:p>
+      <w:pPr>
+        <w:jc w:val="both"/>
+        <w:rPr>
+          <w:rFonts w:ascii="Arial" w:eastAsiaTheme="minorEastAsia" w:hAnsi="Arial" w:cs="Arial"/>
+          <w:sz w:val="24"/>
+          <w:szCs w:val="24"/>
+        </w:rPr>
+      </w:pPr>
+      <m:oMathPara>
+        <m:oMath>
+          <m:r>
+            <w:rPr>
+              <w:rFonts w:ascii="Cambria Math" w:eastAsiaTheme="minorEastAsia" w:hAnsi="Cambria Math" w:cs="Arial"/>
+              <w:sz w:val="24"/>
+              <w:szCs w:val="24"/>
+            </w:rPr>
+            <m:t>z ≥ 0</m:t>
+          </m:r>
+        </m:oMath>
+      </m:oMathPara>
+    </w:p>
+    <w:p>
+      <w:pPr>
+        <w:jc w:val="both"/>
+        <w:rPr>
+          <w:rFonts w:ascii="Arial" w:eastAsiaTheme="minorEastAsia" w:hAnsi="Arial" w:cs="Arial"/>
+          <w:sz w:val="24"/>
+          <w:szCs w:val="24"/>
+        </w:rPr>
+      </w:pPr>
+      <m:oMathPara>
+        <m:oMath>
+          <m:r>
+            <w:rPr>
+              <w:rFonts w:ascii="Cambria Math" w:eastAsiaTheme="minorEastAsia" w:hAnsi="Cambria Math" w:cs="Arial"/>
+              <w:sz w:val="24"/>
+              <w:szCs w:val="24"/>
+            </w:rPr>
+            <m:t>d + radius ≤ cameraDistance + zRange</m:t>
+          </m:r>
+        </m:oMath>
+      </m:oMathPara>
+    </w:p>
+    <w:p>
+      <w:pPr>
+        <w:jc w:val="both"/>
+        <w:rPr>
+          <w:rFonts w:ascii="Arial" w:eastAsiaTheme="minorEastAsia" w:hAnsi="Arial" w:cs="Arial"/>
+          <w:sz w:val="24"/>
+          <w:szCs w:val="24"/>
+        </w:rPr>
+      </w:pPr>
+      <m:oMathPara>
+        <m:oMath>
+          <m:r>
+            <w:rPr>
+              <w:rFonts w:ascii="Cambria Math" w:eastAsiaTheme="minorEastAsia" w:hAnsi="Cambria Math" w:cs="Arial"/>
+              <w:sz w:val="24"/>
+              <w:szCs w:val="24"/>
+            </w:rPr>
+            <m:t>d - radius ≥ cameraDistance</m:t>
+          </m:r>
+        </m:oMath>
+      </m:oMathPara>
+    </w:p>
+    <w:p>
+      <w:pPr>
+        <w:jc w:val="both"/>
+        <w:rPr>
+          <w:rFonts w:ascii="Arial" w:eastAsiaTheme="minorEastAsia" w:hAnsi="Arial" w:cs="Arial"/>
+          <w:sz w:val="24"/>
+          <w:szCs w:val="24"/>
+        </w:rPr>
+      </w:pPr>
+      <m:oMathPara>
+        <m:oMath>
+          <m:r>
+            <w:rPr>
+              <w:rFonts w:ascii="Cambria Math" w:eastAsiaTheme="minorEastAsia" w:hAnsi="Cambria Math" w:cs="Arial"/>
+              <w:sz w:val="24"/>
+              <w:szCs w:val="24"/>
+            </w:rPr>
+            <m:t>position.Y≤position.Ztan</m:t>
+          </m:r>
+          <m:d>
+            <m:dPr>
+              <m:ctrlPr>
+                <w:rPr>
+                  <w:rFonts w:ascii="Cambria Math" w:eastAsiaTheme="minorEastAsia" w:hAnsi="Cambria Math" w:cs="Arial"/>
+                  <w:i/>
+                  <w:sz w:val="24"/>
+                  <w:szCs w:val="24"/>
+                </w:rPr>
+              </m:ctrlPr>
+            </m:dPr>
+            <m:e>
+              <m:f>
+                <m:fPr>
+                  <m:ctrlPr>
+                    <w:rPr>
+                      <w:rFonts w:ascii="Cambria Math" w:eastAsiaTheme="minorEastAsia" w:hAnsi="Cambria Math" w:cs="Arial"/>
+                      <w:i/>
+                      <w:sz w:val="24"/>
+                      <w:szCs w:val="24"/>
+                    </w:rPr>
+                  </m:ctrlPr>
+                </m:fPr>
+                <m:num>
+                  <m:r>
+                    <w:rPr>
+                      <w:rFonts w:ascii="Cambria Math" w:eastAsiaTheme="minorEastAsia" w:hAnsi="Cambria Math" w:cs="Arial"/>
+                      <w:sz w:val="24"/>
+                      <w:szCs w:val="24"/>
+                    </w:rPr>
+                    <m:t>π</m:t>
+                  </m:r>
+                </m:num>
+                <m:den>
+                  <m:r>
+                    <w:rPr>
+                      <w:rFonts w:ascii="Cambria Math" w:eastAsiaTheme="minorEastAsia" w:hAnsi="Cambria Math" w:cs="Arial"/>
+                      <w:sz w:val="24"/>
+                      <w:szCs w:val="24"/>
+                    </w:rPr>
+                    <m:t>2</m:t>
+                  </m:r>
+                </m:den>
+              </m:f>
+              <m:r>
+                <w:rPr>
+                  <w:rFonts w:ascii="Cambria Math" w:eastAsiaTheme="minorEastAsia" w:hAnsi="Cambria Math" w:cs="Arial"/>
+                  <w:sz w:val="24"/>
+                  <w:szCs w:val="24"/>
+                </w:rPr>
+                <m:t>-γδoffset</m:t>
+              </m:r>
+            </m:e>
+          </m:d>
+          <m:r>
+            <w:rPr>
+              <w:rFonts w:ascii="Cambria Math" w:eastAsiaTheme="minorEastAsia" w:hAnsi="Cambria Math" w:cs="Arial"/>
+              <w:sz w:val="24"/>
+              <w:szCs w:val="24"/>
+            </w:rPr>
+            <m:t>+cameraOrig.Y</m:t>
+          </m:r>
+        </m:oMath>
+      </m:oMathPara>
+    </w:p>
+    <w:p>
+      <w:pPr>
+        <w:jc w:val="both"/>
+        <w:rPr>
+          <w:rFonts w:ascii="Arial" w:eastAsiaTheme="minorEastAsia" w:hAnsi="Arial" w:cs="Arial"/>
+          <w:sz w:val="24"/>
+          <w:szCs w:val="24"/>
+        </w:rPr>
+      </w:pPr>
+      <m:oMathPara>
+        <m:oMath>
+          <m:r>
+            <w:rPr>
+              <w:rFonts w:ascii="Cambria Math" w:eastAsiaTheme="minorEastAsia" w:hAnsi="Cambria Math" w:cs="Arial"/>
+              <w:sz w:val="24"/>
+              <w:szCs w:val="24"/>
+            </w:rPr>
+            <m:t>position.</m:t>
+          </m:r>
+          <m:r>
+            <w:rPr>
+              <w:rFonts w:ascii="Cambria Math" w:eastAsiaTheme="minorEastAsia" w:hAnsi="Cambria Math" w:cs="Arial"/>
+              <w:sz w:val="24"/>
+              <w:szCs w:val="24"/>
+            </w:rPr>
+            <m:t>Y≥-</m:t>
+          </m:r>
+          <m:r>
+            <w:rPr>
+              <w:rFonts w:ascii="Cambria Math" w:eastAsiaTheme="minorEastAsia" w:hAnsi="Cambria Math" w:cs="Arial"/>
+              <w:sz w:val="24"/>
+              <w:szCs w:val="24"/>
+            </w:rPr>
+            <m:t>position.Ztan</m:t>
+          </m:r>
+          <m:d>
+            <m:dPr>
+              <m:ctrlPr>
+                <w:rPr>
+                  <w:rFonts w:ascii="Cambria Math" w:eastAsiaTheme="minorEastAsia" w:hAnsi="Cambria Math" w:cs="Arial"/>
+                  <w:i/>
+                  <w:sz w:val="24"/>
+                  <w:szCs w:val="24"/>
+                </w:rPr>
+              </m:ctrlPr>
+            </m:dPr>
+            <m:e>
+              <m:f>
+                <m:fPr>
+                  <m:ctrlPr>
+                    <w:rPr>
+                      <w:rFonts w:ascii="Cambria Math" w:eastAsiaTheme="minorEastAsia" w:hAnsi="Cambria Math" w:cs="Arial"/>
+                      <w:i/>
+                      <w:sz w:val="24"/>
+                      <w:szCs w:val="24"/>
+                    </w:rPr>
+                  </m:ctrlPr>
+                </m:fPr>
+                <m:num>
+                  <m:r>
+                    <w:rPr>
+                      <w:rFonts w:ascii="Cambria Math" w:eastAsiaTheme="minorEastAsia" w:hAnsi="Cambria Math" w:cs="Arial"/>
+                      <w:sz w:val="24"/>
+                      <w:szCs w:val="24"/>
+                    </w:rPr>
+                    <m:t>π</m:t>
+                  </m:r>
+                </m:num>
+                <m:den>
+                  <m:r>
+                    <w:rPr>
+                      <w:rFonts w:ascii="Cambria Math" w:eastAsiaTheme="minorEastAsia" w:hAnsi="Cambria Math" w:cs="Arial"/>
+                      <w:sz w:val="24"/>
+                      <w:szCs w:val="24"/>
+                    </w:rPr>
+                    <m:t>2</m:t>
+                  </m:r>
+                </m:den>
+              </m:f>
+              <m:r>
+                <w:rPr>
+                  <w:rFonts w:ascii="Cambria Math" w:eastAsiaTheme="minorEastAsia" w:hAnsi="Cambria Math" w:cs="Arial"/>
+                  <w:sz w:val="24"/>
+                  <w:szCs w:val="24"/>
+                </w:rPr>
+                <m:t>-γδoffset</m:t>
+              </m:r>
+            </m:e>
+          </m:d>
+          <m:r>
+            <w:rPr>
+              <w:rFonts w:ascii="Cambria Math" w:eastAsiaTheme="minorEastAsia" w:hAnsi="Cambria Math" w:cs="Arial"/>
+              <w:sz w:val="24"/>
+              <w:szCs w:val="24"/>
+            </w:rPr>
+            <m:t>+cameraOrig.Y</m:t>
+          </m:r>
+        </m:oMath>
+      </m:oMathPara>
+    </w:p>
+    <w:p>
+      <w:pPr>
+        <w:jc w:val="both"/>
+        <w:rPr>
+          <w:rFonts w:ascii="Arial" w:eastAsiaTheme="minorEastAsia" w:hAnsi="Arial" w:cs="Arial"/>
+          <w:sz w:val="24"/>
+          <w:szCs w:val="24"/>
+        </w:rPr>
+      </w:pPr>
+      <w:r>
+        <w:rPr>
+          <w:rFonts w:ascii="Arial" w:eastAsiaTheme="minorEastAsia" w:hAnsi="Arial" w:cs="Arial"/>
+          <w:sz w:val="24"/>
+          <w:szCs w:val="24"/>
+        </w:rPr>
+        <w:t>Nel caso in cui una delle precedenti venisse violata, per semplicità di soluzione si è scelto di far convergere il target in direzione del punto P1, posto al centro della scena. Lo spostamento verso P1 avviene con continuità</w:t>
+      </w:r>
+      <w:r>
+        <w:rPr>
+          <w:rFonts w:ascii="Arial" w:eastAsiaTheme="minorEastAsia" w:hAnsi="Arial" w:cs="Arial"/>
+          <w:sz w:val="24"/>
+          <w:szCs w:val="24"/>
+        </w:rPr>
+        <w:t xml:space="preserve"> o a scatti, in base alla modalità di gioco</w:t>
+      </w:r>
+      <w:r>
+        <w:rPr>
+          <w:rFonts w:ascii="Arial" w:eastAsiaTheme="minorEastAsia" w:hAnsi="Arial" w:cs="Arial"/>
+          <w:sz w:val="24"/>
+          <w:szCs w:val="24"/>
+        </w:rPr>
+        <w:t xml:space="preserve">. Non è garantito che da qualsiasi punto nella scena il tragitto verso P1 non intersechi la semisfera interna di raggio </w:t>
+      </w:r>
+      <w:proofErr w:type="spellStart"/>
+      <w:r>
+        <w:rPr>
+          <w:rFonts w:ascii="Arial" w:eastAsiaTheme="minorEastAsia" w:hAnsi="Arial" w:cs="Arial"/>
+          <w:sz w:val="24"/>
+          <w:szCs w:val="24"/>
+        </w:rPr>
+        <w:t>cameraDistance</w:t>
+      </w:r>
+      <w:proofErr w:type="spellEnd"/>
+      <w:r>
+        <w:rPr>
+          <w:rFonts w:ascii="Arial" w:eastAsiaTheme="minorEastAsia" w:hAnsi="Arial" w:cs="Arial"/>
+          <w:sz w:val="24"/>
+          <w:szCs w:val="24"/>
+        </w:rPr>
+        <w:t>. Si è scelto di ignorare questo difetto in quanto si ritiene</w:t>
+      </w:r>
+      <w:r>
+        <w:rPr>
+          <w:rFonts w:ascii="Arial" w:eastAsiaTheme="minorEastAsia" w:hAnsi="Arial" w:cs="Arial"/>
+          <w:sz w:val="24"/>
+          <w:szCs w:val="24"/>
+        </w:rPr>
+        <w:t xml:space="preserve"> che</w:t>
+      </w:r>
+      <w:r>
+        <w:rPr>
+          <w:rFonts w:ascii="Arial" w:eastAsiaTheme="minorEastAsia" w:hAnsi="Arial" w:cs="Arial"/>
+          <w:sz w:val="24"/>
+          <w:szCs w:val="24"/>
+        </w:rPr>
+        <w:t xml:space="preserve"> non comprometta l’azione di gioco</w:t>
+      </w:r>
+      <w:r>
+        <w:rPr>
+          <w:rFonts w:ascii="Arial" w:eastAsiaTheme="minorEastAsia" w:hAnsi="Arial" w:cs="Arial"/>
+          <w:sz w:val="24"/>
+          <w:szCs w:val="24"/>
+        </w:rPr>
+        <w:t>, favorendo</w:t>
+      </w:r>
+      <w:r>
+        <w:rPr>
+          <w:rFonts w:ascii="Arial" w:eastAsiaTheme="minorEastAsia" w:hAnsi="Arial" w:cs="Arial"/>
+          <w:sz w:val="24"/>
+          <w:szCs w:val="24"/>
+        </w:rPr>
+        <w:t xml:space="preserve"> una maggiore continuità e fluidità dello stesso.</w:t>
+      </w:r>
+    </w:p>
+    <w:p>
+      <w:pPr>
+        <w:jc w:val="both"/>
+        <w:rPr>
+          <w:rFonts w:ascii="Arial" w:eastAsiaTheme="minorEastAsia" w:hAnsi="Arial" w:cs="Arial"/>
+          <w:sz w:val="24"/>
+          <w:szCs w:val="24"/>
+        </w:rPr>
+      </w:pPr>
     </w:p>
     <w:sectPr>
       <w:pgSz w:w="11906" w:h="16838"/>
@@ -1136,6 +4009,16 @@
     <w:semiHidden/>
     <w:unhideWhenUsed/>
   </w:style>
+  <w:style w:type="character" w:styleId="Testosegnaposto">
+    <w:name w:val="Placeholder Text"/>
+    <w:basedOn w:val="Carpredefinitoparagrafo"/>
+    <w:uiPriority w:val="99"/>
+    <w:semiHidden/>
+    <w:rsid w:val="002A7772"/>
+    <w:rPr>
+      <w:color w:val="808080"/>
+    </w:rPr>
+  </w:style>
 </w:styles>
 </file>
 
@@ -1432,4 +4315,16 @@
     </a:ext>
   </a:extLst>
 </a:theme>
+</file>
+
+<file path=customXml/item1.xml><?xml version="1.0" encoding="utf-8"?>
+<b:Sources xmlns:b="http://schemas.openxmlformats.org/officeDocument/2006/bibliography" xmlns="http://schemas.openxmlformats.org/officeDocument/2006/bibliography" SelectedStyle="\APASixthEditionOfficeOnline.xsl" StyleName="APA" Version="6"/>
+</file>
+
+<file path=customXml/itemProps1.xml><?xml version="1.0" encoding="utf-8"?>
+<ds:datastoreItem xmlns:ds="http://schemas.openxmlformats.org/officeDocument/2006/customXml" ds:itemID="{C54CD2FF-CD70-416C-88BA-3BD378A9960B}">
+  <ds:schemaRefs>
+    <ds:schemaRef ds:uri="http://schemas.openxmlformats.org/officeDocument/2006/bibliography"/>
+  </ds:schemaRefs>
+</ds:datastoreItem>
 </file>
</xml_diff>

<commit_message>
piccole modifiche generali al gioco e al documento word di presentazione
Signed-off-by: VignaRiccardo <supericcardo98@hotmail.it>
</commit_message>
<xml_diff>
--- a/Presentazione progetto esame computer graphics primo semestre.docx
+++ b/Presentazione progetto esame computer graphics primo semestre.docx
@@ -79,16 +79,7 @@
           <w:sz w:val="24"/>
           <w:szCs w:val="24"/>
         </w:rPr>
-        <w:t xml:space="preserve">Studenti: Marco </w:t>
-      </w:r>
-      <w:proofErr w:type="gramStart"/>
-      <w:r>
-        <w:rPr>
-          <w:rFonts w:ascii="Arial" w:hAnsi="Arial" w:cs="Arial"/>
-          <w:sz w:val="24"/>
-          <w:szCs w:val="24"/>
-        </w:rPr>
-        <w:t xml:space="preserve">Bertoldi  </w:t>
+        <w:t xml:space="preserve">Studenti: Marco Bertoldi  </w:t>
       </w:r>
       <w:r>
         <w:rPr>
@@ -98,7 +89,6 @@
         </w:rPr>
         <w:tab/>
       </w:r>
-      <w:proofErr w:type="gramEnd"/>
       <w:r>
         <w:rPr>
           <w:rFonts w:ascii="Arial" w:hAnsi="Arial" w:cs="Arial"/>
@@ -337,15 +327,15 @@
           <w:sz w:val="24"/>
           <w:szCs w:val="24"/>
         </w:rPr>
-        <w:t>I due strumenti più utilizzati per giocare sono il controller e il mouse</w:t>
-      </w:r>
-      <w:r>
-        <w:rPr>
-          <w:rFonts w:ascii="Arial" w:hAnsi="Arial" w:cs="Arial"/>
-          <w:sz w:val="24"/>
-          <w:szCs w:val="24"/>
-        </w:rPr>
-        <w:t xml:space="preserve"> + tastiera, perciò ci concentreremo su questi. </w:t>
+        <w:t>A livello alto, gli sparatutto sono principalmente giocati usando mouse + tastiera e perciò ci concentreremo sullo sviluppo in questo settore</w:t>
+      </w:r>
+      <w:r>
+        <w:rPr>
+          <w:rFonts w:ascii="Arial" w:hAnsi="Arial" w:cs="Arial"/>
+          <w:sz w:val="24"/>
+          <w:szCs w:val="24"/>
+        </w:rPr>
+        <w:t xml:space="preserve">. </w:t>
       </w:r>
       <w:r>
         <w:rPr>
@@ -561,18 +551,8 @@
           <w:sz w:val="24"/>
           <w:szCs w:val="24"/>
         </w:rPr>
-        <w:t xml:space="preserve"> giorno dopo giorno. Chiaramente tutto questo allenamento è indicato a quei giocatori che, per passione o per lavoro, giocano gli sparatutto ad alto livello o a livello competitivo/</w:t>
-      </w:r>
-      <w:proofErr w:type="spellStart"/>
-      <w:r>
-        <w:rPr>
-          <w:rFonts w:ascii="Arial" w:hAnsi="Arial" w:cs="Arial"/>
-          <w:sz w:val="24"/>
-          <w:szCs w:val="24"/>
-        </w:rPr>
-        <w:t>torneistico</w:t>
-      </w:r>
-      <w:proofErr w:type="spellEnd"/>
+        <w:t xml:space="preserve"> giorno dopo giorno. Chiaramente tutto questo allenamento è indicato a quei giocatori che, per passione o per lavoro, giocano gli sparatutto ad alto livello o a livello competitivo/torneistico</w:t>
+      </w:r>
       <w:r>
         <w:rPr>
           <w:rFonts w:ascii="Arial" w:hAnsi="Arial" w:cs="Arial"/>
@@ -581,23 +561,13 @@
         </w:rPr>
         <w:t xml:space="preserve">. Ciononostante, è da ricordare l’importanza di tenere allenati i riflessi e, più in generale, il cervello. </w:t>
       </w:r>
-      <w:proofErr w:type="gramStart"/>
-      <w:r>
-        <w:rPr>
-          <w:rFonts w:ascii="Arial" w:hAnsi="Arial" w:cs="Arial"/>
-          <w:sz w:val="24"/>
-          <w:szCs w:val="24"/>
-        </w:rPr>
-        <w:t>Ad esempio</w:t>
-      </w:r>
-      <w:proofErr w:type="gramEnd"/>
-      <w:r>
-        <w:rPr>
-          <w:rFonts w:ascii="Arial" w:hAnsi="Arial" w:cs="Arial"/>
-          <w:sz w:val="24"/>
-          <w:szCs w:val="24"/>
-        </w:rPr>
-        <w:t xml:space="preserve"> s</w:t>
+      <w:r>
+        <w:rPr>
+          <w:rFonts w:ascii="Arial" w:hAnsi="Arial" w:cs="Arial"/>
+          <w:sz w:val="24"/>
+          <w:szCs w:val="24"/>
+        </w:rPr>
+        <w:t>Ad esempio s</w:t>
       </w:r>
       <w:r>
         <w:rPr>
@@ -695,15 +665,7 @@
           <w:sz w:val="24"/>
           <w:szCs w:val="24"/>
         </w:rPr>
-        <w:t>Gli input supportati saranno, probabilmente, sia il mouse, sia il controller.</w:t>
-      </w:r>
-      <w:r>
-        <w:rPr>
-          <w:rFonts w:ascii="Arial" w:hAnsi="Arial" w:cs="Arial"/>
-          <w:sz w:val="24"/>
-          <w:szCs w:val="24"/>
-        </w:rPr>
-        <w:t xml:space="preserve"> La piattaforma di sviluppo sarà monogame, utilizzando una grafica 2D. È possibile che verrà </w:t>
+        <w:t xml:space="preserve">La piattaforma di sviluppo sarà monogame, utilizzando una grafica 2D. È possibile che verrà </w:t>
       </w:r>
       <w:r>
         <w:rPr>
@@ -1102,25 +1064,7 @@
           <w:sz w:val="24"/>
           <w:szCs w:val="24"/>
         </w:rPr>
-        <w:t xml:space="preserve"> Segue una vista dall’alto sul piano </w:t>
-      </w:r>
-      <w:proofErr w:type="spellStart"/>
-      <w:r>
-        <w:rPr>
-          <w:rFonts w:ascii="Arial" w:hAnsi="Arial" w:cs="Arial"/>
-          <w:sz w:val="24"/>
-          <w:szCs w:val="24"/>
-        </w:rPr>
-        <w:t>xz</w:t>
-      </w:r>
-      <w:proofErr w:type="spellEnd"/>
-      <w:r>
-        <w:rPr>
-          <w:rFonts w:ascii="Arial" w:hAnsi="Arial" w:cs="Arial"/>
-          <w:sz w:val="24"/>
-          <w:szCs w:val="24"/>
-        </w:rPr>
-        <w:t>:</w:t>
+        <w:t xml:space="preserve"> Segue una vista dall’alto sul piano xz:</w:t>
       </w:r>
     </w:p>
     <w:p>
@@ -1197,25 +1141,7 @@
           <w:sz w:val="24"/>
           <w:szCs w:val="24"/>
         </w:rPr>
-        <w:t xml:space="preserve">E una vista laterale sul piano </w:t>
-      </w:r>
-      <w:proofErr w:type="spellStart"/>
-      <w:r>
-        <w:rPr>
-          <w:rFonts w:ascii="Arial" w:hAnsi="Arial" w:cs="Arial"/>
-          <w:sz w:val="24"/>
-          <w:szCs w:val="24"/>
-        </w:rPr>
-        <w:t>yz</w:t>
-      </w:r>
-      <w:proofErr w:type="spellEnd"/>
-      <w:r>
-        <w:rPr>
-          <w:rFonts w:ascii="Arial" w:hAnsi="Arial" w:cs="Arial"/>
-          <w:sz w:val="24"/>
-          <w:szCs w:val="24"/>
-        </w:rPr>
-        <w:t>:</w:t>
+        <w:t>E una vista laterale sul piano yz:</w:t>
       </w:r>
     </w:p>
     <w:p>
@@ -1293,43 +1219,7 @@
           <w:szCs w:val="24"/>
         </w:rPr>
         <w:lastRenderedPageBreak/>
-        <w:t xml:space="preserve">Con “screen” si fa riferimento al rettangolo avente dimensioni pari allo schermo del pc, sulle quali verrà proiettata la posizione del target per la stampa a schermo. Il rettangolo screen è tangente alla semisfera di raggio </w:t>
-      </w:r>
-      <w:proofErr w:type="spellStart"/>
-      <w:r>
-        <w:rPr>
-          <w:rFonts w:ascii="Arial" w:hAnsi="Arial" w:cs="Arial"/>
-          <w:sz w:val="24"/>
-          <w:szCs w:val="24"/>
-        </w:rPr>
-        <w:t>cameraDistance</w:t>
-      </w:r>
-      <w:proofErr w:type="spellEnd"/>
-      <w:r>
-        <w:rPr>
-          <w:rFonts w:ascii="Arial" w:hAnsi="Arial" w:cs="Arial"/>
-          <w:sz w:val="24"/>
-          <w:szCs w:val="24"/>
-        </w:rPr>
-        <w:t>. L’angolo compreso tra l’asse X e la congiungente tra il centro dello schermo e la posizione della camera è definito come α, scelto come appartenente all’intervallo [</w:t>
-      </w:r>
-      <w:proofErr w:type="gramStart"/>
-      <w:r>
-        <w:rPr>
-          <w:rFonts w:ascii="Arial" w:hAnsi="Arial" w:cs="Arial"/>
-          <w:sz w:val="24"/>
-          <w:szCs w:val="24"/>
-        </w:rPr>
-        <w:t>0,π</w:t>
-      </w:r>
-      <w:proofErr w:type="gramEnd"/>
-      <w:r>
-        <w:rPr>
-          <w:rFonts w:ascii="Arial" w:hAnsi="Arial" w:cs="Arial"/>
-          <w:sz w:val="24"/>
-          <w:szCs w:val="24"/>
-        </w:rPr>
-        <w:t>]. Analogamente si definisce l’angolo γ come l’angolo compreso tra l’asse delle Y e la congiungente tra centro dello schermo e posizione della camera.</w:t>
+        <w:t>Con “screen” si fa riferimento al rettangolo avente dimensioni pari allo schermo del pc, sulle quali verrà proiettata la posizione del target per la stampa a schermo. Il rettangolo screen è tangente alla semisfera di raggio cameraDistance. L’angolo compreso tra l’asse X e la congiungente tra il centro dello schermo e la posizione della camera è definito come α, scelto come appartenente all’intervallo [0,π]. Analogamente si definisce l’angolo γ come l’angolo compreso tra l’asse delle Y e la congiungente tra centro dello schermo e posizione della camera.</w:t>
       </w:r>
       <w:r>
         <w:rPr>
@@ -1345,25 +1235,7 @@
           <w:sz w:val="24"/>
           <w:szCs w:val="24"/>
         </w:rPr>
-        <w:t xml:space="preserve">Si è scelto di “mappare” lo sfondo sulla semicirconferenza di raggio </w:t>
-      </w:r>
-      <w:proofErr w:type="spellStart"/>
-      <w:r>
-        <w:rPr>
-          <w:rFonts w:ascii="Arial" w:hAnsi="Arial" w:cs="Arial"/>
-          <w:sz w:val="24"/>
-          <w:szCs w:val="24"/>
-        </w:rPr>
-        <w:t>cameraDistance</w:t>
-      </w:r>
-      <w:proofErr w:type="spellEnd"/>
-      <w:r>
-        <w:rPr>
-          <w:rFonts w:ascii="Arial" w:hAnsi="Arial" w:cs="Arial"/>
-          <w:sz w:val="24"/>
-          <w:szCs w:val="24"/>
-        </w:rPr>
-        <w:t>, segue dunque la considerazione seguente:</w:t>
+        <w:t>Si è scelto di “mappare” lo sfondo sulla semicirconferenza di raggio cameraDistance, segue dunque la considerazione seguente:</w:t>
       </w:r>
     </w:p>
     <w:p>
@@ -1501,89 +1373,7 @@
           <w:sz w:val="24"/>
           <w:szCs w:val="24"/>
         </w:rPr>
-        <w:t xml:space="preserve">del rettangolo </w:t>
-      </w:r>
-      <w:proofErr w:type="spellStart"/>
-      <w:r>
-        <w:rPr>
-          <w:rFonts w:ascii="Arial" w:eastAsiaTheme="minorEastAsia" w:hAnsi="Arial" w:cs="Arial"/>
-          <w:sz w:val="24"/>
-          <w:szCs w:val="24"/>
-        </w:rPr>
-        <w:t>viewSource</w:t>
-      </w:r>
-      <w:proofErr w:type="spellEnd"/>
-      <w:r>
-        <w:rPr>
-          <w:rFonts w:ascii="Arial" w:eastAsiaTheme="minorEastAsia" w:hAnsi="Arial" w:cs="Arial"/>
-          <w:sz w:val="24"/>
-          <w:szCs w:val="24"/>
-        </w:rPr>
-        <w:t xml:space="preserve">, libero di muoversi nei limiti dello sfondo, diviso la distanza dal centro della camera, </w:t>
-      </w:r>
-      <w:proofErr w:type="spellStart"/>
-      <w:r>
-        <w:rPr>
-          <w:rFonts w:ascii="Arial" w:eastAsiaTheme="minorEastAsia" w:hAnsi="Arial" w:cs="Arial"/>
-          <w:sz w:val="24"/>
-          <w:szCs w:val="24"/>
-        </w:rPr>
-        <w:t>cameraDistance</w:t>
-      </w:r>
-      <w:proofErr w:type="spellEnd"/>
-      <w:r>
-        <w:rPr>
-          <w:rFonts w:ascii="Arial" w:eastAsiaTheme="minorEastAsia" w:hAnsi="Arial" w:cs="Arial"/>
-          <w:sz w:val="24"/>
-          <w:szCs w:val="24"/>
-        </w:rPr>
-        <w:t xml:space="preserve">. Essendo </w:t>
-      </w:r>
-      <w:proofErr w:type="spellStart"/>
-      <w:r>
-        <w:rPr>
-          <w:rFonts w:ascii="Arial" w:eastAsiaTheme="minorEastAsia" w:hAnsi="Arial" w:cs="Arial"/>
-          <w:sz w:val="24"/>
-          <w:szCs w:val="24"/>
-        </w:rPr>
-        <w:t>viewSource.X</w:t>
-      </w:r>
-      <w:proofErr w:type="spellEnd"/>
-      <w:r>
-        <w:rPr>
-          <w:rFonts w:ascii="Arial" w:eastAsiaTheme="minorEastAsia" w:hAnsi="Arial" w:cs="Arial"/>
-          <w:sz w:val="24"/>
-          <w:szCs w:val="24"/>
-        </w:rPr>
-        <w:t xml:space="preserve"> libero di muoversi tra 0 e </w:t>
-      </w:r>
-      <w:proofErr w:type="spellStart"/>
-      <w:proofErr w:type="gramStart"/>
-      <w:r>
-        <w:rPr>
-          <w:rFonts w:ascii="Arial" w:eastAsiaTheme="minorEastAsia" w:hAnsi="Arial" w:cs="Arial"/>
-          <w:sz w:val="24"/>
-          <w:szCs w:val="24"/>
-        </w:rPr>
-        <w:t>background.Width</w:t>
-      </w:r>
-      <w:proofErr w:type="gramEnd"/>
-      <w:r>
-        <w:rPr>
-          <w:rFonts w:ascii="Arial" w:eastAsiaTheme="minorEastAsia" w:hAnsi="Arial" w:cs="Arial"/>
-          <w:sz w:val="24"/>
-          <w:szCs w:val="24"/>
-        </w:rPr>
-        <w:t>-screenDim.X</w:t>
-      </w:r>
-      <w:proofErr w:type="spellEnd"/>
-      <w:r>
-        <w:rPr>
-          <w:rFonts w:ascii="Arial" w:eastAsiaTheme="minorEastAsia" w:hAnsi="Arial" w:cs="Arial"/>
-          <w:sz w:val="24"/>
-          <w:szCs w:val="24"/>
-        </w:rPr>
-        <w:t xml:space="preserve"> compresi e avendo vincolato α all’intervallo </w:t>
+        <w:t xml:space="preserve">del rettangolo viewSource, libero di muoversi nei limiti dello sfondo, diviso la distanza dal centro della camera, cameraDistance. Essendo viewSource.X libero di muoversi tra 0 e background.Width-screenDim.X compresi e avendo vincolato α all’intervallo </w:t>
       </w:r>
       <w:r>
         <w:rPr>
@@ -1666,25 +1456,7 @@
           <w:sz w:val="24"/>
           <w:szCs w:val="24"/>
         </w:rPr>
-        <w:t xml:space="preserve">Risulta vincolato il valore di </w:t>
-      </w:r>
-      <w:proofErr w:type="spellStart"/>
-      <w:r>
-        <w:rPr>
-          <w:rFonts w:ascii="Arial" w:eastAsiaTheme="minorEastAsia" w:hAnsi="Arial" w:cs="Arial"/>
-          <w:sz w:val="24"/>
-          <w:szCs w:val="24"/>
-        </w:rPr>
-        <w:t>cameraDistance</w:t>
-      </w:r>
-      <w:proofErr w:type="spellEnd"/>
-      <w:r>
-        <w:rPr>
-          <w:rFonts w:ascii="Arial" w:eastAsiaTheme="minorEastAsia" w:hAnsi="Arial" w:cs="Arial"/>
-          <w:sz w:val="24"/>
-          <w:szCs w:val="24"/>
-        </w:rPr>
-        <w:t>, che viene calcolato come:</w:t>
+        <w:t>Risulta vincolato il valore di cameraDistance, che viene calcolato come:</w:t>
       </w:r>
     </w:p>
     <w:p>
@@ -1764,25 +1536,7 @@
           <w:sz w:val="24"/>
           <w:szCs w:val="24"/>
         </w:rPr>
-        <w:t xml:space="preserve">Lo stesso ragionamento viene fatto per l’angolo γ, ma con </w:t>
-      </w:r>
-      <w:proofErr w:type="spellStart"/>
-      <w:r>
-        <w:rPr>
-          <w:rFonts w:ascii="Arial" w:eastAsiaTheme="minorEastAsia" w:hAnsi="Arial" w:cs="Arial"/>
-          <w:sz w:val="24"/>
-          <w:szCs w:val="24"/>
-        </w:rPr>
-        <w:t>cameraDistance</w:t>
-      </w:r>
-      <w:proofErr w:type="spellEnd"/>
-      <w:r>
-        <w:rPr>
-          <w:rFonts w:ascii="Arial" w:eastAsiaTheme="minorEastAsia" w:hAnsi="Arial" w:cs="Arial"/>
-          <w:sz w:val="24"/>
-          <w:szCs w:val="24"/>
-        </w:rPr>
-        <w:t xml:space="preserve"> fissato. Si calcola dunque il massimo valore di tale angolo in relazione all’altezza dello sfondo:</w:t>
+        <w:t>Lo stesso ragionamento viene fatto per l’angolo γ, ma con cameraDistance fissato. Si calcola dunque il massimo valore di tale angolo in relazione all’altezza dello sfondo:</w:t>
       </w:r>
     </w:p>
     <w:p>
@@ -2006,79 +1760,7 @@
           <w:sz w:val="24"/>
           <w:szCs w:val="24"/>
         </w:rPr>
-        <w:t xml:space="preserve">A causa delle dimensioni dello sfondo, con larghezza </w:t>
-      </w:r>
-      <w:proofErr w:type="spellStart"/>
-      <w:r>
-        <w:rPr>
-          <w:rFonts w:ascii="Arial" w:hAnsi="Arial" w:cs="Arial"/>
-          <w:sz w:val="24"/>
-          <w:szCs w:val="24"/>
-        </w:rPr>
-        <w:t>ed</w:t>
-      </w:r>
-      <w:proofErr w:type="spellEnd"/>
-      <w:r>
-        <w:rPr>
-          <w:rFonts w:ascii="Arial" w:hAnsi="Arial" w:cs="Arial"/>
-          <w:sz w:val="24"/>
-          <w:szCs w:val="24"/>
-        </w:rPr>
-        <w:t xml:space="preserve"> altezza diverse, γ risulta appartenente all’intervallo [</w:t>
-      </w:r>
-      <w:proofErr w:type="spellStart"/>
-      <w:r>
-        <w:rPr>
-          <w:rFonts w:ascii="Arial" w:hAnsi="Arial" w:cs="Arial"/>
-          <w:sz w:val="24"/>
-          <w:szCs w:val="24"/>
-        </w:rPr>
-        <w:t>γδoffset</w:t>
-      </w:r>
-      <w:proofErr w:type="spellEnd"/>
-      <w:r>
-        <w:rPr>
-          <w:rFonts w:ascii="Arial" w:hAnsi="Arial" w:cs="Arial"/>
-          <w:sz w:val="24"/>
-          <w:szCs w:val="24"/>
-        </w:rPr>
-        <w:t xml:space="preserve">, </w:t>
-      </w:r>
-      <w:proofErr w:type="spellStart"/>
-      <w:r>
-        <w:rPr>
-          <w:rFonts w:ascii="Arial" w:hAnsi="Arial" w:cs="Arial"/>
-          <w:sz w:val="24"/>
-          <w:szCs w:val="24"/>
-        </w:rPr>
-        <w:t>γδoffset</w:t>
-      </w:r>
-      <w:proofErr w:type="spellEnd"/>
-      <w:r>
-        <w:rPr>
-          <w:rFonts w:ascii="Arial" w:hAnsi="Arial" w:cs="Arial"/>
-          <w:sz w:val="24"/>
-          <w:szCs w:val="24"/>
-        </w:rPr>
-        <w:t xml:space="preserve"> + </w:t>
-      </w:r>
-      <w:proofErr w:type="spellStart"/>
-      <w:r>
-        <w:rPr>
-          <w:rFonts w:ascii="Arial" w:hAnsi="Arial" w:cs="Arial"/>
-          <w:sz w:val="24"/>
-          <w:szCs w:val="24"/>
-        </w:rPr>
-        <w:t>γmax</w:t>
-      </w:r>
-      <w:proofErr w:type="spellEnd"/>
-      <w:r>
-        <w:rPr>
-          <w:rFonts w:ascii="Arial" w:hAnsi="Arial" w:cs="Arial"/>
-          <w:sz w:val="24"/>
-          <w:szCs w:val="24"/>
-        </w:rPr>
-        <w:t>].</w:t>
+        <w:t>A causa delle dimensioni dello sfondo, con larghezza ed altezza diverse, γ risulta appartenente all’intervallo [γδoffset, γδoffset + γmax].</w:t>
       </w:r>
     </w:p>
     <w:p>
@@ -2104,25 +1786,7 @@
           <w:sz w:val="24"/>
           <w:szCs w:val="24"/>
         </w:rPr>
-        <w:t xml:space="preserve">d la distanza tra la posizione della camera, indicata successivamente come </w:t>
-      </w:r>
-      <w:proofErr w:type="spellStart"/>
-      <w:r>
-        <w:rPr>
-          <w:rFonts w:ascii="Arial" w:hAnsi="Arial" w:cs="Arial"/>
-          <w:sz w:val="24"/>
-          <w:szCs w:val="24"/>
-        </w:rPr>
-        <w:t>cameraOrig</w:t>
-      </w:r>
-      <w:proofErr w:type="spellEnd"/>
-      <w:r>
-        <w:rPr>
-          <w:rFonts w:ascii="Arial" w:hAnsi="Arial" w:cs="Arial"/>
-          <w:sz w:val="24"/>
-          <w:szCs w:val="24"/>
-        </w:rPr>
-        <w:t>, e il centro del target</w:t>
+        <w:t>d la distanza tra la posizione della camera, indicata successivamente come cameraOrig, e il centro del target</w:t>
       </w:r>
       <w:r>
         <w:rPr>
@@ -2138,25 +1802,7 @@
           <w:sz w:val="24"/>
           <w:szCs w:val="24"/>
         </w:rPr>
-        <w:t xml:space="preserve">una sfera di raggio </w:t>
-      </w:r>
-      <w:proofErr w:type="spellStart"/>
-      <w:r>
-        <w:rPr>
-          <w:rFonts w:ascii="Arial" w:hAnsi="Arial" w:cs="Arial"/>
-          <w:sz w:val="24"/>
-          <w:szCs w:val="24"/>
-        </w:rPr>
-        <w:t>radius</w:t>
-      </w:r>
-      <w:proofErr w:type="spellEnd"/>
-      <w:r>
-        <w:rPr>
-          <w:rFonts w:ascii="Arial" w:hAnsi="Arial" w:cs="Arial"/>
-          <w:sz w:val="24"/>
-          <w:szCs w:val="24"/>
-        </w:rPr>
-        <w:t>:</w:t>
+        <w:t>una sfera di raggio radius:</w:t>
       </w:r>
     </w:p>
     <w:p>
@@ -2337,51 +1983,15 @@
           <w:sz w:val="24"/>
           <w:szCs w:val="24"/>
         </w:rPr>
-        <w:t xml:space="preserve">L’angolo β, compreso tra l’asse delle X e la congiungente tra </w:t>
-      </w:r>
-      <w:proofErr w:type="spellStart"/>
-      <w:r>
-        <w:rPr>
-          <w:rFonts w:ascii="Arial" w:eastAsiaTheme="minorEastAsia" w:hAnsi="Arial" w:cs="Arial"/>
-          <w:sz w:val="24"/>
-          <w:szCs w:val="24"/>
-        </w:rPr>
-        <w:t>cameraOrig</w:t>
-      </w:r>
-      <w:proofErr w:type="spellEnd"/>
-      <w:r>
-        <w:rPr>
-          <w:rFonts w:ascii="Arial" w:eastAsiaTheme="minorEastAsia" w:hAnsi="Arial" w:cs="Arial"/>
-          <w:sz w:val="24"/>
-          <w:szCs w:val="24"/>
-        </w:rPr>
-        <w:t xml:space="preserve"> e il centro del target, appartiene all’intervallo </w:t>
-      </w:r>
-      <w:r>
-        <w:rPr>
-          <w:rFonts w:ascii="Arial" w:hAnsi="Arial" w:cs="Arial"/>
-          <w:sz w:val="24"/>
-          <w:szCs w:val="24"/>
-        </w:rPr>
-        <w:t>[</w:t>
-      </w:r>
-      <w:proofErr w:type="gramStart"/>
-      <w:r>
-        <w:rPr>
-          <w:rFonts w:ascii="Arial" w:hAnsi="Arial" w:cs="Arial"/>
-          <w:sz w:val="24"/>
-          <w:szCs w:val="24"/>
-        </w:rPr>
-        <w:t>0,π</w:t>
-      </w:r>
-      <w:proofErr w:type="gramEnd"/>
-      <w:r>
-        <w:rPr>
-          <w:rFonts w:ascii="Arial" w:hAnsi="Arial" w:cs="Arial"/>
-          <w:sz w:val="24"/>
-          <w:szCs w:val="24"/>
-        </w:rPr>
-        <w:t>] e viene calcolato come segue:</w:t>
+        <w:t xml:space="preserve">L’angolo β, compreso tra l’asse delle X e la congiungente tra cameraOrig e il centro del target, appartiene all’intervallo </w:t>
+      </w:r>
+      <w:r>
+        <w:rPr>
+          <w:rFonts w:ascii="Arial" w:hAnsi="Arial" w:cs="Arial"/>
+          <w:sz w:val="24"/>
+          <w:szCs w:val="24"/>
+        </w:rPr>
+        <w:t>[0,π] e viene calcolato come segue:</w:t>
       </w:r>
     </w:p>
     <w:p>
@@ -2458,25 +2068,7 @@
           <w:sz w:val="24"/>
           <w:szCs w:val="24"/>
         </w:rPr>
-        <w:t xml:space="preserve">Analogamente l’angolo δ, compreso tra l’asse delle Y e la congiungente tra </w:t>
-      </w:r>
-      <w:proofErr w:type="spellStart"/>
-      <w:r>
-        <w:rPr>
-          <w:rFonts w:ascii="Arial" w:eastAsiaTheme="minorEastAsia" w:hAnsi="Arial" w:cs="Arial"/>
-          <w:sz w:val="24"/>
-          <w:szCs w:val="24"/>
-        </w:rPr>
-        <w:t>cameraOrig</w:t>
-      </w:r>
-      <w:proofErr w:type="spellEnd"/>
-      <w:r>
-        <w:rPr>
-          <w:rFonts w:ascii="Arial" w:eastAsiaTheme="minorEastAsia" w:hAnsi="Arial" w:cs="Arial"/>
-          <w:sz w:val="24"/>
-          <w:szCs w:val="24"/>
-        </w:rPr>
-        <w:t xml:space="preserve"> e il centro del target,</w:t>
+        <w:t>Analogamente l’angolo δ, compreso tra l’asse delle Y e la congiungente tra cameraOrig e il centro del target,</w:t>
       </w:r>
       <w:r>
         <w:rPr>
@@ -2492,61 +2084,7 @@
           <w:sz w:val="24"/>
           <w:szCs w:val="24"/>
         </w:rPr>
-        <w:t>[</w:t>
-      </w:r>
-      <w:proofErr w:type="spellStart"/>
-      <w:r>
-        <w:rPr>
-          <w:rFonts w:ascii="Arial" w:hAnsi="Arial" w:cs="Arial"/>
-          <w:sz w:val="24"/>
-          <w:szCs w:val="24"/>
-        </w:rPr>
-        <w:t>γδoffset</w:t>
-      </w:r>
-      <w:proofErr w:type="spellEnd"/>
-      <w:r>
-        <w:rPr>
-          <w:rFonts w:ascii="Arial" w:hAnsi="Arial" w:cs="Arial"/>
-          <w:sz w:val="24"/>
-          <w:szCs w:val="24"/>
-        </w:rPr>
-        <w:t xml:space="preserve">, </w:t>
-      </w:r>
-      <w:proofErr w:type="spellStart"/>
-      <w:r>
-        <w:rPr>
-          <w:rFonts w:ascii="Arial" w:hAnsi="Arial" w:cs="Arial"/>
-          <w:sz w:val="24"/>
-          <w:szCs w:val="24"/>
-        </w:rPr>
-        <w:t>γδoffset</w:t>
-      </w:r>
-      <w:proofErr w:type="spellEnd"/>
-      <w:r>
-        <w:rPr>
-          <w:rFonts w:ascii="Arial" w:hAnsi="Arial" w:cs="Arial"/>
-          <w:sz w:val="24"/>
-          <w:szCs w:val="24"/>
-        </w:rPr>
-        <w:t xml:space="preserve"> + </w:t>
-      </w:r>
-      <w:proofErr w:type="spellStart"/>
-      <w:r>
-        <w:rPr>
-          <w:rFonts w:ascii="Arial" w:hAnsi="Arial" w:cs="Arial"/>
-          <w:sz w:val="24"/>
-          <w:szCs w:val="24"/>
-        </w:rPr>
-        <w:t>γmax</w:t>
-      </w:r>
-      <w:proofErr w:type="spellEnd"/>
-      <w:r>
-        <w:rPr>
-          <w:rFonts w:ascii="Arial" w:hAnsi="Arial" w:cs="Arial"/>
-          <w:sz w:val="24"/>
-          <w:szCs w:val="24"/>
-        </w:rPr>
-        <w:t>] e viene calcolato come segue:</w:t>
+        <w:t>[γδoffset, γδoffset + γmax] e viene calcolato come segue:</w:t>
       </w:r>
     </w:p>
     <w:p>
@@ -2622,43 +2160,7 @@
           <w:sz w:val="24"/>
           <w:szCs w:val="24"/>
         </w:rPr>
-        <w:t xml:space="preserve">Per dare l’impressione di un movimento lungo l’asse delle Z si realizza uno scalamento dello </w:t>
-      </w:r>
-      <w:proofErr w:type="spellStart"/>
-      <w:r>
-        <w:rPr>
-          <w:rFonts w:ascii="Arial" w:eastAsiaTheme="minorEastAsia" w:hAnsi="Arial" w:cs="Arial"/>
-          <w:sz w:val="24"/>
-          <w:szCs w:val="24"/>
-        </w:rPr>
-        <w:t>sprite</w:t>
-      </w:r>
-      <w:proofErr w:type="spellEnd"/>
-      <w:r>
-        <w:rPr>
-          <w:rFonts w:ascii="Arial" w:eastAsiaTheme="minorEastAsia" w:hAnsi="Arial" w:cs="Arial"/>
-          <w:sz w:val="24"/>
-          <w:szCs w:val="24"/>
-        </w:rPr>
-        <w:t xml:space="preserve"> che rappresenta il target, realizzato tramite una sfera di raggio </w:t>
-      </w:r>
-      <w:proofErr w:type="spellStart"/>
-      <w:r>
-        <w:rPr>
-          <w:rFonts w:ascii="Arial" w:eastAsiaTheme="minorEastAsia" w:hAnsi="Arial" w:cs="Arial"/>
-          <w:sz w:val="24"/>
-          <w:szCs w:val="24"/>
-        </w:rPr>
-        <w:t>radius</w:t>
-      </w:r>
-      <w:proofErr w:type="spellEnd"/>
-      <w:r>
-        <w:rPr>
-          <w:rFonts w:ascii="Arial" w:eastAsiaTheme="minorEastAsia" w:hAnsi="Arial" w:cs="Arial"/>
-          <w:sz w:val="24"/>
-          <w:szCs w:val="24"/>
-        </w:rPr>
-        <w:t>, in base alla distanza d.</w:t>
+        <w:t>Per dare l’impressione di un movimento lungo l’asse delle Z si realizza uno scalamento dello sprite che rappresenta il target, realizzato tramite una sfera di raggio radius, in base alla distanza d.</w:t>
       </w:r>
     </w:p>
     <w:p>
@@ -2735,61 +2237,7 @@
           <w:sz w:val="24"/>
           <w:szCs w:val="24"/>
         </w:rPr>
-        <w:t xml:space="preserve">Lo schermo su cui viene proiettata l’immagine si è ipotizzato essere a distanza fissa </w:t>
-      </w:r>
-      <w:proofErr w:type="spellStart"/>
-      <w:r>
-        <w:rPr>
-          <w:rFonts w:ascii="Arial" w:hAnsi="Arial" w:cs="Arial"/>
-          <w:sz w:val="24"/>
-          <w:szCs w:val="24"/>
-        </w:rPr>
-        <w:t>cameraDistance</w:t>
-      </w:r>
-      <w:proofErr w:type="spellEnd"/>
-      <w:r>
-        <w:rPr>
-          <w:rFonts w:ascii="Arial" w:hAnsi="Arial" w:cs="Arial"/>
-          <w:sz w:val="24"/>
-          <w:szCs w:val="24"/>
-        </w:rPr>
-        <w:t xml:space="preserve">. A tale distanza, il raggio del target viene percepito come minore a causa di d e pari al valore </w:t>
-      </w:r>
-      <w:proofErr w:type="spellStart"/>
-      <w:r>
-        <w:rPr>
-          <w:rFonts w:ascii="Arial" w:hAnsi="Arial" w:cs="Arial"/>
-          <w:sz w:val="24"/>
-          <w:szCs w:val="24"/>
-        </w:rPr>
-        <w:t>apparentRadius</w:t>
-      </w:r>
-      <w:proofErr w:type="spellEnd"/>
-      <w:r>
-        <w:rPr>
-          <w:rFonts w:ascii="Arial" w:hAnsi="Arial" w:cs="Arial"/>
-          <w:sz w:val="24"/>
-          <w:szCs w:val="24"/>
-        </w:rPr>
-        <w:t xml:space="preserve">, come esemplificato in figura. </w:t>
-      </w:r>
-      <w:proofErr w:type="gramStart"/>
-      <w:r>
-        <w:rPr>
-          <w:rFonts w:ascii="Arial" w:hAnsi="Arial" w:cs="Arial"/>
-          <w:sz w:val="24"/>
-          <w:szCs w:val="24"/>
-        </w:rPr>
-        <w:t>In particolare</w:t>
-      </w:r>
-      <w:proofErr w:type="gramEnd"/>
-      <w:r>
-        <w:rPr>
-          <w:rFonts w:ascii="Arial" w:hAnsi="Arial" w:cs="Arial"/>
-          <w:sz w:val="24"/>
-          <w:szCs w:val="24"/>
-        </w:rPr>
-        <w:t xml:space="preserve"> si ha:</w:t>
+        <w:t>Lo schermo su cui viene proiettata l’immagine si è ipotizzato essere a distanza fissa cameraDistance. A tale distanza, il raggio del target viene percepito come minore a causa di d e pari al valore apparentRadius, come esemplificato in figura. In particolare si ha:</w:t>
       </w:r>
     </w:p>
     <w:p>
@@ -2861,25 +2309,7 @@
           <w:sz w:val="24"/>
           <w:szCs w:val="24"/>
         </w:rPr>
-        <w:t xml:space="preserve">e segue dunque il fattore di scala per lo </w:t>
-      </w:r>
-      <w:proofErr w:type="spellStart"/>
-      <w:r>
-        <w:rPr>
-          <w:rFonts w:ascii="Arial" w:eastAsiaTheme="minorEastAsia" w:hAnsi="Arial" w:cs="Arial"/>
-          <w:sz w:val="24"/>
-          <w:szCs w:val="24"/>
-        </w:rPr>
-        <w:t>sprite</w:t>
-      </w:r>
-      <w:proofErr w:type="spellEnd"/>
-      <w:r>
-        <w:rPr>
-          <w:rFonts w:ascii="Arial" w:eastAsiaTheme="minorEastAsia" w:hAnsi="Arial" w:cs="Arial"/>
-          <w:sz w:val="24"/>
-          <w:szCs w:val="24"/>
-        </w:rPr>
-        <w:t>:</w:t>
+        <w:t>e segue dunque il fattore di scala per lo sprite:</w:t>
       </w:r>
     </w:p>
     <w:p>
@@ -2955,61 +2385,25 @@
           <w:sz w:val="24"/>
           <w:szCs w:val="24"/>
         </w:rPr>
-        <w:t xml:space="preserve">Il valore scale si nota essere compreso nell’intervallo (0,1], in quanto il target è libero di muoversi tra le due semisfere e non si troverà dunque ad una distanza inferiore a </w:t>
-      </w:r>
-      <w:proofErr w:type="spellStart"/>
-      <w:r>
-        <w:rPr>
-          <w:rFonts w:ascii="Arial" w:eastAsiaTheme="minorEastAsia" w:hAnsi="Arial" w:cs="Arial"/>
-          <w:sz w:val="24"/>
-          <w:szCs w:val="24"/>
-        </w:rPr>
-        <w:t>cameraDistance</w:t>
-      </w:r>
-      <w:proofErr w:type="spellEnd"/>
-      <w:r>
-        <w:rPr>
-          <w:rFonts w:ascii="Arial" w:eastAsiaTheme="minorEastAsia" w:hAnsi="Arial" w:cs="Arial"/>
-          <w:sz w:val="24"/>
-          <w:szCs w:val="24"/>
-        </w:rPr>
-        <w:t>. La gestione dei vincoli spaziali viene discussa in seguito.</w:t>
-      </w:r>
-    </w:p>
-    <w:p>
-      <w:pPr>
-        <w:jc w:val="both"/>
-        <w:rPr>
-          <w:rFonts w:ascii="Arial" w:eastAsiaTheme="minorEastAsia" w:hAnsi="Arial" w:cs="Arial"/>
-          <w:sz w:val="24"/>
-          <w:szCs w:val="24"/>
-        </w:rPr>
-      </w:pPr>
-      <w:r>
-        <w:rPr>
-          <w:rFonts w:ascii="Arial" w:eastAsiaTheme="minorEastAsia" w:hAnsi="Arial" w:cs="Arial"/>
-          <w:sz w:val="24"/>
-          <w:szCs w:val="24"/>
-        </w:rPr>
-        <w:t xml:space="preserve">Nel modello 3D esposto precedentemente è stato indicato in rosso un rettangolo che identifica lo schermo del dispositivo su cui l’immagine viene proiettata. La proiezione sullo schermo del target dipende dalla posizione dello schermo, indicata da α e γ, e dalla posizione del target, indicata tramite β e δ. Le coordinate utilizzate per la stampa a schermo dello </w:t>
-      </w:r>
-      <w:proofErr w:type="spellStart"/>
-      <w:r>
-        <w:rPr>
-          <w:rFonts w:ascii="Arial" w:eastAsiaTheme="minorEastAsia" w:hAnsi="Arial" w:cs="Arial"/>
-          <w:sz w:val="24"/>
-          <w:szCs w:val="24"/>
-        </w:rPr>
-        <w:t>sprite</w:t>
-      </w:r>
-      <w:proofErr w:type="spellEnd"/>
-      <w:r>
-        <w:rPr>
-          <w:rFonts w:ascii="Arial" w:eastAsiaTheme="minorEastAsia" w:hAnsi="Arial" w:cs="Arial"/>
-          <w:sz w:val="24"/>
-          <w:szCs w:val="24"/>
-        </w:rPr>
-        <w:t xml:space="preserve"> del target, opportunamente scalato in base alla distanza, si ricavano come segue:</w:t>
+        <w:t>Il valore scale si nota essere compreso nell’intervallo (0,1], in quanto il target è libero di muoversi tra le due semisfere e non si troverà dunque ad una distanza inferiore a cameraDistance. La gestione dei vincoli spaziali viene discussa in seguito.</w:t>
+      </w:r>
+    </w:p>
+    <w:p>
+      <w:pPr>
+        <w:jc w:val="both"/>
+        <w:rPr>
+          <w:rFonts w:ascii="Arial" w:eastAsiaTheme="minorEastAsia" w:hAnsi="Arial" w:cs="Arial"/>
+          <w:sz w:val="24"/>
+          <w:szCs w:val="24"/>
+        </w:rPr>
+      </w:pPr>
+      <w:r>
+        <w:rPr>
+          <w:rFonts w:ascii="Arial" w:eastAsiaTheme="minorEastAsia" w:hAnsi="Arial" w:cs="Arial"/>
+          <w:sz w:val="24"/>
+          <w:szCs w:val="24"/>
+        </w:rPr>
+        <w:t>Nel modello 3D esposto precedentemente è stato indicato in rosso un rettangolo che identifica lo schermo del dispositivo su cui l’immagine viene proiettata. La proiezione sullo schermo del target dipende dalla posizione dello schermo, indicata da α e γ, e dalla posizione del target, indicata tramite β e δ. Le coordinate utilizzate per la stampa a schermo dello sprite del target, opportunamente scalato in base alla distanza, si ricavano come segue:</w:t>
       </w:r>
     </w:p>
     <w:p>
@@ -3053,61 +2447,7 @@
               <w:szCs w:val="24"/>
               <w:shd w:val="clear" w:color="auto" w:fill="D9E2F3" w:themeFill="accent1" w:themeFillTint="33"/>
             </w:rPr>
-            <m:t>positionOnScreen.</m:t>
-          </m:r>
-          <m:r>
-            <w:rPr>
-              <w:rFonts w:ascii="Cambria Math" w:eastAsiaTheme="minorEastAsia" w:hAnsi="Cambria Math" w:cs="Arial"/>
-              <w:sz w:val="24"/>
-              <w:szCs w:val="24"/>
-              <w:shd w:val="clear" w:color="auto" w:fill="D9E2F3" w:themeFill="accent1" w:themeFillTint="33"/>
-            </w:rPr>
-            <m:t>Y</m:t>
-          </m:r>
-          <m:r>
-            <w:rPr>
-              <w:rFonts w:ascii="Cambria Math" w:eastAsiaTheme="minorEastAsia" w:hAnsi="Cambria Math" w:cs="Arial"/>
-              <w:sz w:val="24"/>
-              <w:szCs w:val="24"/>
-              <w:shd w:val="clear" w:color="auto" w:fill="D9E2F3" w:themeFill="accent1" w:themeFillTint="33"/>
-            </w:rPr>
-            <m:t xml:space="preserve"> = middleScreen.</m:t>
-          </m:r>
-          <m:r>
-            <w:rPr>
-              <w:rFonts w:ascii="Cambria Math" w:eastAsiaTheme="minorEastAsia" w:hAnsi="Cambria Math" w:cs="Arial"/>
-              <w:sz w:val="24"/>
-              <w:szCs w:val="24"/>
-              <w:shd w:val="clear" w:color="auto" w:fill="D9E2F3" w:themeFill="accent1" w:themeFillTint="33"/>
-            </w:rPr>
-            <m:t>Y</m:t>
-          </m:r>
-          <m:r>
-            <w:rPr>
-              <w:rFonts w:ascii="Cambria Math" w:eastAsiaTheme="minorEastAsia" w:hAnsi="Cambria Math" w:cs="Arial"/>
-              <w:sz w:val="24"/>
-              <w:szCs w:val="24"/>
-              <w:shd w:val="clear" w:color="auto" w:fill="D9E2F3" w:themeFill="accent1" w:themeFillTint="33"/>
-            </w:rPr>
-            <m:t xml:space="preserve"> + d sin(</m:t>
-          </m:r>
-          <m:r>
-            <w:rPr>
-              <w:rFonts w:ascii="Cambria Math" w:eastAsiaTheme="minorEastAsia" w:hAnsi="Cambria Math" w:cs="Arial"/>
-              <w:sz w:val="24"/>
-              <w:szCs w:val="24"/>
-              <w:shd w:val="clear" w:color="auto" w:fill="D9E2F3" w:themeFill="accent1" w:themeFillTint="33"/>
-            </w:rPr>
-            <m:t>δ-γ</m:t>
-          </m:r>
-          <m:r>
-            <w:rPr>
-              <w:rFonts w:ascii="Cambria Math" w:eastAsiaTheme="minorEastAsia" w:hAnsi="Cambria Math" w:cs="Arial"/>
-              <w:sz w:val="24"/>
-              <w:szCs w:val="24"/>
-              <w:shd w:val="clear" w:color="auto" w:fill="D9E2F3" w:themeFill="accent1" w:themeFillTint="33"/>
-            </w:rPr>
-            <m:t>) – apparentRadius</m:t>
+            <m:t>positionOnScreen.Y = middleScreen.Y + d sin(δ-γ) – apparentRadius</m:t>
           </m:r>
         </m:oMath>
       </m:oMathPara>
@@ -3127,43 +2467,7 @@
           <w:sz w:val="24"/>
           <w:szCs w:val="24"/>
         </w:rPr>
-        <w:t xml:space="preserve">Le coordinate vengono memorizzate in una variabile Point chiamata </w:t>
-      </w:r>
-      <w:proofErr w:type="spellStart"/>
-      <w:r>
-        <w:rPr>
-          <w:rFonts w:ascii="Arial" w:eastAsiaTheme="minorEastAsia" w:hAnsi="Arial" w:cs="Arial"/>
-          <w:sz w:val="24"/>
-          <w:szCs w:val="24"/>
-        </w:rPr>
-        <w:t>positionOnScreen</w:t>
-      </w:r>
-      <w:proofErr w:type="spellEnd"/>
-      <w:r>
-        <w:rPr>
-          <w:rFonts w:ascii="Arial" w:eastAsiaTheme="minorEastAsia" w:hAnsi="Arial" w:cs="Arial"/>
-          <w:sz w:val="24"/>
-          <w:szCs w:val="24"/>
-        </w:rPr>
-        <w:t xml:space="preserve">. Il punto </w:t>
-      </w:r>
-      <w:proofErr w:type="spellStart"/>
-      <w:r>
-        <w:rPr>
-          <w:rFonts w:ascii="Arial" w:eastAsiaTheme="minorEastAsia" w:hAnsi="Arial" w:cs="Arial"/>
-          <w:sz w:val="24"/>
-          <w:szCs w:val="24"/>
-        </w:rPr>
-        <w:t>middleScreen</w:t>
-      </w:r>
-      <w:proofErr w:type="spellEnd"/>
-      <w:r>
-        <w:rPr>
-          <w:rFonts w:ascii="Arial" w:eastAsiaTheme="minorEastAsia" w:hAnsi="Arial" w:cs="Arial"/>
-          <w:sz w:val="24"/>
-          <w:szCs w:val="24"/>
-        </w:rPr>
-        <w:t xml:space="preserve"> indica le coordinate che identificano il centro dello schermo (facendo riferimento al sistema di coordinate bidimensionale dello schermo).</w:t>
+        <w:t>Le coordinate vengono memorizzate in una variabile Point chiamata positionOnScreen. Il punto middleScreen indica le coordinate che identificano il centro dello schermo (facendo riferimento al sistema di coordinate bidimensionale dello schermo).</w:t>
       </w:r>
     </w:p>
     <w:p>
@@ -3182,43 +2486,7 @@
           <w:szCs w:val="24"/>
         </w:rPr>
         <w:lastRenderedPageBreak/>
-        <w:t xml:space="preserve">Lo spostamento del target all’interno dello spazio tridimensionale deve essere vincolato in modo tale da risultare sempre raggiungibile dal puntatore, nonostante i vincoli sullo spostamento dello stesso dettati dalle dimensioni dello sfondo. Lo schermo è libero di muoversi entro i limiti degli angoli α e γ, dunque il target deve essere vincolato a muoversi all’interno dello spazio coperto da questi angoli. Ulteriore vincolo è costituito dal valore di d, che non deve mai essere inferiore a </w:t>
-      </w:r>
-      <w:proofErr w:type="spellStart"/>
-      <w:r>
-        <w:rPr>
-          <w:rFonts w:ascii="Arial" w:eastAsiaTheme="minorEastAsia" w:hAnsi="Arial" w:cs="Arial"/>
-          <w:sz w:val="24"/>
-          <w:szCs w:val="24"/>
-        </w:rPr>
-        <w:t>cameraDistance</w:t>
-      </w:r>
-      <w:proofErr w:type="spellEnd"/>
-      <w:r>
-        <w:rPr>
-          <w:rFonts w:ascii="Arial" w:eastAsiaTheme="minorEastAsia" w:hAnsi="Arial" w:cs="Arial"/>
-          <w:sz w:val="24"/>
-          <w:szCs w:val="24"/>
-        </w:rPr>
-        <w:t xml:space="preserve"> o superiore a </w:t>
-      </w:r>
-      <w:proofErr w:type="spellStart"/>
-      <w:r>
-        <w:rPr>
-          <w:rFonts w:ascii="Arial" w:eastAsiaTheme="minorEastAsia" w:hAnsi="Arial" w:cs="Arial"/>
-          <w:sz w:val="24"/>
-          <w:szCs w:val="24"/>
-        </w:rPr>
-        <w:t>cameraDistance+zRange</w:t>
-      </w:r>
-      <w:proofErr w:type="spellEnd"/>
-      <w:r>
-        <w:rPr>
-          <w:rFonts w:ascii="Arial" w:eastAsiaTheme="minorEastAsia" w:hAnsi="Arial" w:cs="Arial"/>
-          <w:sz w:val="24"/>
-          <w:szCs w:val="24"/>
-        </w:rPr>
-        <w:t>.</w:t>
+        <w:t>Lo spostamento del target all’interno dello spazio tridimensionale deve essere vincolato in modo tale da risultare sempre raggiungibile dal puntatore, nonostante i vincoli sullo spostamento dello stesso dettati dalle dimensioni dello sfondo. Lo schermo è libero di muoversi entro i limiti degli angoli α e γ, dunque il target deve essere vincolato a muoversi all’interno dello spazio coperto da questi angoli. Ulteriore vincolo è costituito dal valore di d, che non deve mai essere inferiore a cameraDistance o superiore a cameraDistance+zRange.</w:t>
       </w:r>
       <w:r>
         <w:rPr>
@@ -3396,23 +2664,7 @@
               <w:sz w:val="24"/>
               <w:szCs w:val="24"/>
             </w:rPr>
-            <m:t>position.</m:t>
-          </m:r>
-          <m:r>
-            <w:rPr>
-              <w:rFonts w:ascii="Cambria Math" w:eastAsiaTheme="minorEastAsia" w:hAnsi="Cambria Math" w:cs="Arial"/>
-              <w:sz w:val="24"/>
-              <w:szCs w:val="24"/>
-            </w:rPr>
-            <m:t>Y≥-</m:t>
-          </m:r>
-          <m:r>
-            <w:rPr>
-              <w:rFonts w:ascii="Cambria Math" w:eastAsiaTheme="minorEastAsia" w:hAnsi="Cambria Math" w:cs="Arial"/>
-              <w:sz w:val="24"/>
-              <w:szCs w:val="24"/>
-            </w:rPr>
-            <m:t>position.Ztan</m:t>
+            <m:t>position.Y≥-position.Ztan</m:t>
           </m:r>
           <m:d>
             <m:dPr>
@@ -3510,25 +2762,7 @@
           <w:sz w:val="24"/>
           <w:szCs w:val="24"/>
         </w:rPr>
-        <w:t xml:space="preserve">. Non è garantito che da qualsiasi punto nella scena il tragitto verso P1 non intersechi la semisfera interna di raggio </w:t>
-      </w:r>
-      <w:proofErr w:type="spellStart"/>
-      <w:r>
-        <w:rPr>
-          <w:rFonts w:ascii="Arial" w:eastAsiaTheme="minorEastAsia" w:hAnsi="Arial" w:cs="Arial"/>
-          <w:sz w:val="24"/>
-          <w:szCs w:val="24"/>
-        </w:rPr>
-        <w:t>cameraDistance</w:t>
-      </w:r>
-      <w:proofErr w:type="spellEnd"/>
-      <w:r>
-        <w:rPr>
-          <w:rFonts w:ascii="Arial" w:eastAsiaTheme="minorEastAsia" w:hAnsi="Arial" w:cs="Arial"/>
-          <w:sz w:val="24"/>
-          <w:szCs w:val="24"/>
-        </w:rPr>
-        <w:t>. Si è scelto di ignorare questo difetto in quanto si ritiene</w:t>
+        <w:t>. Non è garantito che da qualsiasi punto nella scena il tragitto verso P1 non intersechi la semisfera interna di raggio cameraDistance. Si è scelto di ignorare questo difetto in quanto si ritiene</w:t>
       </w:r>
       <w:r>
         <w:rPr>
@@ -3565,13 +2799,117 @@
     </w:p>
     <w:p>
       <w:pPr>
-        <w:jc w:val="both"/>
-        <w:rPr>
-          <w:rFonts w:ascii="Arial" w:eastAsiaTheme="minorEastAsia" w:hAnsi="Arial" w:cs="Arial"/>
-          <w:sz w:val="24"/>
-          <w:szCs w:val="24"/>
-        </w:rPr>
-      </w:pPr>
+        <w:rPr>
+          <w:rFonts w:ascii="Arial" w:eastAsiaTheme="minorEastAsia" w:hAnsi="Arial" w:cs="Arial"/>
+          <w:sz w:val="24"/>
+          <w:szCs w:val="24"/>
+        </w:rPr>
+      </w:pPr>
+      <w:r>
+        <w:rPr>
+          <w:rFonts w:ascii="Arial" w:eastAsiaTheme="minorEastAsia" w:hAnsi="Arial" w:cs="Arial"/>
+          <w:sz w:val="24"/>
+          <w:szCs w:val="24"/>
+        </w:rPr>
+        <w:t>Terminato il gioco appaiono le statistiche</w:t>
+      </w:r>
+      <w:r>
+        <w:rPr>
+          <w:rFonts w:ascii="Arial" w:eastAsiaTheme="minorEastAsia" w:hAnsi="Arial" w:cs="Arial"/>
+          <w:sz w:val="24"/>
+          <w:szCs w:val="24"/>
+        </w:rPr>
+        <w:t>:</w:t>
+      </w:r>
+      <w:r>
+        <w:rPr>
+          <w:rFonts w:ascii="Arial" w:eastAsiaTheme="minorEastAsia" w:hAnsi="Arial" w:cs="Arial"/>
+          <w:noProof/>
+          <w:sz w:val="24"/>
+          <w:szCs w:val="24"/>
+        </w:rPr>
+        <w:drawing>
+          <wp:inline distT="0" distB="0" distL="0" distR="0" wp14:anchorId="206437A9" wp14:editId="12255475">
+            <wp:extent cx="4716780" cy="3600729"/>
+            <wp:effectExtent l="0" t="0" r="7620" b="0"/>
+            <wp:docPr id="3" name="Immagine 3"/>
+            <wp:cNvGraphicFramePr>
+              <a:graphicFrameLocks xmlns:a="http://schemas.openxmlformats.org/drawingml/2006/main" noChangeAspect="1"/>
+            </wp:cNvGraphicFramePr>
+            <a:graphic xmlns:a="http://schemas.openxmlformats.org/drawingml/2006/main">
+              <a:graphicData uri="http://schemas.openxmlformats.org/drawingml/2006/picture">
+                <pic:pic xmlns:pic="http://schemas.openxmlformats.org/drawingml/2006/picture">
+                  <pic:nvPicPr>
+                    <pic:cNvPr id="0" name="Picture 2"/>
+                    <pic:cNvPicPr>
+                      <a:picLocks noChangeAspect="1" noChangeArrowheads="1"/>
+                    </pic:cNvPicPr>
+                  </pic:nvPicPr>
+                  <pic:blipFill>
+                    <a:blip r:embed="rId9" cstate="print">
+                      <a:extLst>
+                        <a:ext uri="{28A0092B-C50C-407E-A947-70E740481C1C}">
+                          <a14:useLocalDpi xmlns:a14="http://schemas.microsoft.com/office/drawing/2010/main" val="0"/>
+                        </a:ext>
+                      </a:extLst>
+                    </a:blip>
+                    <a:srcRect/>
+                    <a:stretch>
+                      <a:fillRect/>
+                    </a:stretch>
+                  </pic:blipFill>
+                  <pic:spPr bwMode="auto">
+                    <a:xfrm>
+                      <a:off x="0" y="0"/>
+                      <a:ext cx="4782076" cy="3650575"/>
+                    </a:xfrm>
+                    <a:prstGeom prst="rect">
+                      <a:avLst/>
+                    </a:prstGeom>
+                    <a:noFill/>
+                    <a:ln>
+                      <a:noFill/>
+                    </a:ln>
+                  </pic:spPr>
+                </pic:pic>
+              </a:graphicData>
+            </a:graphic>
+          </wp:inline>
+        </w:drawing>
+      </w:r>
+    </w:p>
+    <w:p>
+      <w:pPr>
+        <w:rPr>
+          <w:rFonts w:ascii="Arial" w:eastAsiaTheme="minorEastAsia" w:hAnsi="Arial" w:cs="Arial"/>
+          <w:sz w:val="24"/>
+          <w:szCs w:val="24"/>
+        </w:rPr>
+      </w:pPr>
+      <w:r>
+        <w:rPr>
+          <w:rFonts w:ascii="Arial" w:eastAsiaTheme="minorEastAsia" w:hAnsi="Arial" w:cs="Arial"/>
+          <w:sz w:val="24"/>
+          <w:szCs w:val="24"/>
+        </w:rPr>
+        <w:t>Vengono mostrate sia le statistiche della partita appena terminata (in blu), sia il migliore risultato fatto</w:t>
+      </w:r>
+      <w:r>
+        <w:rPr>
+          <w:rFonts w:ascii="Arial" w:eastAsiaTheme="minorEastAsia" w:hAnsi="Arial" w:cs="Arial"/>
+          <w:sz w:val="24"/>
+          <w:szCs w:val="24"/>
+        </w:rPr>
+        <w:t xml:space="preserve"> </w:t>
+      </w:r>
+      <w:r>
+        <w:rPr>
+          <w:rFonts w:ascii="Arial" w:eastAsiaTheme="minorEastAsia" w:hAnsi="Arial" w:cs="Arial"/>
+          <w:sz w:val="24"/>
+          <w:szCs w:val="24"/>
+        </w:rPr>
+        <w:t>(in rosso). In questo modo si può fare il confronto, verificando miglioramenti o peggioramenti.</w:t>
+      </w:r>
     </w:p>
     <w:sectPr>
       <w:pgSz w:w="11906" w:h="16838"/>

</xml_diff>

<commit_message>
Modifica boldi al documento word, per me pronto per invio
</commit_message>
<xml_diff>
--- a/Presentazione progetto esame computer graphics primo semestre.docx
+++ b/Presentazione progetto esame computer graphics primo semestre.docx
@@ -1,6 +1,6 @@
 
 <file path=word/document.xml><?xml version="1.0" encoding="utf-8"?>
-<w:document xmlns:wpc="http://schemas.microsoft.com/office/word/2010/wordprocessingCanvas" xmlns:cx="http://schemas.microsoft.com/office/drawing/2014/chartex" xmlns:cx1="http://schemas.microsoft.com/office/drawing/2015/9/8/chartex" xmlns:cx2="http://schemas.microsoft.com/office/drawing/2015/10/21/chartex" xmlns:cx3="http://schemas.microsoft.com/office/drawing/2016/5/9/chartex" xmlns:cx4="http://schemas.microsoft.com/office/drawing/2016/5/10/chartex" xmlns:cx5="http://schemas.microsoft.com/office/drawing/2016/5/11/chartex" xmlns:cx6="http://schemas.microsoft.com/office/drawing/2016/5/12/chartex" xmlns:cx7="http://schemas.microsoft.com/office/drawing/2016/5/13/chartex" xmlns:cx8="http://schemas.microsoft.com/office/drawing/2016/5/14/chartex" xmlns:mc="http://schemas.openxmlformats.org/markup-compatibility/2006" xmlns:aink="http://schemas.microsoft.com/office/drawing/2016/ink" xmlns:am3d="http://schemas.microsoft.com/office/drawing/2017/model3d" xmlns:o="urn:schemas-microsoft-com:office:office" xmlns:r="http://schemas.openxmlformats.org/officeDocument/2006/relationships" xmlns:m="http://schemas.openxmlformats.org/officeDocument/2006/math" xmlns:v="urn:schemas-microsoft-com:vml" xmlns:wp14="http://schemas.microsoft.com/office/word/2010/wordprocessingDrawing" xmlns:wp="http://schemas.openxmlformats.org/drawingml/2006/wordprocessingDrawing" xmlns:w10="urn:schemas-microsoft-com:office:word" xmlns:w="http://schemas.openxmlformats.org/wordprocessingml/2006/main" xmlns:w14="http://schemas.microsoft.com/office/word/2010/wordml" xmlns:w15="http://schemas.microsoft.com/office/word/2012/wordml" xmlns:w16cex="http://schemas.microsoft.com/office/word/2018/wordml/cex" xmlns:w16cid="http://schemas.microsoft.com/office/word/2016/wordml/cid" xmlns:w16="http://schemas.microsoft.com/office/word/2018/wordml" xmlns:w16se="http://schemas.microsoft.com/office/word/2015/wordml/symex" xmlns:wpg="http://schemas.microsoft.com/office/word/2010/wordprocessingGroup" xmlns:wpi="http://schemas.microsoft.com/office/word/2010/wordprocessingInk" xmlns:wne="http://schemas.microsoft.com/office/word/2006/wordml" xmlns:wps="http://schemas.microsoft.com/office/word/2010/wordprocessingShape" mc:Ignorable="w14 w15 w16se w16cid w16 w16cex wp14">
+<w:document xmlns:wpc="http://schemas.microsoft.com/office/word/2010/wordprocessingCanvas" xmlns:cx="http://schemas.microsoft.com/office/drawing/2014/chartex" xmlns:cx1="http://schemas.microsoft.com/office/drawing/2015/9/8/chartex" xmlns:cx2="http://schemas.microsoft.com/office/drawing/2015/10/21/chartex" xmlns:cx3="http://schemas.microsoft.com/office/drawing/2016/5/9/chartex" xmlns:cx4="http://schemas.microsoft.com/office/drawing/2016/5/10/chartex" xmlns:cx5="http://schemas.microsoft.com/office/drawing/2016/5/11/chartex" xmlns:cx6="http://schemas.microsoft.com/office/drawing/2016/5/12/chartex" xmlns:cx7="http://schemas.microsoft.com/office/drawing/2016/5/13/chartex" xmlns:cx8="http://schemas.microsoft.com/office/drawing/2016/5/14/chartex" xmlns:mc="http://schemas.openxmlformats.org/markup-compatibility/2006" xmlns:aink="http://schemas.microsoft.com/office/drawing/2016/ink" xmlns:am3d="http://schemas.microsoft.com/office/drawing/2017/model3d" xmlns:o="urn:schemas-microsoft-com:office:office" xmlns:r="http://schemas.openxmlformats.org/officeDocument/2006/relationships" xmlns:m="http://schemas.openxmlformats.org/officeDocument/2006/math" xmlns:v="urn:schemas-microsoft-com:vml" xmlns:wp14="http://schemas.microsoft.com/office/word/2010/wordprocessingDrawing" xmlns:wp="http://schemas.openxmlformats.org/drawingml/2006/wordprocessingDrawing" xmlns:w10="urn:schemas-microsoft-com:office:word" xmlns:w="http://schemas.openxmlformats.org/wordprocessingml/2006/main" xmlns:w14="http://schemas.microsoft.com/office/word/2010/wordml" xmlns:w15="http://schemas.microsoft.com/office/word/2012/wordml" xmlns:w16cex="http://schemas.microsoft.com/office/word/2018/wordml/cex" xmlns:w16cid="http://schemas.microsoft.com/office/word/2016/wordml/cid" xmlns:w16="http://schemas.microsoft.com/office/word/2018/wordml" xmlns:w16sdtdh="http://schemas.microsoft.com/office/word/2020/wordml/sdtdatahash" xmlns:w16se="http://schemas.microsoft.com/office/word/2015/wordml/symex" xmlns:wpg="http://schemas.microsoft.com/office/word/2010/wordprocessingGroup" xmlns:wpi="http://schemas.microsoft.com/office/word/2010/wordprocessingInk" xmlns:wne="http://schemas.microsoft.com/office/word/2006/wordml" xmlns:wps="http://schemas.microsoft.com/office/word/2010/wordprocessingShape" mc:Ignorable="w14 w15 w16se w16cid w16 w16cex w16sdtdh wp14">
   <w:body>
     <w:p>
       <w:pPr>
@@ -55,31 +55,58 @@
         </w:rPr>
         <w:t>per videogiochi sparatutto</w:t>
       </w:r>
-    </w:p>
-    <w:p>
-      <w:pPr>
+      <w:r>
         <w:rPr>
           <w:rFonts w:ascii="Arial" w:hAnsi="Arial" w:cs="Arial"/>
           <w:sz w:val="32"/>
           <w:szCs w:val="32"/>
         </w:rPr>
-      </w:pPr>
-    </w:p>
-    <w:p>
-      <w:pPr>
-        <w:rPr>
-          <w:rFonts w:ascii="Arial" w:hAnsi="Arial" w:cs="Arial"/>
-          <w:sz w:val="24"/>
-          <w:szCs w:val="24"/>
-        </w:rPr>
-      </w:pPr>
-      <w:r>
-        <w:rPr>
-          <w:rFonts w:ascii="Arial" w:hAnsi="Arial" w:cs="Arial"/>
-          <w:sz w:val="24"/>
-          <w:szCs w:val="24"/>
-        </w:rPr>
-        <w:t xml:space="preserve">Studenti: Marco Bertoldi  </w:t>
+        <w:t xml:space="preserve">: </w:t>
+      </w:r>
+      <w:proofErr w:type="spellStart"/>
+      <w:r>
+        <w:rPr>
+          <w:rFonts w:ascii="Arial" w:hAnsi="Arial" w:cs="Arial"/>
+          <w:sz w:val="32"/>
+          <w:szCs w:val="32"/>
+        </w:rPr>
+        <w:t>AimTrainer</w:t>
+      </w:r>
+      <w:proofErr w:type="spellEnd"/>
+    </w:p>
+    <w:p>
+      <w:pPr>
+        <w:rPr>
+          <w:rFonts w:ascii="Arial" w:hAnsi="Arial" w:cs="Arial"/>
+          <w:sz w:val="32"/>
+          <w:szCs w:val="32"/>
+        </w:rPr>
+      </w:pPr>
+    </w:p>
+    <w:p>
+      <w:pPr>
+        <w:rPr>
+          <w:rFonts w:ascii="Arial" w:hAnsi="Arial" w:cs="Arial"/>
+          <w:sz w:val="24"/>
+          <w:szCs w:val="24"/>
+        </w:rPr>
+      </w:pPr>
+      <w:r>
+        <w:rPr>
+          <w:rFonts w:ascii="Arial" w:hAnsi="Arial" w:cs="Arial"/>
+          <w:sz w:val="24"/>
+          <w:szCs w:val="24"/>
+        </w:rPr>
+        <w:t xml:space="preserve">Studenti: Marco </w:t>
+      </w:r>
+      <w:proofErr w:type="gramStart"/>
+      <w:r>
+        <w:rPr>
+          <w:rFonts w:ascii="Arial" w:hAnsi="Arial" w:cs="Arial"/>
+          <w:sz w:val="24"/>
+          <w:szCs w:val="24"/>
+        </w:rPr>
+        <w:t xml:space="preserve">Bertoldi  </w:t>
       </w:r>
       <w:r>
         <w:rPr>
@@ -89,6 +116,7 @@
         </w:rPr>
         <w:tab/>
       </w:r>
+      <w:proofErr w:type="gramEnd"/>
       <w:r>
         <w:rPr>
           <w:rFonts w:ascii="Arial" w:hAnsi="Arial" w:cs="Arial"/>
@@ -223,6 +251,14 @@
           <w:sz w:val="24"/>
           <w:szCs w:val="24"/>
         </w:rPr>
+        <w:t>(</w:t>
+      </w:r>
+      <w:r>
+        <w:rPr>
+          <w:rFonts w:ascii="Arial" w:hAnsi="Arial" w:cs="Arial"/>
+          <w:sz w:val="24"/>
+          <w:szCs w:val="24"/>
+        </w:rPr>
         <w:t xml:space="preserve">per </w:t>
       </w:r>
       <w:r>
@@ -271,6 +307,14 @@
           <w:sz w:val="24"/>
           <w:szCs w:val="24"/>
         </w:rPr>
+        <w:t>)</w:t>
+      </w:r>
+      <w:r>
+        <w:rPr>
+          <w:rFonts w:ascii="Arial" w:hAnsi="Arial" w:cs="Arial"/>
+          <w:sz w:val="24"/>
+          <w:szCs w:val="24"/>
+        </w:rPr>
         <w:t xml:space="preserve">, </w:t>
       </w:r>
       <w:r>
@@ -305,29 +349,119 @@
         </w:rPr>
         <w:t xml:space="preserve"> consiste nel colpire un bersaglio, solitamente in movimento. </w:t>
       </w:r>
-      <w:r>
-        <w:rPr>
-          <w:rFonts w:ascii="Arial" w:hAnsi="Arial" w:cs="Arial"/>
-          <w:sz w:val="24"/>
-          <w:szCs w:val="24"/>
-        </w:rPr>
-        <w:t>Inoltre, sono giocati quasi sempre in modalità multiplayer</w:t>
-      </w:r>
-      <w:r>
-        <w:rPr>
-          <w:rFonts w:ascii="Arial" w:hAnsi="Arial" w:cs="Arial"/>
-          <w:sz w:val="24"/>
-          <w:szCs w:val="24"/>
-        </w:rPr>
-        <w:t xml:space="preserve">. Quindi i giocatori si affrontano tra loro online. </w:t>
-      </w:r>
-      <w:r>
-        <w:rPr>
-          <w:rFonts w:ascii="Arial" w:hAnsi="Arial" w:cs="Arial"/>
-          <w:sz w:val="24"/>
-          <w:szCs w:val="24"/>
-        </w:rPr>
-        <w:t>A livello alto, gli sparatutto sono principalmente giocati usando mouse + tastiera e perciò ci concentreremo sullo sviluppo in questo settore</w:t>
+      <w:proofErr w:type="gramStart"/>
+      <w:r>
+        <w:rPr>
+          <w:rFonts w:ascii="Arial" w:hAnsi="Arial" w:cs="Arial"/>
+          <w:sz w:val="24"/>
+          <w:szCs w:val="24"/>
+        </w:rPr>
+        <w:t>Inoltre</w:t>
+      </w:r>
+      <w:proofErr w:type="gramEnd"/>
+      <w:r>
+        <w:rPr>
+          <w:rFonts w:ascii="Arial" w:hAnsi="Arial" w:cs="Arial"/>
+          <w:sz w:val="24"/>
+          <w:szCs w:val="24"/>
+        </w:rPr>
+        <w:t xml:space="preserve"> </w:t>
+      </w:r>
+      <w:r>
+        <w:rPr>
+          <w:rFonts w:ascii="Arial" w:hAnsi="Arial" w:cs="Arial"/>
+          <w:sz w:val="24"/>
+          <w:szCs w:val="24"/>
+        </w:rPr>
+        <w:t>sono giocati quasi sempre in modalità multiplayer</w:t>
+      </w:r>
+      <w:r>
+        <w:rPr>
+          <w:rFonts w:ascii="Arial" w:hAnsi="Arial" w:cs="Arial"/>
+          <w:sz w:val="24"/>
+          <w:szCs w:val="24"/>
+        </w:rPr>
+        <w:t>, q</w:t>
+      </w:r>
+      <w:r>
+        <w:rPr>
+          <w:rFonts w:ascii="Arial" w:hAnsi="Arial" w:cs="Arial"/>
+          <w:sz w:val="24"/>
+          <w:szCs w:val="24"/>
+        </w:rPr>
+        <w:t xml:space="preserve">uindi </w:t>
+      </w:r>
+      <w:r>
+        <w:rPr>
+          <w:rFonts w:ascii="Arial" w:hAnsi="Arial" w:cs="Arial"/>
+          <w:sz w:val="24"/>
+          <w:szCs w:val="24"/>
+        </w:rPr>
+        <w:t>i</w:t>
+      </w:r>
+      <w:r>
+        <w:rPr>
+          <w:rFonts w:ascii="Arial" w:hAnsi="Arial" w:cs="Arial"/>
+          <w:sz w:val="24"/>
+          <w:szCs w:val="24"/>
+        </w:rPr>
+        <w:t xml:space="preserve"> giocatori si affrontano tra loro online. </w:t>
+      </w:r>
+      <w:r>
+        <w:rPr>
+          <w:rFonts w:ascii="Arial" w:hAnsi="Arial" w:cs="Arial"/>
+          <w:sz w:val="24"/>
+          <w:szCs w:val="24"/>
+        </w:rPr>
+        <w:t>A</w:t>
+      </w:r>
+      <w:r>
+        <w:rPr>
+          <w:rFonts w:ascii="Arial" w:hAnsi="Arial" w:cs="Arial"/>
+          <w:sz w:val="24"/>
+          <w:szCs w:val="24"/>
+        </w:rPr>
+        <w:t>d alto livello</w:t>
+      </w:r>
+      <w:r>
+        <w:rPr>
+          <w:rFonts w:ascii="Arial" w:hAnsi="Arial" w:cs="Arial"/>
+          <w:sz w:val="24"/>
+          <w:szCs w:val="24"/>
+        </w:rPr>
+        <w:t xml:space="preserve">, gli sparatutto sono principalmente giocati usando mouse </w:t>
+      </w:r>
+      <w:r>
+        <w:rPr>
+          <w:rFonts w:ascii="Arial" w:hAnsi="Arial" w:cs="Arial"/>
+          <w:sz w:val="24"/>
+          <w:szCs w:val="24"/>
+        </w:rPr>
+        <w:t>e</w:t>
+      </w:r>
+      <w:r>
+        <w:rPr>
+          <w:rFonts w:ascii="Arial" w:hAnsi="Arial" w:cs="Arial"/>
+          <w:sz w:val="24"/>
+          <w:szCs w:val="24"/>
+        </w:rPr>
+        <w:t xml:space="preserve"> tastiera</w:t>
+      </w:r>
+      <w:r>
+        <w:rPr>
+          <w:rFonts w:ascii="Arial" w:hAnsi="Arial" w:cs="Arial"/>
+          <w:sz w:val="24"/>
+          <w:szCs w:val="24"/>
+        </w:rPr>
+        <w:t xml:space="preserve">, </w:t>
+      </w:r>
+      <w:r>
+        <w:rPr>
+          <w:rFonts w:ascii="Arial" w:hAnsi="Arial" w:cs="Arial"/>
+          <w:sz w:val="24"/>
+          <w:szCs w:val="24"/>
+        </w:rPr>
+        <w:t>perciò ci concentreremo sullo sviluppo in questo settore</w:t>
       </w:r>
       <w:r>
         <w:rPr>
@@ -343,7 +477,399 @@
           <w:sz w:val="24"/>
           <w:szCs w:val="24"/>
         </w:rPr>
-        <w:t>Uno degli aspetti chiave per vincere uno scontro, è quello di avere la mira migliore del proprio avversario.</w:t>
+        <w:t>Uno degli aspetti chiave per vincere uno scontro, è quello di avere la mira migliore del proprio avversario</w:t>
+      </w:r>
+      <w:r>
+        <w:rPr>
+          <w:rFonts w:ascii="Arial" w:hAnsi="Arial" w:cs="Arial"/>
+          <w:sz w:val="24"/>
+          <w:szCs w:val="24"/>
+        </w:rPr>
+        <w:t>, ma c</w:t>
+      </w:r>
+      <w:r>
+        <w:rPr>
+          <w:rFonts w:ascii="Arial" w:hAnsi="Arial" w:cs="Arial"/>
+          <w:sz w:val="24"/>
+          <w:szCs w:val="24"/>
+        </w:rPr>
+        <w:t xml:space="preserve">ome si può migliorare la propria mira?? Un metodo ovvio è quello di giocare molto, così da affrontare molti nemici e allenarsi di conseguenza. Ciononostante, </w:t>
+      </w:r>
+      <w:r>
+        <w:rPr>
+          <w:rFonts w:ascii="Arial" w:hAnsi="Arial" w:cs="Arial"/>
+          <w:sz w:val="24"/>
+          <w:szCs w:val="24"/>
+        </w:rPr>
+        <w:t xml:space="preserve">all’interno di una partita vi sono numerosi tempi morti, in cui non si è in combattimento. </w:t>
+      </w:r>
+      <w:r>
+        <w:rPr>
+          <w:rFonts w:ascii="Arial" w:hAnsi="Arial" w:cs="Arial"/>
+          <w:sz w:val="24"/>
+          <w:szCs w:val="24"/>
+        </w:rPr>
+        <w:t xml:space="preserve">Perciò per allenarsi e migliorare più velocemente, </w:t>
+      </w:r>
+      <w:r>
+        <w:rPr>
+          <w:rFonts w:ascii="Arial" w:hAnsi="Arial" w:cs="Arial"/>
+          <w:sz w:val="24"/>
+          <w:szCs w:val="24"/>
+        </w:rPr>
+        <w:t>risulta più adatto u</w:t>
+      </w:r>
+      <w:r>
+        <w:rPr>
+          <w:rFonts w:ascii="Arial" w:hAnsi="Arial" w:cs="Arial"/>
+          <w:sz w:val="24"/>
+          <w:szCs w:val="24"/>
+        </w:rPr>
+        <w:t>n simulatore di mira</w:t>
+      </w:r>
+      <w:r>
+        <w:rPr>
+          <w:rFonts w:ascii="Arial" w:hAnsi="Arial" w:cs="Arial"/>
+          <w:sz w:val="24"/>
+          <w:szCs w:val="24"/>
+        </w:rPr>
+        <w:t>.</w:t>
+      </w:r>
+    </w:p>
+    <w:p>
+      <w:pPr>
+        <w:jc w:val="both"/>
+        <w:rPr>
+          <w:rFonts w:ascii="Arial" w:hAnsi="Arial" w:cs="Arial"/>
+          <w:sz w:val="24"/>
+          <w:szCs w:val="24"/>
+          <w:u w:val="single"/>
+        </w:rPr>
+      </w:pPr>
+      <w:r>
+        <w:rPr>
+          <w:rFonts w:ascii="Arial" w:hAnsi="Arial" w:cs="Arial"/>
+          <w:sz w:val="24"/>
+          <w:szCs w:val="24"/>
+          <w:u w:val="single"/>
+        </w:rPr>
+        <w:t>IL SIMULATORE:</w:t>
+      </w:r>
+    </w:p>
+    <w:p>
+      <w:pPr>
+        <w:jc w:val="both"/>
+        <w:rPr>
+          <w:rFonts w:ascii="Arial" w:hAnsi="Arial" w:cs="Arial"/>
+          <w:sz w:val="24"/>
+          <w:szCs w:val="24"/>
+        </w:rPr>
+      </w:pPr>
+      <w:r>
+        <w:rPr>
+          <w:rFonts w:ascii="Arial" w:hAnsi="Arial" w:cs="Arial"/>
+          <w:sz w:val="24"/>
+          <w:szCs w:val="24"/>
+        </w:rPr>
+        <w:t xml:space="preserve">Il simulatore è composto da vari esercizi, ognuno indirizzato a migliorare uno specifico aspetto. Alcuni esempi di esercizi possono essere: </w:t>
+      </w:r>
+    </w:p>
+    <w:p>
+      <w:pPr>
+        <w:pStyle w:val="Paragrafoelenco"/>
+        <w:numPr>
+          <w:ilvl w:val="0"/>
+          <w:numId w:val="2"/>
+        </w:numPr>
+        <w:jc w:val="both"/>
+        <w:rPr>
+          <w:rFonts w:ascii="Arial" w:hAnsi="Arial" w:cs="Arial"/>
+          <w:sz w:val="24"/>
+          <w:szCs w:val="24"/>
+        </w:rPr>
+      </w:pPr>
+      <w:r>
+        <w:rPr>
+          <w:rFonts w:ascii="Arial" w:hAnsi="Arial" w:cs="Arial"/>
+          <w:sz w:val="24"/>
+          <w:szCs w:val="24"/>
+        </w:rPr>
+        <w:t xml:space="preserve">seguire un bersaglio in movimento, allenando la precisione </w:t>
+      </w:r>
+      <w:r>
+        <w:rPr>
+          <w:rFonts w:ascii="Arial" w:hAnsi="Arial" w:cs="Arial"/>
+          <w:sz w:val="24"/>
+          <w:szCs w:val="24"/>
+        </w:rPr>
+        <w:t>nei piccoli</w:t>
+      </w:r>
+      <w:r>
+        <w:rPr>
+          <w:rFonts w:ascii="Arial" w:hAnsi="Arial" w:cs="Arial"/>
+          <w:sz w:val="24"/>
+          <w:szCs w:val="24"/>
+        </w:rPr>
+        <w:t xml:space="preserve"> spostament</w:t>
+      </w:r>
+      <w:r>
+        <w:rPr>
+          <w:rFonts w:ascii="Arial" w:hAnsi="Arial" w:cs="Arial"/>
+          <w:sz w:val="24"/>
+          <w:szCs w:val="24"/>
+        </w:rPr>
+        <w:t>i</w:t>
+      </w:r>
+      <w:r>
+        <w:rPr>
+          <w:rFonts w:ascii="Arial" w:hAnsi="Arial" w:cs="Arial"/>
+          <w:sz w:val="24"/>
+          <w:szCs w:val="24"/>
+        </w:rPr>
+        <w:t xml:space="preserve"> del</w:t>
+      </w:r>
+      <w:r>
+        <w:rPr>
+          <w:rFonts w:ascii="Arial" w:hAnsi="Arial" w:cs="Arial"/>
+          <w:sz w:val="24"/>
+          <w:szCs w:val="24"/>
+        </w:rPr>
+        <w:t xml:space="preserve"> mouse e i riflessi ai cambi di direzione.</w:t>
+      </w:r>
+    </w:p>
+    <w:p>
+      <w:pPr>
+        <w:pStyle w:val="Paragrafoelenco"/>
+        <w:numPr>
+          <w:ilvl w:val="0"/>
+          <w:numId w:val="2"/>
+        </w:numPr>
+        <w:jc w:val="both"/>
+        <w:rPr>
+          <w:rFonts w:ascii="Arial" w:hAnsi="Arial" w:cs="Arial"/>
+          <w:sz w:val="24"/>
+          <w:szCs w:val="24"/>
+        </w:rPr>
+      </w:pPr>
+      <w:r>
+        <w:rPr>
+          <w:rFonts w:ascii="Arial" w:hAnsi="Arial" w:cs="Arial"/>
+          <w:sz w:val="24"/>
+          <w:szCs w:val="24"/>
+        </w:rPr>
+        <w:t xml:space="preserve">colpire bersagli che appaiono e scompaiono in determinati punti dello schermo, così da migliorare la reattività alla </w:t>
+      </w:r>
+      <w:r>
+        <w:rPr>
+          <w:rFonts w:ascii="Arial" w:hAnsi="Arial" w:cs="Arial"/>
+          <w:sz w:val="24"/>
+          <w:szCs w:val="24"/>
+        </w:rPr>
+        <w:t>apparizione</w:t>
+      </w:r>
+      <w:r>
+        <w:rPr>
+          <w:rFonts w:ascii="Arial" w:hAnsi="Arial" w:cs="Arial"/>
+          <w:sz w:val="24"/>
+          <w:szCs w:val="24"/>
+        </w:rPr>
+        <w:t xml:space="preserve"> di un bersaglio e la capacità di eseguire</w:t>
+      </w:r>
+      <w:r>
+        <w:rPr>
+          <w:rFonts w:ascii="Arial" w:hAnsi="Arial" w:cs="Arial"/>
+          <w:sz w:val="24"/>
+          <w:szCs w:val="24"/>
+        </w:rPr>
+        <w:t xml:space="preserve"> grandi</w:t>
+      </w:r>
+      <w:r>
+        <w:rPr>
+          <w:rFonts w:ascii="Arial" w:hAnsi="Arial" w:cs="Arial"/>
+          <w:sz w:val="24"/>
+          <w:szCs w:val="24"/>
+        </w:rPr>
+        <w:t xml:space="preserve"> spostamenti del mouse</w:t>
+      </w:r>
+      <w:r>
+        <w:rPr>
+          <w:rFonts w:ascii="Arial" w:hAnsi="Arial" w:cs="Arial"/>
+          <w:sz w:val="24"/>
+          <w:szCs w:val="24"/>
+        </w:rPr>
+        <w:t>,</w:t>
+      </w:r>
+      <w:r>
+        <w:rPr>
+          <w:rFonts w:ascii="Arial" w:hAnsi="Arial" w:cs="Arial"/>
+          <w:sz w:val="24"/>
+          <w:szCs w:val="24"/>
+        </w:rPr>
+        <w:t xml:space="preserve"> rapidi e precisi.</w:t>
+      </w:r>
+    </w:p>
+    <w:p>
+      <w:pPr>
+        <w:jc w:val="both"/>
+        <w:rPr>
+          <w:rFonts w:ascii="Arial" w:hAnsi="Arial" w:cs="Arial"/>
+          <w:sz w:val="24"/>
+          <w:szCs w:val="24"/>
+        </w:rPr>
+      </w:pPr>
+      <w:r>
+        <w:rPr>
+          <w:rFonts w:ascii="Arial" w:hAnsi="Arial" w:cs="Arial"/>
+          <w:sz w:val="24"/>
+          <w:szCs w:val="24"/>
+        </w:rPr>
+        <w:t>Dagli allenamenti si possono ottenere delle statistiche sulla base dei punteggi fatti, osservando eventuali miglioramenti o lacune in determinati esercizi</w:t>
+      </w:r>
+      <w:r>
+        <w:rPr>
+          <w:rFonts w:ascii="Arial" w:hAnsi="Arial" w:cs="Arial"/>
+          <w:sz w:val="24"/>
+          <w:szCs w:val="24"/>
+        </w:rPr>
+        <w:t>, così da programmare gli allenamenti successivi</w:t>
+      </w:r>
+      <w:r>
+        <w:rPr>
+          <w:rFonts w:ascii="Arial" w:hAnsi="Arial" w:cs="Arial"/>
+          <w:sz w:val="24"/>
+          <w:szCs w:val="24"/>
+        </w:rPr>
+        <w:t>.</w:t>
+      </w:r>
+      <w:r>
+        <w:rPr>
+          <w:rFonts w:ascii="Arial" w:hAnsi="Arial" w:cs="Arial"/>
+          <w:sz w:val="24"/>
+          <w:szCs w:val="24"/>
+        </w:rPr>
+        <w:t xml:space="preserve"> Il simulatore può anche essere usato come riscaldamento prima di giocare a un qualsiasi sparatutto, dato che, una volta raggiunto alti livelli, le capacità ottenute tendono a perdersi rapidamente, se non mantenut</w:t>
+      </w:r>
+      <w:r>
+        <w:rPr>
+          <w:rFonts w:ascii="Arial" w:hAnsi="Arial" w:cs="Arial"/>
+          <w:sz w:val="24"/>
+          <w:szCs w:val="24"/>
+        </w:rPr>
+        <w:t>e</w:t>
+      </w:r>
+      <w:r>
+        <w:rPr>
+          <w:rFonts w:ascii="Arial" w:hAnsi="Arial" w:cs="Arial"/>
+          <w:sz w:val="24"/>
+          <w:szCs w:val="24"/>
+        </w:rPr>
+        <w:t xml:space="preserve"> giorno dopo giorno. Chiaramente tutto questo allenamento è indicato a quei giocatori che, per passione o per lavoro, giocano gli sparatutto ad alto livello o a livello competitivo/</w:t>
+      </w:r>
+      <w:proofErr w:type="spellStart"/>
+      <w:r>
+        <w:rPr>
+          <w:rFonts w:ascii="Arial" w:hAnsi="Arial" w:cs="Arial"/>
+          <w:sz w:val="24"/>
+          <w:szCs w:val="24"/>
+        </w:rPr>
+        <w:t>torneistico</w:t>
+      </w:r>
+      <w:proofErr w:type="spellEnd"/>
+      <w:r>
+        <w:rPr>
+          <w:rFonts w:ascii="Arial" w:hAnsi="Arial" w:cs="Arial"/>
+          <w:sz w:val="24"/>
+          <w:szCs w:val="24"/>
+        </w:rPr>
+        <w:t xml:space="preserve">. Ciononostante, è da ricordare l’importanza di tenere allenati i riflessi e, più in generale, il cervello. </w:t>
+      </w:r>
+      <w:r>
+        <w:rPr>
+          <w:rFonts w:ascii="Arial" w:hAnsi="Arial" w:cs="Arial"/>
+          <w:sz w:val="24"/>
+          <w:szCs w:val="24"/>
+        </w:rPr>
+        <w:t>Ad esempio</w:t>
+      </w:r>
+      <w:r>
+        <w:rPr>
+          <w:rFonts w:ascii="Arial" w:hAnsi="Arial" w:cs="Arial"/>
+          <w:sz w:val="24"/>
+          <w:szCs w:val="24"/>
+        </w:rPr>
+        <w:t>,</w:t>
+      </w:r>
+      <w:r>
+        <w:rPr>
+          <w:rFonts w:ascii="Arial" w:hAnsi="Arial" w:cs="Arial"/>
+          <w:sz w:val="24"/>
+          <w:szCs w:val="24"/>
+        </w:rPr>
+        <w:t xml:space="preserve"> s</w:t>
+      </w:r>
+      <w:r>
+        <w:rPr>
+          <w:rFonts w:ascii="Arial" w:hAnsi="Arial" w:cs="Arial"/>
+          <w:sz w:val="24"/>
+          <w:szCs w:val="24"/>
+        </w:rPr>
+        <w:t xml:space="preserve">i potrebbe </w:t>
+      </w:r>
+      <w:r>
+        <w:rPr>
+          <w:rFonts w:ascii="Arial" w:hAnsi="Arial" w:cs="Arial"/>
+          <w:sz w:val="24"/>
+          <w:szCs w:val="24"/>
+        </w:rPr>
+        <w:t xml:space="preserve">pensare di </w:t>
+      </w:r>
+      <w:r>
+        <w:rPr>
+          <w:rFonts w:ascii="Arial" w:hAnsi="Arial" w:cs="Arial"/>
+          <w:sz w:val="24"/>
+          <w:szCs w:val="24"/>
+        </w:rPr>
+        <w:t xml:space="preserve">usare il simulatore come terapia di riabilitazione di alcune facoltà </w:t>
+      </w:r>
+      <w:r>
+        <w:rPr>
+          <w:rFonts w:ascii="Arial" w:hAnsi="Arial" w:cs="Arial"/>
+          <w:sz w:val="24"/>
+          <w:szCs w:val="24"/>
+        </w:rPr>
+        <w:t xml:space="preserve">neurologiche che coinvolgono gli occhi o il cervello, </w:t>
+      </w:r>
+      <w:r>
+        <w:rPr>
+          <w:rFonts w:ascii="Arial" w:hAnsi="Arial" w:cs="Arial"/>
+          <w:sz w:val="24"/>
+          <w:szCs w:val="24"/>
+        </w:rPr>
+        <w:t>danneggiate o perse</w:t>
+      </w:r>
+      <w:r>
+        <w:rPr>
+          <w:rFonts w:ascii="Arial" w:hAnsi="Arial" w:cs="Arial"/>
+          <w:sz w:val="24"/>
+          <w:szCs w:val="24"/>
+        </w:rPr>
+        <w:t xml:space="preserve"> in seguito a</w:t>
+      </w:r>
+      <w:r>
+        <w:rPr>
+          <w:rFonts w:ascii="Arial" w:hAnsi="Arial" w:cs="Arial"/>
+          <w:sz w:val="24"/>
+          <w:szCs w:val="24"/>
+        </w:rPr>
+        <w:t>d</w:t>
+      </w:r>
+      <w:r>
+        <w:rPr>
+          <w:rFonts w:ascii="Arial" w:hAnsi="Arial" w:cs="Arial"/>
+          <w:sz w:val="24"/>
+          <w:szCs w:val="24"/>
+        </w:rPr>
+        <w:t xml:space="preserve"> un danno o un intervento chirurgico.</w:t>
       </w:r>
       <w:r>
         <w:rPr>
@@ -359,296 +885,6 @@
           <w:sz w:val="24"/>
           <w:szCs w:val="24"/>
         </w:rPr>
-        <w:t xml:space="preserve">Come si può migliorare la propria mira?? Un metodo ovvio è quello di giocare molto, così da affrontare molti nemici e allenarsi di conseguenza. Ciononostante, </w:t>
-      </w:r>
-      <w:r>
-        <w:rPr>
-          <w:rFonts w:ascii="Arial" w:hAnsi="Arial" w:cs="Arial"/>
-          <w:sz w:val="24"/>
-          <w:szCs w:val="24"/>
-        </w:rPr>
-        <w:t xml:space="preserve">all’interno di una partita vi sono numerosi tempi morti, in cui non si è in combattimento. </w:t>
-      </w:r>
-      <w:r>
-        <w:rPr>
-          <w:rFonts w:ascii="Arial" w:hAnsi="Arial" w:cs="Arial"/>
-          <w:sz w:val="24"/>
-          <w:szCs w:val="24"/>
-        </w:rPr>
-        <w:t xml:space="preserve">Perciò per allenarsi e migliorare più velocemente, </w:t>
-      </w:r>
-      <w:r>
-        <w:rPr>
-          <w:rFonts w:ascii="Arial" w:hAnsi="Arial" w:cs="Arial"/>
-          <w:sz w:val="24"/>
-          <w:szCs w:val="24"/>
-        </w:rPr>
-        <w:t>risulta più adatto u</w:t>
-      </w:r>
-      <w:r>
-        <w:rPr>
-          <w:rFonts w:ascii="Arial" w:hAnsi="Arial" w:cs="Arial"/>
-          <w:sz w:val="24"/>
-          <w:szCs w:val="24"/>
-        </w:rPr>
-        <w:t>n simulatore di mira</w:t>
-      </w:r>
-      <w:r>
-        <w:rPr>
-          <w:rFonts w:ascii="Arial" w:hAnsi="Arial" w:cs="Arial"/>
-          <w:sz w:val="24"/>
-          <w:szCs w:val="24"/>
-        </w:rPr>
-        <w:t xml:space="preserve">. Il simulatore è composto da vari esercizi, ognuno indirizzato a migliorare uno specifico aspetto. Alcuni esempi di esercizi possono essere: </w:t>
-      </w:r>
-      <w:r>
-        <w:rPr>
-          <w:rFonts w:ascii="Arial" w:hAnsi="Arial" w:cs="Arial"/>
-          <w:sz w:val="24"/>
-          <w:szCs w:val="24"/>
-        </w:rPr>
-        <w:t xml:space="preserve">1) </w:t>
-      </w:r>
-      <w:r>
-        <w:rPr>
-          <w:rFonts w:ascii="Arial" w:hAnsi="Arial" w:cs="Arial"/>
-          <w:sz w:val="24"/>
-          <w:szCs w:val="24"/>
-        </w:rPr>
-        <w:t xml:space="preserve">seguire un bersaglio in movimento, allenando la precisione </w:t>
-      </w:r>
-      <w:r>
-        <w:rPr>
-          <w:rFonts w:ascii="Arial" w:hAnsi="Arial" w:cs="Arial"/>
-          <w:sz w:val="24"/>
-          <w:szCs w:val="24"/>
-        </w:rPr>
-        <w:t>nei piccoli</w:t>
-      </w:r>
-      <w:r>
-        <w:rPr>
-          <w:rFonts w:ascii="Arial" w:hAnsi="Arial" w:cs="Arial"/>
-          <w:sz w:val="24"/>
-          <w:szCs w:val="24"/>
-        </w:rPr>
-        <w:t xml:space="preserve"> spostament</w:t>
-      </w:r>
-      <w:r>
-        <w:rPr>
-          <w:rFonts w:ascii="Arial" w:hAnsi="Arial" w:cs="Arial"/>
-          <w:sz w:val="24"/>
-          <w:szCs w:val="24"/>
-        </w:rPr>
-        <w:t>i</w:t>
-      </w:r>
-      <w:r>
-        <w:rPr>
-          <w:rFonts w:ascii="Arial" w:hAnsi="Arial" w:cs="Arial"/>
-          <w:sz w:val="24"/>
-          <w:szCs w:val="24"/>
-        </w:rPr>
-        <w:t xml:space="preserve"> del</w:t>
-      </w:r>
-      <w:r>
-        <w:rPr>
-          <w:rFonts w:ascii="Arial" w:hAnsi="Arial" w:cs="Arial"/>
-          <w:sz w:val="24"/>
-          <w:szCs w:val="24"/>
-        </w:rPr>
-        <w:t xml:space="preserve"> mouse e i riflessi ai cambi di direzione. 2) colpire bersagli che appaiono e scompaiono in determinati punti dello schermo, così da migliorare la reattività alla </w:t>
-      </w:r>
-      <w:r>
-        <w:rPr>
-          <w:rFonts w:ascii="Arial" w:hAnsi="Arial" w:cs="Arial"/>
-          <w:sz w:val="24"/>
-          <w:szCs w:val="24"/>
-        </w:rPr>
-        <w:t>apparizione</w:t>
-      </w:r>
-      <w:r>
-        <w:rPr>
-          <w:rFonts w:ascii="Arial" w:hAnsi="Arial" w:cs="Arial"/>
-          <w:sz w:val="24"/>
-          <w:szCs w:val="24"/>
-        </w:rPr>
-        <w:t xml:space="preserve"> di un bersaglio e la capacità di eseguire</w:t>
-      </w:r>
-      <w:r>
-        <w:rPr>
-          <w:rFonts w:ascii="Arial" w:hAnsi="Arial" w:cs="Arial"/>
-          <w:sz w:val="24"/>
-          <w:szCs w:val="24"/>
-        </w:rPr>
-        <w:t xml:space="preserve"> grandi</w:t>
-      </w:r>
-      <w:r>
-        <w:rPr>
-          <w:rFonts w:ascii="Arial" w:hAnsi="Arial" w:cs="Arial"/>
-          <w:sz w:val="24"/>
-          <w:szCs w:val="24"/>
-        </w:rPr>
-        <w:t xml:space="preserve"> spostamenti del mouse</w:t>
-      </w:r>
-      <w:r>
-        <w:rPr>
-          <w:rFonts w:ascii="Arial" w:hAnsi="Arial" w:cs="Arial"/>
-          <w:sz w:val="24"/>
-          <w:szCs w:val="24"/>
-        </w:rPr>
-        <w:t>,</w:t>
-      </w:r>
-      <w:r>
-        <w:rPr>
-          <w:rFonts w:ascii="Arial" w:hAnsi="Arial" w:cs="Arial"/>
-          <w:sz w:val="24"/>
-          <w:szCs w:val="24"/>
-        </w:rPr>
-        <w:t xml:space="preserve"> rapidi e precisi.</w:t>
-      </w:r>
-      <w:r>
-        <w:rPr>
-          <w:rFonts w:ascii="Arial" w:hAnsi="Arial" w:cs="Arial"/>
-          <w:sz w:val="24"/>
-          <w:szCs w:val="24"/>
-        </w:rPr>
-        <w:t xml:space="preserve"> Dagli allenamenti si possono ottenere delle statistiche sulla base dei punteggi fatti, osservando eventuali miglioramenti o lacune in determinati esercizi</w:t>
-      </w:r>
-      <w:r>
-        <w:rPr>
-          <w:rFonts w:ascii="Arial" w:hAnsi="Arial" w:cs="Arial"/>
-          <w:sz w:val="24"/>
-          <w:szCs w:val="24"/>
-        </w:rPr>
-        <w:t>, così da programmare gli allenamenti successivi</w:t>
-      </w:r>
-      <w:r>
-        <w:rPr>
-          <w:rFonts w:ascii="Arial" w:hAnsi="Arial" w:cs="Arial"/>
-          <w:sz w:val="24"/>
-          <w:szCs w:val="24"/>
-        </w:rPr>
-        <w:t>.</w:t>
-      </w:r>
-      <w:r>
-        <w:rPr>
-          <w:rFonts w:ascii="Arial" w:hAnsi="Arial" w:cs="Arial"/>
-          <w:sz w:val="24"/>
-          <w:szCs w:val="24"/>
-        </w:rPr>
-        <w:t xml:space="preserve"> Il simulatore può anche essere usato come riscaldamento prima di giocare a un qualsiasi sparatutto, dato che, una volta raggiunto alti livelli, le capacità ottenute tendono a perdersi rapidamente, se non mantenut</w:t>
-      </w:r>
-      <w:r>
-        <w:rPr>
-          <w:rFonts w:ascii="Arial" w:hAnsi="Arial" w:cs="Arial"/>
-          <w:sz w:val="24"/>
-          <w:szCs w:val="24"/>
-        </w:rPr>
-        <w:t>e</w:t>
-      </w:r>
-      <w:r>
-        <w:rPr>
-          <w:rFonts w:ascii="Arial" w:hAnsi="Arial" w:cs="Arial"/>
-          <w:sz w:val="24"/>
-          <w:szCs w:val="24"/>
-        </w:rPr>
-        <w:t xml:space="preserve"> giorno dopo giorno. Chiaramente tutto questo allenamento è indicato a quei giocatori che, per passione o per lavoro, giocano gli sparatutto ad alto livello o a livello competitivo/torneistico</w:t>
-      </w:r>
-      <w:r>
-        <w:rPr>
-          <w:rFonts w:ascii="Arial" w:hAnsi="Arial" w:cs="Arial"/>
-          <w:sz w:val="24"/>
-          <w:szCs w:val="24"/>
-        </w:rPr>
-        <w:t xml:space="preserve">. Ciononostante, è da ricordare l’importanza di tenere allenati i riflessi e, più in generale, il cervello. </w:t>
-      </w:r>
-      <w:r>
-        <w:rPr>
-          <w:rFonts w:ascii="Arial" w:hAnsi="Arial" w:cs="Arial"/>
-          <w:sz w:val="24"/>
-          <w:szCs w:val="24"/>
-        </w:rPr>
-        <w:t>Ad esempio s</w:t>
-      </w:r>
-      <w:r>
-        <w:rPr>
-          <w:rFonts w:ascii="Arial" w:hAnsi="Arial" w:cs="Arial"/>
-          <w:sz w:val="24"/>
-          <w:szCs w:val="24"/>
-        </w:rPr>
-        <w:t xml:space="preserve">i potrebbe </w:t>
-      </w:r>
-      <w:r>
-        <w:rPr>
-          <w:rFonts w:ascii="Arial" w:hAnsi="Arial" w:cs="Arial"/>
-          <w:sz w:val="24"/>
-          <w:szCs w:val="24"/>
-        </w:rPr>
-        <w:t xml:space="preserve">pensare di </w:t>
-      </w:r>
-      <w:r>
-        <w:rPr>
-          <w:rFonts w:ascii="Arial" w:hAnsi="Arial" w:cs="Arial"/>
-          <w:sz w:val="24"/>
-          <w:szCs w:val="24"/>
-        </w:rPr>
-        <w:t xml:space="preserve">usare il simulatore come terapia di riabilitazione di alcune facoltà </w:t>
-      </w:r>
-      <w:r>
-        <w:rPr>
-          <w:rFonts w:ascii="Arial" w:hAnsi="Arial" w:cs="Arial"/>
-          <w:sz w:val="24"/>
-          <w:szCs w:val="24"/>
-        </w:rPr>
-        <w:t xml:space="preserve">neurologiche che coinvolgono gli occhi o il cervello, </w:t>
-      </w:r>
-      <w:r>
-        <w:rPr>
-          <w:rFonts w:ascii="Arial" w:hAnsi="Arial" w:cs="Arial"/>
-          <w:sz w:val="24"/>
-          <w:szCs w:val="24"/>
-        </w:rPr>
-        <w:t>danneggiate o perse</w:t>
-      </w:r>
-      <w:r>
-        <w:rPr>
-          <w:rFonts w:ascii="Arial" w:hAnsi="Arial" w:cs="Arial"/>
-          <w:sz w:val="24"/>
-          <w:szCs w:val="24"/>
-        </w:rPr>
-        <w:t xml:space="preserve"> in seguito a</w:t>
-      </w:r>
-      <w:r>
-        <w:rPr>
-          <w:rFonts w:ascii="Arial" w:hAnsi="Arial" w:cs="Arial"/>
-          <w:sz w:val="24"/>
-          <w:szCs w:val="24"/>
-        </w:rPr>
-        <w:t>d</w:t>
-      </w:r>
-      <w:r>
-        <w:rPr>
-          <w:rFonts w:ascii="Arial" w:hAnsi="Arial" w:cs="Arial"/>
-          <w:sz w:val="24"/>
-          <w:szCs w:val="24"/>
-        </w:rPr>
-        <w:t xml:space="preserve"> un danno o un intervento chirurgico.</w:t>
-      </w:r>
-    </w:p>
-    <w:p>
-      <w:pPr>
-        <w:jc w:val="both"/>
-        <w:rPr>
-          <w:rFonts w:ascii="Arial" w:hAnsi="Arial" w:cs="Arial"/>
-          <w:sz w:val="24"/>
-          <w:szCs w:val="24"/>
-        </w:rPr>
-      </w:pPr>
-      <w:r>
-        <w:rPr>
-          <w:rFonts w:ascii="Arial" w:hAnsi="Arial" w:cs="Arial"/>
-          <w:sz w:val="24"/>
-          <w:szCs w:val="24"/>
-        </w:rPr>
         <w:t xml:space="preserve">L’implementazione base del gioco prevede l’inserimento di vari bersagli, che si comportano in modo diverso a seconda dell’esercizio. Vi è poi un puntatore che indica dove si sta mirando. </w:t>
       </w:r>
       <w:r>
@@ -665,67 +901,25 @@
           <w:sz w:val="24"/>
           <w:szCs w:val="24"/>
         </w:rPr>
-        <w:t xml:space="preserve">La piattaforma di sviluppo sarà monogame, utilizzando una grafica 2D. È possibile che verrà </w:t>
-      </w:r>
-      <w:r>
-        <w:rPr>
-          <w:rFonts w:ascii="Arial" w:hAnsi="Arial" w:cs="Arial"/>
-          <w:sz w:val="24"/>
-          <w:szCs w:val="24"/>
-        </w:rPr>
-        <w:t>sviluppata una sorta di estensione</w:t>
-      </w:r>
-      <w:r>
-        <w:rPr>
-          <w:rFonts w:ascii="Arial" w:hAnsi="Arial" w:cs="Arial"/>
-          <w:sz w:val="24"/>
-          <w:szCs w:val="24"/>
-        </w:rPr>
-        <w:t xml:space="preserve"> grafica</w:t>
-      </w:r>
-      <w:r>
-        <w:rPr>
-          <w:rFonts w:ascii="Arial" w:hAnsi="Arial" w:cs="Arial"/>
-          <w:sz w:val="24"/>
-          <w:szCs w:val="24"/>
-        </w:rPr>
-        <w:t xml:space="preserve"> 3D basata sulla dimensione dei bersagli.</w:t>
-      </w:r>
-    </w:p>
-    <w:p>
-      <w:pPr>
-        <w:jc w:val="both"/>
-        <w:rPr>
-          <w:rFonts w:ascii="Arial" w:hAnsi="Arial" w:cs="Arial"/>
-          <w:sz w:val="24"/>
-          <w:szCs w:val="24"/>
-        </w:rPr>
-      </w:pPr>
-    </w:p>
-    <w:p>
-      <w:pPr>
-        <w:jc w:val="both"/>
-        <w:rPr>
-          <w:rFonts w:ascii="Arial" w:hAnsi="Arial" w:cs="Arial"/>
-          <w:sz w:val="24"/>
-          <w:szCs w:val="24"/>
-        </w:rPr>
-      </w:pPr>
-    </w:p>
-    <w:p>
-      <w:pPr>
-        <w:jc w:val="both"/>
-        <w:rPr>
-          <w:rFonts w:ascii="Arial" w:hAnsi="Arial" w:cs="Arial"/>
-          <w:sz w:val="24"/>
-          <w:szCs w:val="24"/>
-        </w:rPr>
-      </w:pPr>
-      <w:r>
-        <w:rPr>
-          <w:rFonts w:ascii="Arial" w:hAnsi="Arial" w:cs="Arial"/>
-          <w:sz w:val="24"/>
-          <w:szCs w:val="24"/>
+        <w:t>La piattaforma di sviluppo sarà monogame, utilizzando una grafica 2D.</w:t>
+      </w:r>
+    </w:p>
+    <w:p>
+      <w:pPr>
+        <w:jc w:val="both"/>
+        <w:rPr>
+          <w:rFonts w:ascii="Arial" w:hAnsi="Arial" w:cs="Arial"/>
+          <w:sz w:val="24"/>
+          <w:szCs w:val="24"/>
+          <w:u w:val="single"/>
+        </w:rPr>
+      </w:pPr>
+      <w:r>
+        <w:rPr>
+          <w:rFonts w:ascii="Arial" w:hAnsi="Arial" w:cs="Arial"/>
+          <w:sz w:val="24"/>
+          <w:szCs w:val="24"/>
+          <w:u w:val="single"/>
         </w:rPr>
         <w:lastRenderedPageBreak/>
         <w:t>AMBIENTE 3D:</w:t>
@@ -957,7 +1151,7 @@
                     <pic:cNvPicPr/>
                   </pic:nvPicPr>
                   <pic:blipFill>
-                    <a:blip r:embed="rId5">
+                    <a:blip r:embed="rId6">
                       <a:extLst>
                         <a:ext uri="{28A0092B-C50C-407E-A947-70E740481C1C}">
                           <a14:useLocalDpi xmlns:a14="http://schemas.microsoft.com/office/drawing/2010/main" val="0"/>
@@ -1064,7 +1258,25 @@
           <w:sz w:val="24"/>
           <w:szCs w:val="24"/>
         </w:rPr>
-        <w:t xml:space="preserve"> Segue una vista dall’alto sul piano xz:</w:t>
+        <w:t xml:space="preserve"> Segue una vista dall’alto sul piano </w:t>
+      </w:r>
+      <w:proofErr w:type="spellStart"/>
+      <w:r>
+        <w:rPr>
+          <w:rFonts w:ascii="Arial" w:hAnsi="Arial" w:cs="Arial"/>
+          <w:sz w:val="24"/>
+          <w:szCs w:val="24"/>
+        </w:rPr>
+        <w:t>xz</w:t>
+      </w:r>
+      <w:proofErr w:type="spellEnd"/>
+      <w:r>
+        <w:rPr>
+          <w:rFonts w:ascii="Arial" w:hAnsi="Arial" w:cs="Arial"/>
+          <w:sz w:val="24"/>
+          <w:szCs w:val="24"/>
+        </w:rPr>
+        <w:t>:</w:t>
       </w:r>
     </w:p>
     <w:p>
@@ -1099,7 +1311,7 @@
                     <pic:cNvPicPr/>
                   </pic:nvPicPr>
                   <pic:blipFill>
-                    <a:blip r:embed="rId6" cstate="print">
+                    <a:blip r:embed="rId7" cstate="print">
                       <a:extLst>
                         <a:ext uri="{28A0092B-C50C-407E-A947-70E740481C1C}">
                           <a14:useLocalDpi xmlns:a14="http://schemas.microsoft.com/office/drawing/2010/main" val="0"/>
@@ -1141,7 +1353,25 @@
           <w:sz w:val="24"/>
           <w:szCs w:val="24"/>
         </w:rPr>
-        <w:t>E una vista laterale sul piano yz:</w:t>
+        <w:t xml:space="preserve">E una vista laterale sul piano </w:t>
+      </w:r>
+      <w:proofErr w:type="spellStart"/>
+      <w:r>
+        <w:rPr>
+          <w:rFonts w:ascii="Arial" w:hAnsi="Arial" w:cs="Arial"/>
+          <w:sz w:val="24"/>
+          <w:szCs w:val="24"/>
+        </w:rPr>
+        <w:t>yz</w:t>
+      </w:r>
+      <w:proofErr w:type="spellEnd"/>
+      <w:r>
+        <w:rPr>
+          <w:rFonts w:ascii="Arial" w:hAnsi="Arial" w:cs="Arial"/>
+          <w:sz w:val="24"/>
+          <w:szCs w:val="24"/>
+        </w:rPr>
+        <w:t>:</w:t>
       </w:r>
     </w:p>
     <w:p>
@@ -1176,7 +1406,7 @@
                     <pic:cNvPicPr/>
                   </pic:nvPicPr>
                   <pic:blipFill>
-                    <a:blip r:embed="rId7">
+                    <a:blip r:embed="rId8">
                       <a:extLst>
                         <a:ext uri="{28A0092B-C50C-407E-A947-70E740481C1C}">
                           <a14:useLocalDpi xmlns:a14="http://schemas.microsoft.com/office/drawing/2010/main" val="0"/>
@@ -1219,7 +1449,59 @@
           <w:szCs w:val="24"/>
         </w:rPr>
         <w:lastRenderedPageBreak/>
-        <w:t>Con “screen” si fa riferimento al rettangolo avente dimensioni pari allo schermo del pc, sulle quali verrà proiettata la posizione del target per la stampa a schermo. Il rettangolo screen è tangente alla semisfera di raggio cameraDistance. L’angolo compreso tra l’asse X e la congiungente tra il centro dello schermo e la posizione della camera è definito come α, scelto come appartenente all’intervallo [0,π]. Analogamente si definisce l’angolo γ come l’angolo compreso tra l’asse delle Y e la congiungente tra centro dello schermo e posizione della camera.</w:t>
+        <w:t xml:space="preserve">Con “screen” si fa riferimento al rettangolo avente dimensioni pari allo schermo del pc, sulle quali verrà proiettata la posizione del target per la stampa a schermo. Il rettangolo screen </w:t>
+      </w:r>
+      <w:r>
+        <w:rPr>
+          <w:rFonts w:ascii="Arial" w:hAnsi="Arial" w:cs="Arial"/>
+          <w:sz w:val="24"/>
+          <w:szCs w:val="24"/>
+        </w:rPr>
+        <w:t>giace sul piano</w:t>
+      </w:r>
+      <w:r>
+        <w:rPr>
+          <w:rFonts w:ascii="Arial" w:hAnsi="Arial" w:cs="Arial"/>
+          <w:sz w:val="24"/>
+          <w:szCs w:val="24"/>
+        </w:rPr>
+        <w:t xml:space="preserve"> tangente la semisfera di raggio </w:t>
+      </w:r>
+      <w:proofErr w:type="spellStart"/>
+      <w:r>
+        <w:rPr>
+          <w:rFonts w:ascii="Arial" w:hAnsi="Arial" w:cs="Arial"/>
+          <w:sz w:val="24"/>
+          <w:szCs w:val="24"/>
+        </w:rPr>
+        <w:t>cameraDistance</w:t>
+      </w:r>
+      <w:proofErr w:type="spellEnd"/>
+      <w:r>
+        <w:rPr>
+          <w:rFonts w:ascii="Arial" w:hAnsi="Arial" w:cs="Arial"/>
+          <w:sz w:val="24"/>
+          <w:szCs w:val="24"/>
+        </w:rPr>
+        <w:t>. L’angolo compreso tra l’asse X e la congiungente tra il centro dello schermo e la posizione della camera è definito come α, scelto come appartenente all’intervallo [</w:t>
+      </w:r>
+      <w:proofErr w:type="gramStart"/>
+      <w:r>
+        <w:rPr>
+          <w:rFonts w:ascii="Arial" w:hAnsi="Arial" w:cs="Arial"/>
+          <w:sz w:val="24"/>
+          <w:szCs w:val="24"/>
+        </w:rPr>
+        <w:t>0,π</w:t>
+      </w:r>
+      <w:proofErr w:type="gramEnd"/>
+      <w:r>
+        <w:rPr>
+          <w:rFonts w:ascii="Arial" w:hAnsi="Arial" w:cs="Arial"/>
+          <w:sz w:val="24"/>
+          <w:szCs w:val="24"/>
+        </w:rPr>
+        <w:t>]. Analogamente si definisce l’angolo γ come l’angolo compreso tra l’asse delle Y e la congiungente tra centro dello schermo e posizione della camera.</w:t>
       </w:r>
       <w:r>
         <w:rPr>
@@ -1235,7 +1517,25 @@
           <w:sz w:val="24"/>
           <w:szCs w:val="24"/>
         </w:rPr>
-        <w:t>Si è scelto di “mappare” lo sfondo sulla semicirconferenza di raggio cameraDistance, segue dunque la considerazione seguente:</w:t>
+        <w:t xml:space="preserve">Si è scelto di “mappare” lo sfondo sulla semicirconferenza di raggio </w:t>
+      </w:r>
+      <w:proofErr w:type="spellStart"/>
+      <w:r>
+        <w:rPr>
+          <w:rFonts w:ascii="Arial" w:hAnsi="Arial" w:cs="Arial"/>
+          <w:sz w:val="24"/>
+          <w:szCs w:val="24"/>
+        </w:rPr>
+        <w:t>cameraDistance</w:t>
+      </w:r>
+      <w:proofErr w:type="spellEnd"/>
+      <w:r>
+        <w:rPr>
+          <w:rFonts w:ascii="Arial" w:hAnsi="Arial" w:cs="Arial"/>
+          <w:sz w:val="24"/>
+          <w:szCs w:val="24"/>
+        </w:rPr>
+        <w:t>, segue dunque la considerazione seguente:</w:t>
       </w:r>
     </w:p>
     <w:p>
@@ -1373,7 +1673,89 @@
           <w:sz w:val="24"/>
           <w:szCs w:val="24"/>
         </w:rPr>
-        <w:t xml:space="preserve">del rettangolo viewSource, libero di muoversi nei limiti dello sfondo, diviso la distanza dal centro della camera, cameraDistance. Essendo viewSource.X libero di muoversi tra 0 e background.Width-screenDim.X compresi e avendo vincolato α all’intervallo </w:t>
+        <w:t xml:space="preserve">del rettangolo </w:t>
+      </w:r>
+      <w:proofErr w:type="spellStart"/>
+      <w:r>
+        <w:rPr>
+          <w:rFonts w:ascii="Arial" w:eastAsiaTheme="minorEastAsia" w:hAnsi="Arial" w:cs="Arial"/>
+          <w:sz w:val="24"/>
+          <w:szCs w:val="24"/>
+        </w:rPr>
+        <w:t>viewSource</w:t>
+      </w:r>
+      <w:proofErr w:type="spellEnd"/>
+      <w:r>
+        <w:rPr>
+          <w:rFonts w:ascii="Arial" w:eastAsiaTheme="minorEastAsia" w:hAnsi="Arial" w:cs="Arial"/>
+          <w:sz w:val="24"/>
+          <w:szCs w:val="24"/>
+        </w:rPr>
+        <w:t xml:space="preserve">, libero di muoversi nei limiti dello sfondo, diviso la distanza dal centro della camera, </w:t>
+      </w:r>
+      <w:proofErr w:type="spellStart"/>
+      <w:r>
+        <w:rPr>
+          <w:rFonts w:ascii="Arial" w:eastAsiaTheme="minorEastAsia" w:hAnsi="Arial" w:cs="Arial"/>
+          <w:sz w:val="24"/>
+          <w:szCs w:val="24"/>
+        </w:rPr>
+        <w:t>cameraDistance</w:t>
+      </w:r>
+      <w:proofErr w:type="spellEnd"/>
+      <w:r>
+        <w:rPr>
+          <w:rFonts w:ascii="Arial" w:eastAsiaTheme="minorEastAsia" w:hAnsi="Arial" w:cs="Arial"/>
+          <w:sz w:val="24"/>
+          <w:szCs w:val="24"/>
+        </w:rPr>
+        <w:t xml:space="preserve">. Essendo </w:t>
+      </w:r>
+      <w:proofErr w:type="spellStart"/>
+      <w:r>
+        <w:rPr>
+          <w:rFonts w:ascii="Arial" w:eastAsiaTheme="minorEastAsia" w:hAnsi="Arial" w:cs="Arial"/>
+          <w:sz w:val="24"/>
+          <w:szCs w:val="24"/>
+        </w:rPr>
+        <w:t>viewSource.X</w:t>
+      </w:r>
+      <w:proofErr w:type="spellEnd"/>
+      <w:r>
+        <w:rPr>
+          <w:rFonts w:ascii="Arial" w:eastAsiaTheme="minorEastAsia" w:hAnsi="Arial" w:cs="Arial"/>
+          <w:sz w:val="24"/>
+          <w:szCs w:val="24"/>
+        </w:rPr>
+        <w:t xml:space="preserve"> libero di muoversi tra 0 e </w:t>
+      </w:r>
+      <w:proofErr w:type="spellStart"/>
+      <w:proofErr w:type="gramStart"/>
+      <w:r>
+        <w:rPr>
+          <w:rFonts w:ascii="Arial" w:eastAsiaTheme="minorEastAsia" w:hAnsi="Arial" w:cs="Arial"/>
+          <w:sz w:val="24"/>
+          <w:szCs w:val="24"/>
+        </w:rPr>
+        <w:t>background.Width</w:t>
+      </w:r>
+      <w:proofErr w:type="gramEnd"/>
+      <w:r>
+        <w:rPr>
+          <w:rFonts w:ascii="Arial" w:eastAsiaTheme="minorEastAsia" w:hAnsi="Arial" w:cs="Arial"/>
+          <w:sz w:val="24"/>
+          <w:szCs w:val="24"/>
+        </w:rPr>
+        <w:t>-screenDim.X</w:t>
+      </w:r>
+      <w:proofErr w:type="spellEnd"/>
+      <w:r>
+        <w:rPr>
+          <w:rFonts w:ascii="Arial" w:eastAsiaTheme="minorEastAsia" w:hAnsi="Arial" w:cs="Arial"/>
+          <w:sz w:val="24"/>
+          <w:szCs w:val="24"/>
+        </w:rPr>
+        <w:t xml:space="preserve"> compresi e avendo vincolato α all’intervallo </w:t>
       </w:r>
       <w:r>
         <w:rPr>
@@ -1456,7 +1838,25 @@
           <w:sz w:val="24"/>
           <w:szCs w:val="24"/>
         </w:rPr>
-        <w:t>Risulta vincolato il valore di cameraDistance, che viene calcolato come:</w:t>
+        <w:t xml:space="preserve">Risulta vincolato il valore di </w:t>
+      </w:r>
+      <w:proofErr w:type="spellStart"/>
+      <w:r>
+        <w:rPr>
+          <w:rFonts w:ascii="Arial" w:eastAsiaTheme="minorEastAsia" w:hAnsi="Arial" w:cs="Arial"/>
+          <w:sz w:val="24"/>
+          <w:szCs w:val="24"/>
+        </w:rPr>
+        <w:t>cameraDistance</w:t>
+      </w:r>
+      <w:proofErr w:type="spellEnd"/>
+      <w:r>
+        <w:rPr>
+          <w:rFonts w:ascii="Arial" w:eastAsiaTheme="minorEastAsia" w:hAnsi="Arial" w:cs="Arial"/>
+          <w:sz w:val="24"/>
+          <w:szCs w:val="24"/>
+        </w:rPr>
+        <w:t>, che viene calcolato come:</w:t>
       </w:r>
     </w:p>
     <w:p>
@@ -1536,7 +1936,25 @@
           <w:sz w:val="24"/>
           <w:szCs w:val="24"/>
         </w:rPr>
-        <w:t>Lo stesso ragionamento viene fatto per l’angolo γ, ma con cameraDistance fissato. Si calcola dunque il massimo valore di tale angolo in relazione all’altezza dello sfondo:</w:t>
+        <w:t xml:space="preserve">Lo stesso ragionamento viene fatto per l’angolo γ, ma con </w:t>
+      </w:r>
+      <w:proofErr w:type="spellStart"/>
+      <w:r>
+        <w:rPr>
+          <w:rFonts w:ascii="Arial" w:eastAsiaTheme="minorEastAsia" w:hAnsi="Arial" w:cs="Arial"/>
+          <w:sz w:val="24"/>
+          <w:szCs w:val="24"/>
+        </w:rPr>
+        <w:t>cameraDistance</w:t>
+      </w:r>
+      <w:proofErr w:type="spellEnd"/>
+      <w:r>
+        <w:rPr>
+          <w:rFonts w:ascii="Arial" w:eastAsiaTheme="minorEastAsia" w:hAnsi="Arial" w:cs="Arial"/>
+          <w:sz w:val="24"/>
+          <w:szCs w:val="24"/>
+        </w:rPr>
+        <w:t xml:space="preserve"> fissato. Si calcola dunque il massimo valore di tale angolo in relazione all’altezza dello sfondo:</w:t>
       </w:r>
     </w:p>
     <w:p>
@@ -1760,7 +2178,79 @@
           <w:sz w:val="24"/>
           <w:szCs w:val="24"/>
         </w:rPr>
-        <w:t>A causa delle dimensioni dello sfondo, con larghezza ed altezza diverse, γ risulta appartenente all’intervallo [γδoffset, γδoffset + γmax].</w:t>
+        <w:t xml:space="preserve">A causa delle dimensioni dello sfondo, con larghezza </w:t>
+      </w:r>
+      <w:proofErr w:type="spellStart"/>
+      <w:r>
+        <w:rPr>
+          <w:rFonts w:ascii="Arial" w:hAnsi="Arial" w:cs="Arial"/>
+          <w:sz w:val="24"/>
+          <w:szCs w:val="24"/>
+        </w:rPr>
+        <w:t>ed</w:t>
+      </w:r>
+      <w:proofErr w:type="spellEnd"/>
+      <w:r>
+        <w:rPr>
+          <w:rFonts w:ascii="Arial" w:hAnsi="Arial" w:cs="Arial"/>
+          <w:sz w:val="24"/>
+          <w:szCs w:val="24"/>
+        </w:rPr>
+        <w:t xml:space="preserve"> altezza diverse, γ risulta appartenente all’intervallo [</w:t>
+      </w:r>
+      <w:proofErr w:type="spellStart"/>
+      <w:r>
+        <w:rPr>
+          <w:rFonts w:ascii="Arial" w:hAnsi="Arial" w:cs="Arial"/>
+          <w:sz w:val="24"/>
+          <w:szCs w:val="24"/>
+        </w:rPr>
+        <w:t>γδoffset</w:t>
+      </w:r>
+      <w:proofErr w:type="spellEnd"/>
+      <w:r>
+        <w:rPr>
+          <w:rFonts w:ascii="Arial" w:hAnsi="Arial" w:cs="Arial"/>
+          <w:sz w:val="24"/>
+          <w:szCs w:val="24"/>
+        </w:rPr>
+        <w:t xml:space="preserve">, </w:t>
+      </w:r>
+      <w:proofErr w:type="spellStart"/>
+      <w:r>
+        <w:rPr>
+          <w:rFonts w:ascii="Arial" w:hAnsi="Arial" w:cs="Arial"/>
+          <w:sz w:val="24"/>
+          <w:szCs w:val="24"/>
+        </w:rPr>
+        <w:t>γδoffset</w:t>
+      </w:r>
+      <w:proofErr w:type="spellEnd"/>
+      <w:r>
+        <w:rPr>
+          <w:rFonts w:ascii="Arial" w:hAnsi="Arial" w:cs="Arial"/>
+          <w:sz w:val="24"/>
+          <w:szCs w:val="24"/>
+        </w:rPr>
+        <w:t xml:space="preserve"> + </w:t>
+      </w:r>
+      <w:proofErr w:type="spellStart"/>
+      <w:r>
+        <w:rPr>
+          <w:rFonts w:ascii="Arial" w:hAnsi="Arial" w:cs="Arial"/>
+          <w:sz w:val="24"/>
+          <w:szCs w:val="24"/>
+        </w:rPr>
+        <w:t>γmax</w:t>
+      </w:r>
+      <w:proofErr w:type="spellEnd"/>
+      <w:r>
+        <w:rPr>
+          <w:rFonts w:ascii="Arial" w:hAnsi="Arial" w:cs="Arial"/>
+          <w:sz w:val="24"/>
+          <w:szCs w:val="24"/>
+        </w:rPr>
+        <w:t>].</w:t>
       </w:r>
     </w:p>
     <w:p>
@@ -1786,7 +2276,25 @@
           <w:sz w:val="24"/>
           <w:szCs w:val="24"/>
         </w:rPr>
-        <w:t>d la distanza tra la posizione della camera, indicata successivamente come cameraOrig, e il centro del target</w:t>
+        <w:t xml:space="preserve">d la distanza tra la posizione della camera, indicata successivamente come </w:t>
+      </w:r>
+      <w:proofErr w:type="spellStart"/>
+      <w:r>
+        <w:rPr>
+          <w:rFonts w:ascii="Arial" w:hAnsi="Arial" w:cs="Arial"/>
+          <w:sz w:val="24"/>
+          <w:szCs w:val="24"/>
+        </w:rPr>
+        <w:t>cameraOrig</w:t>
+      </w:r>
+      <w:proofErr w:type="spellEnd"/>
+      <w:r>
+        <w:rPr>
+          <w:rFonts w:ascii="Arial" w:hAnsi="Arial" w:cs="Arial"/>
+          <w:sz w:val="24"/>
+          <w:szCs w:val="24"/>
+        </w:rPr>
+        <w:t>, e il centro del target</w:t>
       </w:r>
       <w:r>
         <w:rPr>
@@ -1802,7 +2310,25 @@
           <w:sz w:val="24"/>
           <w:szCs w:val="24"/>
         </w:rPr>
-        <w:t>una sfera di raggio radius:</w:t>
+        <w:t xml:space="preserve">una sfera di raggio </w:t>
+      </w:r>
+      <w:proofErr w:type="spellStart"/>
+      <w:r>
+        <w:rPr>
+          <w:rFonts w:ascii="Arial" w:hAnsi="Arial" w:cs="Arial"/>
+          <w:sz w:val="24"/>
+          <w:szCs w:val="24"/>
+        </w:rPr>
+        <w:t>radius</w:t>
+      </w:r>
+      <w:proofErr w:type="spellEnd"/>
+      <w:r>
+        <w:rPr>
+          <w:rFonts w:ascii="Arial" w:hAnsi="Arial" w:cs="Arial"/>
+          <w:sz w:val="24"/>
+          <w:szCs w:val="24"/>
+        </w:rPr>
+        <w:t>:</w:t>
       </w:r>
     </w:p>
     <w:p>
@@ -1983,15 +2509,51 @@
           <w:sz w:val="24"/>
           <w:szCs w:val="24"/>
         </w:rPr>
-        <w:t xml:space="preserve">L’angolo β, compreso tra l’asse delle X e la congiungente tra cameraOrig e il centro del target, appartiene all’intervallo </w:t>
-      </w:r>
-      <w:r>
-        <w:rPr>
-          <w:rFonts w:ascii="Arial" w:hAnsi="Arial" w:cs="Arial"/>
-          <w:sz w:val="24"/>
-          <w:szCs w:val="24"/>
-        </w:rPr>
-        <w:t>[0,π] e viene calcolato come segue:</w:t>
+        <w:t xml:space="preserve">L’angolo β, compreso tra l’asse delle X e la congiungente tra </w:t>
+      </w:r>
+      <w:proofErr w:type="spellStart"/>
+      <w:r>
+        <w:rPr>
+          <w:rFonts w:ascii="Arial" w:eastAsiaTheme="minorEastAsia" w:hAnsi="Arial" w:cs="Arial"/>
+          <w:sz w:val="24"/>
+          <w:szCs w:val="24"/>
+        </w:rPr>
+        <w:t>cameraOrig</w:t>
+      </w:r>
+      <w:proofErr w:type="spellEnd"/>
+      <w:r>
+        <w:rPr>
+          <w:rFonts w:ascii="Arial" w:eastAsiaTheme="minorEastAsia" w:hAnsi="Arial" w:cs="Arial"/>
+          <w:sz w:val="24"/>
+          <w:szCs w:val="24"/>
+        </w:rPr>
+        <w:t xml:space="preserve"> e il centro del target, appartiene all’intervallo </w:t>
+      </w:r>
+      <w:r>
+        <w:rPr>
+          <w:rFonts w:ascii="Arial" w:hAnsi="Arial" w:cs="Arial"/>
+          <w:sz w:val="24"/>
+          <w:szCs w:val="24"/>
+        </w:rPr>
+        <w:t>[</w:t>
+      </w:r>
+      <w:proofErr w:type="gramStart"/>
+      <w:r>
+        <w:rPr>
+          <w:rFonts w:ascii="Arial" w:hAnsi="Arial" w:cs="Arial"/>
+          <w:sz w:val="24"/>
+          <w:szCs w:val="24"/>
+        </w:rPr>
+        <w:t>0,π</w:t>
+      </w:r>
+      <w:proofErr w:type="gramEnd"/>
+      <w:r>
+        <w:rPr>
+          <w:rFonts w:ascii="Arial" w:hAnsi="Arial" w:cs="Arial"/>
+          <w:sz w:val="24"/>
+          <w:szCs w:val="24"/>
+        </w:rPr>
+        <w:t>] e viene calcolato come segue:</w:t>
       </w:r>
     </w:p>
     <w:p>
@@ -2068,7 +2630,25 @@
           <w:sz w:val="24"/>
           <w:szCs w:val="24"/>
         </w:rPr>
-        <w:t>Analogamente l’angolo δ, compreso tra l’asse delle Y e la congiungente tra cameraOrig e il centro del target,</w:t>
+        <w:t xml:space="preserve">Analogamente l’angolo δ, compreso tra l’asse delle Y e la congiungente tra </w:t>
+      </w:r>
+      <w:proofErr w:type="spellStart"/>
+      <w:r>
+        <w:rPr>
+          <w:rFonts w:ascii="Arial" w:eastAsiaTheme="minorEastAsia" w:hAnsi="Arial" w:cs="Arial"/>
+          <w:sz w:val="24"/>
+          <w:szCs w:val="24"/>
+        </w:rPr>
+        <w:t>cameraOrig</w:t>
+      </w:r>
+      <w:proofErr w:type="spellEnd"/>
+      <w:r>
+        <w:rPr>
+          <w:rFonts w:ascii="Arial" w:eastAsiaTheme="minorEastAsia" w:hAnsi="Arial" w:cs="Arial"/>
+          <w:sz w:val="24"/>
+          <w:szCs w:val="24"/>
+        </w:rPr>
+        <w:t xml:space="preserve"> e il centro del target,</w:t>
       </w:r>
       <w:r>
         <w:rPr>
@@ -2084,7 +2664,61 @@
           <w:sz w:val="24"/>
           <w:szCs w:val="24"/>
         </w:rPr>
-        <w:t>[γδoffset, γδoffset + γmax] e viene calcolato come segue:</w:t>
+        <w:t>[</w:t>
+      </w:r>
+      <w:proofErr w:type="spellStart"/>
+      <w:r>
+        <w:rPr>
+          <w:rFonts w:ascii="Arial" w:hAnsi="Arial" w:cs="Arial"/>
+          <w:sz w:val="24"/>
+          <w:szCs w:val="24"/>
+        </w:rPr>
+        <w:t>γδoffset</w:t>
+      </w:r>
+      <w:proofErr w:type="spellEnd"/>
+      <w:r>
+        <w:rPr>
+          <w:rFonts w:ascii="Arial" w:hAnsi="Arial" w:cs="Arial"/>
+          <w:sz w:val="24"/>
+          <w:szCs w:val="24"/>
+        </w:rPr>
+        <w:t xml:space="preserve">, </w:t>
+      </w:r>
+      <w:proofErr w:type="spellStart"/>
+      <w:r>
+        <w:rPr>
+          <w:rFonts w:ascii="Arial" w:hAnsi="Arial" w:cs="Arial"/>
+          <w:sz w:val="24"/>
+          <w:szCs w:val="24"/>
+        </w:rPr>
+        <w:t>γδoffset</w:t>
+      </w:r>
+      <w:proofErr w:type="spellEnd"/>
+      <w:r>
+        <w:rPr>
+          <w:rFonts w:ascii="Arial" w:hAnsi="Arial" w:cs="Arial"/>
+          <w:sz w:val="24"/>
+          <w:szCs w:val="24"/>
+        </w:rPr>
+        <w:t xml:space="preserve"> + </w:t>
+      </w:r>
+      <w:proofErr w:type="spellStart"/>
+      <w:r>
+        <w:rPr>
+          <w:rFonts w:ascii="Arial" w:hAnsi="Arial" w:cs="Arial"/>
+          <w:sz w:val="24"/>
+          <w:szCs w:val="24"/>
+        </w:rPr>
+        <w:t>γmax</w:t>
+      </w:r>
+      <w:proofErr w:type="spellEnd"/>
+      <w:r>
+        <w:rPr>
+          <w:rFonts w:ascii="Arial" w:hAnsi="Arial" w:cs="Arial"/>
+          <w:sz w:val="24"/>
+          <w:szCs w:val="24"/>
+        </w:rPr>
+        <w:t>] e viene calcolato come segue:</w:t>
       </w:r>
     </w:p>
     <w:p>
@@ -2160,7 +2794,43 @@
           <w:sz w:val="24"/>
           <w:szCs w:val="24"/>
         </w:rPr>
-        <w:t>Per dare l’impressione di un movimento lungo l’asse delle Z si realizza uno scalamento dello sprite che rappresenta il target, realizzato tramite una sfera di raggio radius, in base alla distanza d.</w:t>
+        <w:t xml:space="preserve">Per dare l’impressione di un movimento lungo l’asse delle Z si realizza uno scalamento dello </w:t>
+      </w:r>
+      <w:proofErr w:type="spellStart"/>
+      <w:r>
+        <w:rPr>
+          <w:rFonts w:ascii="Arial" w:eastAsiaTheme="minorEastAsia" w:hAnsi="Arial" w:cs="Arial"/>
+          <w:sz w:val="24"/>
+          <w:szCs w:val="24"/>
+        </w:rPr>
+        <w:t>sprite</w:t>
+      </w:r>
+      <w:proofErr w:type="spellEnd"/>
+      <w:r>
+        <w:rPr>
+          <w:rFonts w:ascii="Arial" w:eastAsiaTheme="minorEastAsia" w:hAnsi="Arial" w:cs="Arial"/>
+          <w:sz w:val="24"/>
+          <w:szCs w:val="24"/>
+        </w:rPr>
+        <w:t xml:space="preserve"> che rappresenta il target, realizzato tramite una sfera di raggio </w:t>
+      </w:r>
+      <w:proofErr w:type="spellStart"/>
+      <w:r>
+        <w:rPr>
+          <w:rFonts w:ascii="Arial" w:eastAsiaTheme="minorEastAsia" w:hAnsi="Arial" w:cs="Arial"/>
+          <w:sz w:val="24"/>
+          <w:szCs w:val="24"/>
+        </w:rPr>
+        <w:t>radius</w:t>
+      </w:r>
+      <w:proofErr w:type="spellEnd"/>
+      <w:r>
+        <w:rPr>
+          <w:rFonts w:ascii="Arial" w:eastAsiaTheme="minorEastAsia" w:hAnsi="Arial" w:cs="Arial"/>
+          <w:sz w:val="24"/>
+          <w:szCs w:val="24"/>
+        </w:rPr>
+        <w:t>, in base alla distanza d.</w:t>
       </w:r>
     </w:p>
     <w:p>
@@ -2195,7 +2865,7 @@
                     <pic:cNvPicPr/>
                   </pic:nvPicPr>
                   <pic:blipFill>
-                    <a:blip r:embed="rId8" cstate="print">
+                    <a:blip r:embed="rId9" cstate="print">
                       <a:extLst>
                         <a:ext uri="{28A0092B-C50C-407E-A947-70E740481C1C}">
                           <a14:useLocalDpi xmlns:a14="http://schemas.microsoft.com/office/drawing/2010/main" val="0"/>
@@ -2237,7 +2907,61 @@
           <w:sz w:val="24"/>
           <w:szCs w:val="24"/>
         </w:rPr>
-        <w:t>Lo schermo su cui viene proiettata l’immagine si è ipotizzato essere a distanza fissa cameraDistance. A tale distanza, il raggio del target viene percepito come minore a causa di d e pari al valore apparentRadius, come esemplificato in figura. In particolare si ha:</w:t>
+        <w:t xml:space="preserve">Lo schermo su cui viene proiettata l’immagine si è ipotizzato essere a distanza fissa </w:t>
+      </w:r>
+      <w:proofErr w:type="spellStart"/>
+      <w:r>
+        <w:rPr>
+          <w:rFonts w:ascii="Arial" w:hAnsi="Arial" w:cs="Arial"/>
+          <w:sz w:val="24"/>
+          <w:szCs w:val="24"/>
+        </w:rPr>
+        <w:t>cameraDistance</w:t>
+      </w:r>
+      <w:proofErr w:type="spellEnd"/>
+      <w:r>
+        <w:rPr>
+          <w:rFonts w:ascii="Arial" w:hAnsi="Arial" w:cs="Arial"/>
+          <w:sz w:val="24"/>
+          <w:szCs w:val="24"/>
+        </w:rPr>
+        <w:t xml:space="preserve">. A tale distanza, il raggio del target viene percepito come minore a causa di d e pari al valore </w:t>
+      </w:r>
+      <w:proofErr w:type="spellStart"/>
+      <w:r>
+        <w:rPr>
+          <w:rFonts w:ascii="Arial" w:hAnsi="Arial" w:cs="Arial"/>
+          <w:sz w:val="24"/>
+          <w:szCs w:val="24"/>
+        </w:rPr>
+        <w:t>apparentRadius</w:t>
+      </w:r>
+      <w:proofErr w:type="spellEnd"/>
+      <w:r>
+        <w:rPr>
+          <w:rFonts w:ascii="Arial" w:hAnsi="Arial" w:cs="Arial"/>
+          <w:sz w:val="24"/>
+          <w:szCs w:val="24"/>
+        </w:rPr>
+        <w:t xml:space="preserve">, come esemplificato in figura. </w:t>
+      </w:r>
+      <w:proofErr w:type="gramStart"/>
+      <w:r>
+        <w:rPr>
+          <w:rFonts w:ascii="Arial" w:hAnsi="Arial" w:cs="Arial"/>
+          <w:sz w:val="24"/>
+          <w:szCs w:val="24"/>
+        </w:rPr>
+        <w:t>In particolare</w:t>
+      </w:r>
+      <w:proofErr w:type="gramEnd"/>
+      <w:r>
+        <w:rPr>
+          <w:rFonts w:ascii="Arial" w:hAnsi="Arial" w:cs="Arial"/>
+          <w:sz w:val="24"/>
+          <w:szCs w:val="24"/>
+        </w:rPr>
+        <w:t xml:space="preserve"> si ha:</w:t>
       </w:r>
     </w:p>
     <w:p>
@@ -2309,7 +3033,25 @@
           <w:sz w:val="24"/>
           <w:szCs w:val="24"/>
         </w:rPr>
-        <w:t>e segue dunque il fattore di scala per lo sprite:</w:t>
+        <w:t xml:space="preserve">e segue dunque il fattore di scala per lo </w:t>
+      </w:r>
+      <w:proofErr w:type="spellStart"/>
+      <w:r>
+        <w:rPr>
+          <w:rFonts w:ascii="Arial" w:eastAsiaTheme="minorEastAsia" w:hAnsi="Arial" w:cs="Arial"/>
+          <w:sz w:val="24"/>
+          <w:szCs w:val="24"/>
+        </w:rPr>
+        <w:t>sprite</w:t>
+      </w:r>
+      <w:proofErr w:type="spellEnd"/>
+      <w:r>
+        <w:rPr>
+          <w:rFonts w:ascii="Arial" w:eastAsiaTheme="minorEastAsia" w:hAnsi="Arial" w:cs="Arial"/>
+          <w:sz w:val="24"/>
+          <w:szCs w:val="24"/>
+        </w:rPr>
+        <w:t>:</w:t>
       </w:r>
     </w:p>
     <w:p>
@@ -2385,25 +3127,61 @@
           <w:sz w:val="24"/>
           <w:szCs w:val="24"/>
         </w:rPr>
-        <w:t>Il valore scale si nota essere compreso nell’intervallo (0,1], in quanto il target è libero di muoversi tra le due semisfere e non si troverà dunque ad una distanza inferiore a cameraDistance. La gestione dei vincoli spaziali viene discussa in seguito.</w:t>
-      </w:r>
-    </w:p>
-    <w:p>
-      <w:pPr>
-        <w:jc w:val="both"/>
-        <w:rPr>
-          <w:rFonts w:ascii="Arial" w:eastAsiaTheme="minorEastAsia" w:hAnsi="Arial" w:cs="Arial"/>
-          <w:sz w:val="24"/>
-          <w:szCs w:val="24"/>
-        </w:rPr>
-      </w:pPr>
-      <w:r>
-        <w:rPr>
-          <w:rFonts w:ascii="Arial" w:eastAsiaTheme="minorEastAsia" w:hAnsi="Arial" w:cs="Arial"/>
-          <w:sz w:val="24"/>
-          <w:szCs w:val="24"/>
-        </w:rPr>
-        <w:t>Nel modello 3D esposto precedentemente è stato indicato in rosso un rettangolo che identifica lo schermo del dispositivo su cui l’immagine viene proiettata. La proiezione sullo schermo del target dipende dalla posizione dello schermo, indicata da α e γ, e dalla posizione del target, indicata tramite β e δ. Le coordinate utilizzate per la stampa a schermo dello sprite del target, opportunamente scalato in base alla distanza, si ricavano come segue:</w:t>
+        <w:t xml:space="preserve">Il valore scale si nota essere compreso nell’intervallo (0,1], in quanto il target è libero di muoversi tra le due semisfere e non si troverà dunque ad una distanza inferiore a </w:t>
+      </w:r>
+      <w:proofErr w:type="spellStart"/>
+      <w:r>
+        <w:rPr>
+          <w:rFonts w:ascii="Arial" w:eastAsiaTheme="minorEastAsia" w:hAnsi="Arial" w:cs="Arial"/>
+          <w:sz w:val="24"/>
+          <w:szCs w:val="24"/>
+        </w:rPr>
+        <w:t>cameraDistance</w:t>
+      </w:r>
+      <w:proofErr w:type="spellEnd"/>
+      <w:r>
+        <w:rPr>
+          <w:rFonts w:ascii="Arial" w:eastAsiaTheme="minorEastAsia" w:hAnsi="Arial" w:cs="Arial"/>
+          <w:sz w:val="24"/>
+          <w:szCs w:val="24"/>
+        </w:rPr>
+        <w:t>. La gestione dei vincoli spaziali viene discussa in seguito.</w:t>
+      </w:r>
+    </w:p>
+    <w:p>
+      <w:pPr>
+        <w:jc w:val="both"/>
+        <w:rPr>
+          <w:rFonts w:ascii="Arial" w:eastAsiaTheme="minorEastAsia" w:hAnsi="Arial" w:cs="Arial"/>
+          <w:sz w:val="24"/>
+          <w:szCs w:val="24"/>
+        </w:rPr>
+      </w:pPr>
+      <w:r>
+        <w:rPr>
+          <w:rFonts w:ascii="Arial" w:eastAsiaTheme="minorEastAsia" w:hAnsi="Arial" w:cs="Arial"/>
+          <w:sz w:val="24"/>
+          <w:szCs w:val="24"/>
+        </w:rPr>
+        <w:t xml:space="preserve">Nel modello 3D esposto precedentemente è stato indicato in rosso un rettangolo che identifica lo schermo del dispositivo su cui l’immagine viene proiettata. La proiezione sullo schermo del target dipende dalla posizione dello schermo, indicata da α e γ, e dalla posizione del target, indicata tramite β e δ. Le coordinate utilizzate per la stampa a schermo dello </w:t>
+      </w:r>
+      <w:proofErr w:type="spellStart"/>
+      <w:r>
+        <w:rPr>
+          <w:rFonts w:ascii="Arial" w:eastAsiaTheme="minorEastAsia" w:hAnsi="Arial" w:cs="Arial"/>
+          <w:sz w:val="24"/>
+          <w:szCs w:val="24"/>
+        </w:rPr>
+        <w:t>sprite</w:t>
+      </w:r>
+      <w:proofErr w:type="spellEnd"/>
+      <w:r>
+        <w:rPr>
+          <w:rFonts w:ascii="Arial" w:eastAsiaTheme="minorEastAsia" w:hAnsi="Arial" w:cs="Arial"/>
+          <w:sz w:val="24"/>
+          <w:szCs w:val="24"/>
+        </w:rPr>
+        <w:t xml:space="preserve"> del target, opportunamente scalato in base alla distanza, si ricavano come segue:</w:t>
       </w:r>
     </w:p>
     <w:p>
@@ -2467,7 +3245,43 @@
           <w:sz w:val="24"/>
           <w:szCs w:val="24"/>
         </w:rPr>
-        <w:t>Le coordinate vengono memorizzate in una variabile Point chiamata positionOnScreen. Il punto middleScreen indica le coordinate che identificano il centro dello schermo (facendo riferimento al sistema di coordinate bidimensionale dello schermo).</w:t>
+        <w:t xml:space="preserve">Le coordinate vengono memorizzate in una variabile Point chiamata </w:t>
+      </w:r>
+      <w:proofErr w:type="spellStart"/>
+      <w:r>
+        <w:rPr>
+          <w:rFonts w:ascii="Arial" w:eastAsiaTheme="minorEastAsia" w:hAnsi="Arial" w:cs="Arial"/>
+          <w:sz w:val="24"/>
+          <w:szCs w:val="24"/>
+        </w:rPr>
+        <w:t>positionOnScreen</w:t>
+      </w:r>
+      <w:proofErr w:type="spellEnd"/>
+      <w:r>
+        <w:rPr>
+          <w:rFonts w:ascii="Arial" w:eastAsiaTheme="minorEastAsia" w:hAnsi="Arial" w:cs="Arial"/>
+          <w:sz w:val="24"/>
+          <w:szCs w:val="24"/>
+        </w:rPr>
+        <w:t xml:space="preserve">. Il punto </w:t>
+      </w:r>
+      <w:proofErr w:type="spellStart"/>
+      <w:r>
+        <w:rPr>
+          <w:rFonts w:ascii="Arial" w:eastAsiaTheme="minorEastAsia" w:hAnsi="Arial" w:cs="Arial"/>
+          <w:sz w:val="24"/>
+          <w:szCs w:val="24"/>
+        </w:rPr>
+        <w:t>middleScreen</w:t>
+      </w:r>
+      <w:proofErr w:type="spellEnd"/>
+      <w:r>
+        <w:rPr>
+          <w:rFonts w:ascii="Arial" w:eastAsiaTheme="minorEastAsia" w:hAnsi="Arial" w:cs="Arial"/>
+          <w:sz w:val="24"/>
+          <w:szCs w:val="24"/>
+        </w:rPr>
+        <w:t xml:space="preserve"> indica le coordinate che identificano il centro dello schermo (facendo riferimento al sistema di coordinate bidimensionale dello schermo).</w:t>
       </w:r>
     </w:p>
     <w:p>
@@ -2486,7 +3300,43 @@
           <w:szCs w:val="24"/>
         </w:rPr>
         <w:lastRenderedPageBreak/>
-        <w:t>Lo spostamento del target all’interno dello spazio tridimensionale deve essere vincolato in modo tale da risultare sempre raggiungibile dal puntatore, nonostante i vincoli sullo spostamento dello stesso dettati dalle dimensioni dello sfondo. Lo schermo è libero di muoversi entro i limiti degli angoli α e γ, dunque il target deve essere vincolato a muoversi all’interno dello spazio coperto da questi angoli. Ulteriore vincolo è costituito dal valore di d, che non deve mai essere inferiore a cameraDistance o superiore a cameraDistance+zRange.</w:t>
+        <w:t xml:space="preserve">Lo spostamento del target all’interno dello spazio tridimensionale deve essere vincolato in modo tale da risultare sempre raggiungibile dal puntatore, nonostante i vincoli sullo spostamento dello stesso dettati dalle dimensioni dello sfondo. Lo schermo è libero di muoversi entro i limiti degli angoli α e γ, dunque il target deve essere vincolato a muoversi all’interno dello spazio coperto da questi angoli. Ulteriore vincolo è costituito dal valore di d, che non deve mai essere inferiore a </w:t>
+      </w:r>
+      <w:proofErr w:type="spellStart"/>
+      <w:r>
+        <w:rPr>
+          <w:rFonts w:ascii="Arial" w:eastAsiaTheme="minorEastAsia" w:hAnsi="Arial" w:cs="Arial"/>
+          <w:sz w:val="24"/>
+          <w:szCs w:val="24"/>
+        </w:rPr>
+        <w:t>cameraDistance</w:t>
+      </w:r>
+      <w:proofErr w:type="spellEnd"/>
+      <w:r>
+        <w:rPr>
+          <w:rFonts w:ascii="Arial" w:eastAsiaTheme="minorEastAsia" w:hAnsi="Arial" w:cs="Arial"/>
+          <w:sz w:val="24"/>
+          <w:szCs w:val="24"/>
+        </w:rPr>
+        <w:t xml:space="preserve"> o superiore a </w:t>
+      </w:r>
+      <w:proofErr w:type="spellStart"/>
+      <w:r>
+        <w:rPr>
+          <w:rFonts w:ascii="Arial" w:eastAsiaTheme="minorEastAsia" w:hAnsi="Arial" w:cs="Arial"/>
+          <w:sz w:val="24"/>
+          <w:szCs w:val="24"/>
+        </w:rPr>
+        <w:t>cameraDistance+zRange</w:t>
+      </w:r>
+      <w:proofErr w:type="spellEnd"/>
+      <w:r>
+        <w:rPr>
+          <w:rFonts w:ascii="Arial" w:eastAsiaTheme="minorEastAsia" w:hAnsi="Arial" w:cs="Arial"/>
+          <w:sz w:val="24"/>
+          <w:szCs w:val="24"/>
+        </w:rPr>
+        <w:t>.</w:t>
       </w:r>
       <w:r>
         <w:rPr>
@@ -2762,7 +3612,25 @@
           <w:sz w:val="24"/>
           <w:szCs w:val="24"/>
         </w:rPr>
-        <w:t>. Non è garantito che da qualsiasi punto nella scena il tragitto verso P1 non intersechi la semisfera interna di raggio cameraDistance. Si è scelto di ignorare questo difetto in quanto si ritiene</w:t>
+        <w:t xml:space="preserve">. Non è garantito che da qualsiasi punto nella scena il tragitto verso P1 non intersechi la semisfera interna di raggio </w:t>
+      </w:r>
+      <w:proofErr w:type="spellStart"/>
+      <w:r>
+        <w:rPr>
+          <w:rFonts w:ascii="Arial" w:eastAsiaTheme="minorEastAsia" w:hAnsi="Arial" w:cs="Arial"/>
+          <w:sz w:val="24"/>
+          <w:szCs w:val="24"/>
+        </w:rPr>
+        <w:t>cameraDistance</w:t>
+      </w:r>
+      <w:proofErr w:type="spellEnd"/>
+      <w:r>
+        <w:rPr>
+          <w:rFonts w:ascii="Arial" w:eastAsiaTheme="minorEastAsia" w:hAnsi="Arial" w:cs="Arial"/>
+          <w:sz w:val="24"/>
+          <w:szCs w:val="24"/>
+        </w:rPr>
+        <w:t>. Si è scelto di ignorare questo difetto in quanto si ritiene</w:t>
       </w:r>
       <w:r>
         <w:rPr>
@@ -2799,6 +3667,25 @@
     </w:p>
     <w:p>
       <w:pPr>
+        <w:jc w:val="both"/>
+        <w:rPr>
+          <w:rFonts w:ascii="Arial" w:eastAsiaTheme="minorEastAsia" w:hAnsi="Arial" w:cs="Arial"/>
+          <w:sz w:val="24"/>
+          <w:szCs w:val="24"/>
+        </w:rPr>
+      </w:pPr>
+      <w:r>
+        <w:rPr>
+          <w:rFonts w:ascii="Arial" w:eastAsiaTheme="minorEastAsia" w:hAnsi="Arial" w:cs="Arial"/>
+          <w:sz w:val="24"/>
+          <w:szCs w:val="24"/>
+          <w:u w:val="single"/>
+        </w:rPr>
+        <w:t>RISULTATI:</w:t>
+      </w:r>
+    </w:p>
+    <w:p>
+      <w:pPr>
         <w:rPr>
           <w:rFonts w:ascii="Arial" w:eastAsiaTheme="minorEastAsia" w:hAnsi="Arial" w:cs="Arial"/>
           <w:sz w:val="24"/>
@@ -2819,7 +3706,7 @@
           <w:sz w:val="24"/>
           <w:szCs w:val="24"/>
         </w:rPr>
-        <w:t>:</w:t>
+        <w:t>, nella schermata seguente:</w:t>
       </w:r>
       <w:r>
         <w:rPr>
@@ -2829,9 +3716,9 @@
           <w:szCs w:val="24"/>
         </w:rPr>
         <w:drawing>
-          <wp:inline distT="0" distB="0" distL="0" distR="0" wp14:anchorId="206437A9" wp14:editId="12255475">
-            <wp:extent cx="4716780" cy="3600729"/>
-            <wp:effectExtent l="0" t="0" r="7620" b="0"/>
+          <wp:inline distT="0" distB="0" distL="0" distR="0" wp14:anchorId="206437A9" wp14:editId="61FF9FB6">
+            <wp:extent cx="4297680" cy="3325926"/>
+            <wp:effectExtent l="0" t="0" r="7620" b="8255"/>
             <wp:docPr id="3" name="Immagine 3"/>
             <wp:cNvGraphicFramePr>
               <a:graphicFrameLocks xmlns:a="http://schemas.openxmlformats.org/drawingml/2006/main" noChangeAspect="1"/>
@@ -2846,7 +3733,7 @@
                     </pic:cNvPicPr>
                   </pic:nvPicPr>
                   <pic:blipFill>
-                    <a:blip r:embed="rId9" cstate="print">
+                    <a:blip r:embed="rId10" cstate="print">
                       <a:extLst>
                         <a:ext uri="{28A0092B-C50C-407E-A947-70E740481C1C}">
                           <a14:useLocalDpi xmlns:a14="http://schemas.microsoft.com/office/drawing/2010/main" val="0"/>
@@ -2861,7 +3748,7 @@
                   <pic:spPr bwMode="auto">
                     <a:xfrm>
                       <a:off x="0" y="0"/>
-                      <a:ext cx="4782076" cy="3650575"/>
+                      <a:ext cx="4382540" cy="3391599"/>
                     </a:xfrm>
                     <a:prstGeom prst="rect">
                       <a:avLst/>
@@ -2892,7 +3779,15 @@
           <w:sz w:val="24"/>
           <w:szCs w:val="24"/>
         </w:rPr>
-        <w:t>Vengono mostrate sia le statistiche della partita appena terminata (in blu), sia il migliore risultato fatto</w:t>
+        <w:t xml:space="preserve">Vengono mostrate sia le statistiche della partita appena terminata (in blu), sia il migliore risultato </w:t>
+      </w:r>
+      <w:r>
+        <w:rPr>
+          <w:rFonts w:ascii="Arial" w:eastAsiaTheme="minorEastAsia" w:hAnsi="Arial" w:cs="Arial"/>
+          <w:sz w:val="24"/>
+          <w:szCs w:val="24"/>
+        </w:rPr>
+        <w:t>ottenuto</w:t>
       </w:r>
       <w:r>
         <w:rPr>
@@ -2908,7 +3803,15 @@
           <w:sz w:val="24"/>
           <w:szCs w:val="24"/>
         </w:rPr>
-        <w:t>(in rosso). In questo modo si può fare il confronto, verificando miglioramenti o peggioramenti.</w:t>
+        <w:t>(in rosso). In questo modo si può fare il confronto, verificando miglioramenti o peggioramenti</w:t>
+      </w:r>
+      <w:r>
+        <w:rPr>
+          <w:rFonts w:ascii="Arial" w:eastAsiaTheme="minorEastAsia" w:hAnsi="Arial" w:cs="Arial"/>
+          <w:sz w:val="24"/>
+          <w:szCs w:val="24"/>
+        </w:rPr>
+        <w:t xml:space="preserve"> nella propria prestazione.</w:t>
       </w:r>
     </w:p>
     <w:sectPr>
@@ -2921,8 +3824,194 @@
 </w:document>
 </file>
 
+<file path=word/numbering.xml><?xml version="1.0" encoding="utf-8"?>
+<w:numbering xmlns:wpc="http://schemas.microsoft.com/office/word/2010/wordprocessingCanvas" xmlns:cx="http://schemas.microsoft.com/office/drawing/2014/chartex" xmlns:cx1="http://schemas.microsoft.com/office/drawing/2015/9/8/chartex" xmlns:cx2="http://schemas.microsoft.com/office/drawing/2015/10/21/chartex" xmlns:cx3="http://schemas.microsoft.com/office/drawing/2016/5/9/chartex" xmlns:cx4="http://schemas.microsoft.com/office/drawing/2016/5/10/chartex" xmlns:cx5="http://schemas.microsoft.com/office/drawing/2016/5/11/chartex" xmlns:cx6="http://schemas.microsoft.com/office/drawing/2016/5/12/chartex" xmlns:cx7="http://schemas.microsoft.com/office/drawing/2016/5/13/chartex" xmlns:cx8="http://schemas.microsoft.com/office/drawing/2016/5/14/chartex" xmlns:mc="http://schemas.openxmlformats.org/markup-compatibility/2006" xmlns:aink="http://schemas.microsoft.com/office/drawing/2016/ink" xmlns:am3d="http://schemas.microsoft.com/office/drawing/2017/model3d" xmlns:o="urn:schemas-microsoft-com:office:office" xmlns:r="http://schemas.openxmlformats.org/officeDocument/2006/relationships" xmlns:m="http://schemas.openxmlformats.org/officeDocument/2006/math" xmlns:v="urn:schemas-microsoft-com:vml" xmlns:wp14="http://schemas.microsoft.com/office/word/2010/wordprocessingDrawing" xmlns:wp="http://schemas.openxmlformats.org/drawingml/2006/wordprocessingDrawing" xmlns:w10="urn:schemas-microsoft-com:office:word" xmlns:w="http://schemas.openxmlformats.org/wordprocessingml/2006/main" xmlns:w14="http://schemas.microsoft.com/office/word/2010/wordml" xmlns:w15="http://schemas.microsoft.com/office/word/2012/wordml" xmlns:w16cex="http://schemas.microsoft.com/office/word/2018/wordml/cex" xmlns:w16cid="http://schemas.microsoft.com/office/word/2016/wordml/cid" xmlns:w16="http://schemas.microsoft.com/office/word/2018/wordml" xmlns:w16sdtdh="http://schemas.microsoft.com/office/word/2020/wordml/sdtdatahash" xmlns:w16se="http://schemas.microsoft.com/office/word/2015/wordml/symex" xmlns:wpg="http://schemas.microsoft.com/office/word/2010/wordprocessingGroup" xmlns:wpi="http://schemas.microsoft.com/office/word/2010/wordprocessingInk" xmlns:wne="http://schemas.microsoft.com/office/word/2006/wordml" xmlns:wps="http://schemas.microsoft.com/office/word/2010/wordprocessingShape" mc:Ignorable="w14 w15 w16se w16cid w16 w16cex w16sdtdh wp14">
+  <w:abstractNum w:abstractNumId="0" w15:restartNumberingAfterBreak="0">
+    <w:nsid w:val="04B722A6"/>
+    <w:multiLevelType w:val="hybridMultilevel"/>
+    <w:tmpl w:val="C59A28FA"/>
+    <w:lvl w:ilvl="0" w:tplc="0410000F">
+      <w:start w:val="1"/>
+      <w:numFmt w:val="decimal"/>
+      <w:lvlText w:val="%1."/>
+      <w:lvlJc w:val="left"/>
+      <w:pPr>
+        <w:ind w:left="720" w:hanging="360"/>
+      </w:pPr>
+    </w:lvl>
+    <w:lvl w:ilvl="1" w:tplc="04100019" w:tentative="1">
+      <w:start w:val="1"/>
+      <w:numFmt w:val="lowerLetter"/>
+      <w:lvlText w:val="%2."/>
+      <w:lvlJc w:val="left"/>
+      <w:pPr>
+        <w:ind w:left="1440" w:hanging="360"/>
+      </w:pPr>
+    </w:lvl>
+    <w:lvl w:ilvl="2" w:tplc="0410001B" w:tentative="1">
+      <w:start w:val="1"/>
+      <w:numFmt w:val="lowerRoman"/>
+      <w:lvlText w:val="%3."/>
+      <w:lvlJc w:val="right"/>
+      <w:pPr>
+        <w:ind w:left="2160" w:hanging="180"/>
+      </w:pPr>
+    </w:lvl>
+    <w:lvl w:ilvl="3" w:tplc="0410000F" w:tentative="1">
+      <w:start w:val="1"/>
+      <w:numFmt w:val="decimal"/>
+      <w:lvlText w:val="%4."/>
+      <w:lvlJc w:val="left"/>
+      <w:pPr>
+        <w:ind w:left="2880" w:hanging="360"/>
+      </w:pPr>
+    </w:lvl>
+    <w:lvl w:ilvl="4" w:tplc="04100019" w:tentative="1">
+      <w:start w:val="1"/>
+      <w:numFmt w:val="lowerLetter"/>
+      <w:lvlText w:val="%5."/>
+      <w:lvlJc w:val="left"/>
+      <w:pPr>
+        <w:ind w:left="3600" w:hanging="360"/>
+      </w:pPr>
+    </w:lvl>
+    <w:lvl w:ilvl="5" w:tplc="0410001B" w:tentative="1">
+      <w:start w:val="1"/>
+      <w:numFmt w:val="lowerRoman"/>
+      <w:lvlText w:val="%6."/>
+      <w:lvlJc w:val="right"/>
+      <w:pPr>
+        <w:ind w:left="4320" w:hanging="180"/>
+      </w:pPr>
+    </w:lvl>
+    <w:lvl w:ilvl="6" w:tplc="0410000F" w:tentative="1">
+      <w:start w:val="1"/>
+      <w:numFmt w:val="decimal"/>
+      <w:lvlText w:val="%7."/>
+      <w:lvlJc w:val="left"/>
+      <w:pPr>
+        <w:ind w:left="5040" w:hanging="360"/>
+      </w:pPr>
+    </w:lvl>
+    <w:lvl w:ilvl="7" w:tplc="04100019" w:tentative="1">
+      <w:start w:val="1"/>
+      <w:numFmt w:val="lowerLetter"/>
+      <w:lvlText w:val="%8."/>
+      <w:lvlJc w:val="left"/>
+      <w:pPr>
+        <w:ind w:left="5760" w:hanging="360"/>
+      </w:pPr>
+    </w:lvl>
+    <w:lvl w:ilvl="8" w:tplc="0410001B" w:tentative="1">
+      <w:start w:val="1"/>
+      <w:numFmt w:val="lowerRoman"/>
+      <w:lvlText w:val="%9."/>
+      <w:lvlJc w:val="right"/>
+      <w:pPr>
+        <w:ind w:left="6480" w:hanging="180"/>
+      </w:pPr>
+    </w:lvl>
+  </w:abstractNum>
+  <w:abstractNum w:abstractNumId="1" w15:restartNumberingAfterBreak="0">
+    <w:nsid w:val="7F2503AF"/>
+    <w:multiLevelType w:val="hybridMultilevel"/>
+    <w:tmpl w:val="A5648EF8"/>
+    <w:lvl w:ilvl="0" w:tplc="04100011">
+      <w:start w:val="1"/>
+      <w:numFmt w:val="decimal"/>
+      <w:lvlText w:val="%1)"/>
+      <w:lvlJc w:val="left"/>
+      <w:pPr>
+        <w:ind w:left="720" w:hanging="360"/>
+      </w:pPr>
+      <w:rPr>
+        <w:rFonts w:hint="default"/>
+      </w:rPr>
+    </w:lvl>
+    <w:lvl w:ilvl="1" w:tplc="04100019" w:tentative="1">
+      <w:start w:val="1"/>
+      <w:numFmt w:val="lowerLetter"/>
+      <w:lvlText w:val="%2."/>
+      <w:lvlJc w:val="left"/>
+      <w:pPr>
+        <w:ind w:left="1440" w:hanging="360"/>
+      </w:pPr>
+    </w:lvl>
+    <w:lvl w:ilvl="2" w:tplc="0410001B" w:tentative="1">
+      <w:start w:val="1"/>
+      <w:numFmt w:val="lowerRoman"/>
+      <w:lvlText w:val="%3."/>
+      <w:lvlJc w:val="right"/>
+      <w:pPr>
+        <w:ind w:left="2160" w:hanging="180"/>
+      </w:pPr>
+    </w:lvl>
+    <w:lvl w:ilvl="3" w:tplc="0410000F" w:tentative="1">
+      <w:start w:val="1"/>
+      <w:numFmt w:val="decimal"/>
+      <w:lvlText w:val="%4."/>
+      <w:lvlJc w:val="left"/>
+      <w:pPr>
+        <w:ind w:left="2880" w:hanging="360"/>
+      </w:pPr>
+    </w:lvl>
+    <w:lvl w:ilvl="4" w:tplc="04100019" w:tentative="1">
+      <w:start w:val="1"/>
+      <w:numFmt w:val="lowerLetter"/>
+      <w:lvlText w:val="%5."/>
+      <w:lvlJc w:val="left"/>
+      <w:pPr>
+        <w:ind w:left="3600" w:hanging="360"/>
+      </w:pPr>
+    </w:lvl>
+    <w:lvl w:ilvl="5" w:tplc="0410001B" w:tentative="1">
+      <w:start w:val="1"/>
+      <w:numFmt w:val="lowerRoman"/>
+      <w:lvlText w:val="%6."/>
+      <w:lvlJc w:val="right"/>
+      <w:pPr>
+        <w:ind w:left="4320" w:hanging="180"/>
+      </w:pPr>
+    </w:lvl>
+    <w:lvl w:ilvl="6" w:tplc="0410000F" w:tentative="1">
+      <w:start w:val="1"/>
+      <w:numFmt w:val="decimal"/>
+      <w:lvlText w:val="%7."/>
+      <w:lvlJc w:val="left"/>
+      <w:pPr>
+        <w:ind w:left="5040" w:hanging="360"/>
+      </w:pPr>
+    </w:lvl>
+    <w:lvl w:ilvl="7" w:tplc="04100019" w:tentative="1">
+      <w:start w:val="1"/>
+      <w:numFmt w:val="lowerLetter"/>
+      <w:lvlText w:val="%8."/>
+      <w:lvlJc w:val="left"/>
+      <w:pPr>
+        <w:ind w:left="5760" w:hanging="360"/>
+      </w:pPr>
+    </w:lvl>
+    <w:lvl w:ilvl="8" w:tplc="0410001B" w:tentative="1">
+      <w:start w:val="1"/>
+      <w:numFmt w:val="lowerRoman"/>
+      <w:lvlText w:val="%9."/>
+      <w:lvlJc w:val="right"/>
+      <w:pPr>
+        <w:ind w:left="6480" w:hanging="180"/>
+      </w:pPr>
+    </w:lvl>
+  </w:abstractNum>
+  <w:num w:numId="1">
+    <w:abstractNumId w:val="0"/>
+  </w:num>
+  <w:num w:numId="2">
+    <w:abstractNumId w:val="1"/>
+  </w:num>
+</w:numbering>
+</file>
+
 <file path=word/styles.xml><?xml version="1.0" encoding="utf-8"?>
-<w:styles xmlns:mc="http://schemas.openxmlformats.org/markup-compatibility/2006" xmlns:r="http://schemas.openxmlformats.org/officeDocument/2006/relationships" xmlns:w="http://schemas.openxmlformats.org/wordprocessingml/2006/main" xmlns:w14="http://schemas.microsoft.com/office/word/2010/wordml" xmlns:w15="http://schemas.microsoft.com/office/word/2012/wordml" xmlns:w16cex="http://schemas.microsoft.com/office/word/2018/wordml/cex" xmlns:w16cid="http://schemas.microsoft.com/office/word/2016/wordml/cid" xmlns:w16="http://schemas.microsoft.com/office/word/2018/wordml" xmlns:w16se="http://schemas.microsoft.com/office/word/2015/wordml/symex" mc:Ignorable="w14 w15 w16se w16cid w16 w16cex">
+<w:styles xmlns:mc="http://schemas.openxmlformats.org/markup-compatibility/2006" xmlns:r="http://schemas.openxmlformats.org/officeDocument/2006/relationships" xmlns:w="http://schemas.openxmlformats.org/wordprocessingml/2006/main" xmlns:w14="http://schemas.microsoft.com/office/word/2010/wordml" xmlns:w15="http://schemas.microsoft.com/office/word/2012/wordml" xmlns:w16cex="http://schemas.microsoft.com/office/word/2018/wordml/cex" xmlns:w16cid="http://schemas.microsoft.com/office/word/2016/wordml/cid" xmlns:w16="http://schemas.microsoft.com/office/word/2018/wordml" xmlns:w16sdtdh="http://schemas.microsoft.com/office/word/2020/wordml/sdtdatahash" xmlns:w16se="http://schemas.microsoft.com/office/word/2015/wordml/symex" mc:Ignorable="w14 w15 w16se w16cid w16 w16cex w16sdtdh">
   <w:docDefaults>
     <w:rPrDefault>
       <w:rPr>
@@ -3357,6 +4446,17 @@
       <w:color w:val="808080"/>
     </w:rPr>
   </w:style>
+  <w:style w:type="paragraph" w:styleId="Paragrafoelenco">
+    <w:name w:val="List Paragraph"/>
+    <w:basedOn w:val="Normale"/>
+    <w:uiPriority w:val="34"/>
+    <w:qFormat/>
+    <w:rsid w:val="00214F8A"/>
+    <w:pPr>
+      <w:ind w:left="720"/>
+      <w:contextualSpacing/>
+    </w:pPr>
+  </w:style>
 </w:styles>
 </file>
 

</xml_diff>

<commit_message>
modifiche boldi a word
</commit_message>
<xml_diff>
--- a/Presentazione progetto esame computer graphics primo semestre.docx
+++ b/Presentazione progetto esame computer graphics primo semestre.docx
@@ -211,7 +211,23 @@
           <w:sz w:val="24"/>
           <w:szCs w:val="24"/>
         </w:rPr>
-        <w:t>I videogiochi della categoria sparatutto, al momento, sono tra i più d</w:t>
+        <w:t>I videogiochi della categoria sparatutto</w:t>
+      </w:r>
+      <w:r>
+        <w:rPr>
+          <w:rFonts w:ascii="Arial" w:hAnsi="Arial" w:cs="Arial"/>
+          <w:sz w:val="24"/>
+          <w:szCs w:val="24"/>
+        </w:rPr>
+        <w:t xml:space="preserve"> (FPS),</w:t>
+      </w:r>
+      <w:r>
+        <w:rPr>
+          <w:rFonts w:ascii="Arial" w:hAnsi="Arial" w:cs="Arial"/>
+          <w:sz w:val="24"/>
+          <w:szCs w:val="24"/>
+        </w:rPr>
+        <w:t xml:space="preserve"> al momento, sono tra i più d</w:t>
       </w:r>
       <w:r>
         <w:rPr>
@@ -493,15 +509,55 @@
           <w:sz w:val="24"/>
           <w:szCs w:val="24"/>
         </w:rPr>
-        <w:t xml:space="preserve">ome si può migliorare la propria mira?? Un metodo ovvio è quello di giocare molto, così da affrontare molti nemici e allenarsi di conseguenza. Ciononostante, </w:t>
-      </w:r>
-      <w:r>
-        <w:rPr>
-          <w:rFonts w:ascii="Arial" w:hAnsi="Arial" w:cs="Arial"/>
-          <w:sz w:val="24"/>
-          <w:szCs w:val="24"/>
-        </w:rPr>
-        <w:t xml:space="preserve">all’interno di una partita vi sono numerosi tempi morti, in cui non si è in combattimento. </w:t>
+        <w:t xml:space="preserve">ome si può migliorare la propria mira?? </w:t>
+      </w:r>
+      <w:r>
+        <w:rPr>
+          <w:rFonts w:ascii="Arial" w:hAnsi="Arial" w:cs="Arial"/>
+          <w:sz w:val="24"/>
+          <w:szCs w:val="24"/>
+        </w:rPr>
+        <w:t xml:space="preserve">La risposta è molto semplice, con l’allenamento. </w:t>
+      </w:r>
+      <w:r>
+        <w:rPr>
+          <w:rFonts w:ascii="Arial" w:hAnsi="Arial" w:cs="Arial"/>
+          <w:sz w:val="24"/>
+          <w:szCs w:val="24"/>
+        </w:rPr>
+        <w:t>Un metodo ovvio è quello di giocare molto, così da affrontare molti nemici e allenarsi di conseguenza</w:t>
+      </w:r>
+      <w:r>
+        <w:rPr>
+          <w:rFonts w:ascii="Arial" w:hAnsi="Arial" w:cs="Arial"/>
+          <w:sz w:val="24"/>
+          <w:szCs w:val="24"/>
+        </w:rPr>
+        <w:t>, ma</w:t>
+      </w:r>
+      <w:r>
+        <w:rPr>
+          <w:rFonts w:ascii="Arial" w:hAnsi="Arial" w:cs="Arial"/>
+          <w:sz w:val="24"/>
+          <w:szCs w:val="24"/>
+        </w:rPr>
+        <w:t xml:space="preserve"> </w:t>
+      </w:r>
+      <w:r>
+        <w:rPr>
+          <w:rFonts w:ascii="Arial" w:hAnsi="Arial" w:cs="Arial"/>
+          <w:sz w:val="24"/>
+          <w:szCs w:val="24"/>
+        </w:rPr>
+        <w:t>all’interno di una partita vi sono numerosi tempi morti, in cui non si è in combattimento.</w:t>
+      </w:r>
+      <w:r>
+        <w:rPr>
+          <w:rFonts w:ascii="Arial" w:hAnsi="Arial" w:cs="Arial"/>
+          <w:sz w:val="24"/>
+          <w:szCs w:val="24"/>
+        </w:rPr>
+        <w:t xml:space="preserve"> </w:t>
       </w:r>
       <w:r>
         <w:rPr>
@@ -710,166 +766,642 @@
     </w:p>
     <w:p>
       <w:pPr>
+        <w:autoSpaceDE w:val="0"/>
+        <w:autoSpaceDN w:val="0"/>
+        <w:adjustRightInd w:val="0"/>
+        <w:spacing w:after="0" w:line="240" w:lineRule="auto"/>
+        <w:rPr>
+          <w:rFonts w:ascii="Arial" w:eastAsia="CharisSIL" w:hAnsi="Arial" w:cs="Arial"/>
+          <w:color w:val="2F5496" w:themeColor="accent1" w:themeShade="BF"/>
+          <w:sz w:val="24"/>
+          <w:szCs w:val="24"/>
+        </w:rPr>
+      </w:pPr>
+      <w:r>
+        <w:rPr>
+          <w:rFonts w:ascii="Arial" w:hAnsi="Arial" w:cs="Arial"/>
+          <w:sz w:val="24"/>
+          <w:szCs w:val="24"/>
+        </w:rPr>
+        <w:t>Dagli allenamenti si possono ottenere delle statistiche sulla base dei punteggi fatti, osservando eventuali miglioramenti o lacune in determinati esercizi</w:t>
+      </w:r>
+      <w:r>
+        <w:rPr>
+          <w:rFonts w:ascii="Arial" w:hAnsi="Arial" w:cs="Arial"/>
+          <w:sz w:val="24"/>
+          <w:szCs w:val="24"/>
+        </w:rPr>
+        <w:t>, così da programmare gli allenamenti successivi</w:t>
+      </w:r>
+      <w:r>
+        <w:rPr>
+          <w:rFonts w:ascii="Arial" w:hAnsi="Arial" w:cs="Arial"/>
+          <w:sz w:val="24"/>
+          <w:szCs w:val="24"/>
+        </w:rPr>
+        <w:t>.</w:t>
+      </w:r>
+      <w:r>
+        <w:rPr>
+          <w:rFonts w:ascii="Arial" w:hAnsi="Arial" w:cs="Arial"/>
+          <w:sz w:val="24"/>
+          <w:szCs w:val="24"/>
+        </w:rPr>
+        <w:t xml:space="preserve"> Il simulatore può anche essere usato come riscaldamento prima di giocare a un qualsiasi sparatutto, dato che, una volta raggiunto alti livelli, le capacità ottenute tendono a perdersi rapidamente, se non mantenut</w:t>
+      </w:r>
+      <w:r>
+        <w:rPr>
+          <w:rFonts w:ascii="Arial" w:hAnsi="Arial" w:cs="Arial"/>
+          <w:sz w:val="24"/>
+          <w:szCs w:val="24"/>
+        </w:rPr>
+        <w:t>e</w:t>
+      </w:r>
+      <w:r>
+        <w:rPr>
+          <w:rFonts w:ascii="Arial" w:hAnsi="Arial" w:cs="Arial"/>
+          <w:sz w:val="24"/>
+          <w:szCs w:val="24"/>
+        </w:rPr>
+        <w:t xml:space="preserve"> giorno dopo giorno. Chiaramente tutto questo allenamento è indicato a quei giocatori che, per passione o per lavoro, giocano gli sparatutto ad alto livello o a livello competitivo/</w:t>
+      </w:r>
+      <w:proofErr w:type="spellStart"/>
+      <w:r>
+        <w:rPr>
+          <w:rFonts w:ascii="Arial" w:hAnsi="Arial" w:cs="Arial"/>
+          <w:sz w:val="24"/>
+          <w:szCs w:val="24"/>
+        </w:rPr>
+        <w:t>torneistico</w:t>
+      </w:r>
+      <w:proofErr w:type="spellEnd"/>
+      <w:r>
+        <w:rPr>
+          <w:rFonts w:ascii="Arial" w:hAnsi="Arial" w:cs="Arial"/>
+          <w:sz w:val="24"/>
+          <w:szCs w:val="24"/>
+        </w:rPr>
+        <w:t>. Ciononostante, è da ricordare l’importanza di tenere allenati i riflessi e, più in generale, il cervello.</w:t>
+      </w:r>
+      <w:r>
+        <w:rPr>
+          <w:rFonts w:ascii="Arial" w:hAnsi="Arial" w:cs="Arial"/>
+          <w:sz w:val="24"/>
+          <w:szCs w:val="24"/>
+        </w:rPr>
+        <w:t xml:space="preserve"> Difatti studi hanno evidenziato come videogiocatori abituali di FPS e giochi di azione mostrino maggiore percezione dello spazio, migliori riflessi e capacità di tracking</w:t>
+      </w:r>
+      <w:r>
+        <w:rPr>
+          <w:rFonts w:ascii="CharisSIL" w:eastAsia="CharisSIL" w:cs="CharisSIL"/>
+          <w:sz w:val="16"/>
+          <w:szCs w:val="16"/>
+        </w:rPr>
+        <w:t xml:space="preserve"> </w:t>
+      </w:r>
+      <w:r>
+        <w:rPr>
+          <w:rFonts w:ascii="Arial" w:eastAsia="CharisSIL" w:hAnsi="Arial" w:cs="Arial"/>
+          <w:color w:val="2F5496" w:themeColor="accent1" w:themeShade="BF"/>
+          <w:sz w:val="24"/>
+          <w:szCs w:val="24"/>
+        </w:rPr>
+        <w:t>(Castel, Pratt, &amp; Drummond,</w:t>
+      </w:r>
+      <w:r>
+        <w:rPr>
+          <w:rFonts w:ascii="Arial" w:eastAsia="CharisSIL" w:hAnsi="Arial" w:cs="Arial"/>
+          <w:color w:val="2F5496" w:themeColor="accent1" w:themeShade="BF"/>
+          <w:sz w:val="24"/>
+          <w:szCs w:val="24"/>
+        </w:rPr>
+        <w:t xml:space="preserve"> </w:t>
+      </w:r>
+      <w:r>
+        <w:rPr>
+          <w:rFonts w:ascii="Arial" w:eastAsia="CharisSIL" w:hAnsi="Arial" w:cs="Arial"/>
+          <w:color w:val="2F5496" w:themeColor="accent1" w:themeShade="BF"/>
+          <w:sz w:val="24"/>
+          <w:szCs w:val="24"/>
+        </w:rPr>
+        <w:t xml:space="preserve">2005; </w:t>
+      </w:r>
+      <w:proofErr w:type="spellStart"/>
+      <w:r>
+        <w:rPr>
+          <w:rFonts w:ascii="Arial" w:eastAsia="CharisSIL" w:hAnsi="Arial" w:cs="Arial"/>
+          <w:color w:val="2F5496" w:themeColor="accent1" w:themeShade="BF"/>
+          <w:sz w:val="24"/>
+          <w:szCs w:val="24"/>
+        </w:rPr>
+        <w:t>Dye</w:t>
+      </w:r>
+      <w:proofErr w:type="spellEnd"/>
+      <w:r>
+        <w:rPr>
+          <w:rFonts w:ascii="Arial" w:eastAsia="CharisSIL" w:hAnsi="Arial" w:cs="Arial"/>
+          <w:color w:val="2F5496" w:themeColor="accent1" w:themeShade="BF"/>
+          <w:sz w:val="24"/>
+          <w:szCs w:val="24"/>
+        </w:rPr>
+        <w:t xml:space="preserve">, Green, &amp; </w:t>
+      </w:r>
+      <w:proofErr w:type="spellStart"/>
+      <w:r>
+        <w:rPr>
+          <w:rFonts w:ascii="Arial" w:eastAsia="CharisSIL" w:hAnsi="Arial" w:cs="Arial"/>
+          <w:color w:val="2F5496" w:themeColor="accent1" w:themeShade="BF"/>
+          <w:sz w:val="24"/>
+          <w:szCs w:val="24"/>
+        </w:rPr>
+        <w:t>Bavelier</w:t>
+      </w:r>
+      <w:proofErr w:type="spellEnd"/>
+      <w:r>
+        <w:rPr>
+          <w:rFonts w:ascii="Arial" w:eastAsia="CharisSIL" w:hAnsi="Arial" w:cs="Arial"/>
+          <w:color w:val="2F5496" w:themeColor="accent1" w:themeShade="BF"/>
+          <w:sz w:val="24"/>
+          <w:szCs w:val="24"/>
+        </w:rPr>
+        <w:t>, 2009; Feng, Spence, &amp; Pratt,</w:t>
+      </w:r>
+      <w:r>
+        <w:rPr>
+          <w:rFonts w:ascii="Arial" w:eastAsia="CharisSIL" w:hAnsi="Arial" w:cs="Arial"/>
+          <w:color w:val="2F5496" w:themeColor="accent1" w:themeShade="BF"/>
+          <w:sz w:val="24"/>
+          <w:szCs w:val="24"/>
+        </w:rPr>
+        <w:t xml:space="preserve"> </w:t>
+      </w:r>
+      <w:r>
+        <w:rPr>
+          <w:rFonts w:ascii="Arial" w:eastAsia="CharisSIL" w:hAnsi="Arial" w:cs="Arial"/>
+          <w:color w:val="2F5496" w:themeColor="accent1" w:themeShade="BF"/>
+          <w:sz w:val="24"/>
+          <w:szCs w:val="24"/>
+        </w:rPr>
+        <w:t>2007; Green</w:t>
+      </w:r>
+      <w:r>
+        <w:rPr>
+          <w:rFonts w:ascii="Arial" w:eastAsia="CharisSIL" w:hAnsi="Arial" w:cs="Arial"/>
+          <w:color w:val="2F5496" w:themeColor="accent1" w:themeShade="BF"/>
+          <w:sz w:val="24"/>
+          <w:szCs w:val="24"/>
+        </w:rPr>
+        <w:t xml:space="preserve"> </w:t>
+      </w:r>
+      <w:r>
+        <w:rPr>
+          <w:rFonts w:ascii="Arial" w:eastAsia="CharisSIL" w:hAnsi="Arial" w:cs="Arial"/>
+          <w:color w:val="2F5496" w:themeColor="accent1" w:themeShade="BF"/>
+          <w:sz w:val="24"/>
+          <w:szCs w:val="24"/>
+        </w:rPr>
+        <w:t xml:space="preserve">&amp; </w:t>
+      </w:r>
+      <w:proofErr w:type="spellStart"/>
+      <w:r>
+        <w:rPr>
+          <w:rFonts w:ascii="Arial" w:eastAsia="CharisSIL" w:hAnsi="Arial" w:cs="Arial"/>
+          <w:color w:val="2F5496" w:themeColor="accent1" w:themeShade="BF"/>
+          <w:sz w:val="24"/>
+          <w:szCs w:val="24"/>
+        </w:rPr>
+        <w:t>Bavelier</w:t>
+      </w:r>
+      <w:proofErr w:type="spellEnd"/>
+      <w:r>
+        <w:rPr>
+          <w:rFonts w:ascii="Arial" w:eastAsia="CharisSIL" w:hAnsi="Arial" w:cs="Arial"/>
+          <w:color w:val="2F5496" w:themeColor="accent1" w:themeShade="BF"/>
+          <w:sz w:val="24"/>
+          <w:szCs w:val="24"/>
+        </w:rPr>
+        <w:t xml:space="preserve">, 2006a, 2006b; </w:t>
+      </w:r>
+      <w:proofErr w:type="spellStart"/>
+      <w:r>
+        <w:rPr>
+          <w:rFonts w:ascii="Arial" w:eastAsia="CharisSIL" w:hAnsi="Arial" w:cs="Arial"/>
+          <w:color w:val="2F5496" w:themeColor="accent1" w:themeShade="BF"/>
+          <w:sz w:val="24"/>
+          <w:szCs w:val="24"/>
+        </w:rPr>
+        <w:t>Strobach</w:t>
+      </w:r>
+      <w:proofErr w:type="spellEnd"/>
+      <w:r>
+        <w:rPr>
+          <w:rFonts w:ascii="Arial" w:eastAsia="CharisSIL" w:hAnsi="Arial" w:cs="Arial"/>
+          <w:color w:val="2F5496" w:themeColor="accent1" w:themeShade="BF"/>
+          <w:sz w:val="24"/>
+          <w:szCs w:val="24"/>
+        </w:rPr>
+        <w:t xml:space="preserve"> et al., 2012)</w:t>
+      </w:r>
+      <w:r>
+        <w:rPr>
+          <w:rFonts w:ascii="Arial" w:eastAsia="CharisSIL" w:hAnsi="Arial" w:cs="Arial"/>
+          <w:sz w:val="24"/>
+          <w:szCs w:val="24"/>
+        </w:rPr>
+        <w:t>.</w:t>
+      </w:r>
+      <w:r>
+        <w:rPr>
+          <w:rFonts w:ascii="Arial" w:eastAsia="CharisSIL" w:hAnsi="Arial" w:cs="Arial"/>
+          <w:sz w:val="24"/>
+          <w:szCs w:val="24"/>
+        </w:rPr>
+        <w:t xml:space="preserve"> Miglioramenti delle abilità di gioco si sono riscontrati anche sul breve termine: in seguito ad allenamenti di cinque ore i soggetti hanno mostrato maggiori abilità in </w:t>
+      </w:r>
+      <w:proofErr w:type="gramStart"/>
+      <w:r>
+        <w:rPr>
+          <w:rFonts w:ascii="Arial" w:eastAsia="CharisSIL" w:hAnsi="Arial" w:cs="Arial"/>
+          <w:sz w:val="24"/>
+          <w:szCs w:val="24"/>
+        </w:rPr>
+        <w:t>una task</w:t>
+      </w:r>
+      <w:proofErr w:type="gramEnd"/>
+      <w:r>
+        <w:rPr>
+          <w:rFonts w:ascii="Arial" w:eastAsia="CharisSIL" w:hAnsi="Arial" w:cs="Arial"/>
+          <w:sz w:val="24"/>
+          <w:szCs w:val="24"/>
+        </w:rPr>
+        <w:t xml:space="preserve"> di tipo tracking </w:t>
+      </w:r>
+      <w:r>
+        <w:rPr>
+          <w:rFonts w:ascii="Arial" w:eastAsia="CharisSIL" w:hAnsi="Arial" w:cs="Arial"/>
+          <w:color w:val="2F5496" w:themeColor="accent1" w:themeShade="BF"/>
+          <w:sz w:val="24"/>
+          <w:szCs w:val="24"/>
+        </w:rPr>
+        <w:t>(Chen, Chen, &amp; Li,</w:t>
+      </w:r>
+    </w:p>
+    <w:p>
+      <w:pPr>
+        <w:autoSpaceDE w:val="0"/>
+        <w:autoSpaceDN w:val="0"/>
+        <w:adjustRightInd w:val="0"/>
+        <w:spacing w:after="0" w:line="240" w:lineRule="auto"/>
+        <w:rPr>
+          <w:rFonts w:ascii="Arial" w:hAnsi="Arial" w:cs="Arial"/>
+          <w:sz w:val="24"/>
+          <w:szCs w:val="24"/>
+        </w:rPr>
+      </w:pPr>
+      <w:r>
+        <w:rPr>
+          <w:rFonts w:ascii="Arial" w:eastAsia="CharisSIL" w:hAnsi="Arial" w:cs="Arial"/>
+          <w:color w:val="2F5496" w:themeColor="accent1" w:themeShade="BF"/>
+          <w:sz w:val="24"/>
+          <w:szCs w:val="24"/>
+        </w:rPr>
+        <w:lastRenderedPageBreak/>
+        <w:t>2015)</w:t>
+      </w:r>
+      <w:r>
+        <w:rPr>
+          <w:rFonts w:ascii="Arial" w:eastAsia="CharisSIL" w:hAnsi="Arial" w:cs="Arial"/>
+          <w:color w:val="2F5496" w:themeColor="accent1" w:themeShade="BF"/>
+          <w:sz w:val="24"/>
+          <w:szCs w:val="24"/>
+        </w:rPr>
+        <w:t xml:space="preserve">. </w:t>
+      </w:r>
+      <w:r>
+        <w:rPr>
+          <w:rFonts w:ascii="Arial" w:eastAsia="CharisSIL" w:hAnsi="Arial" w:cs="Arial"/>
+          <w:sz w:val="24"/>
+          <w:szCs w:val="24"/>
+        </w:rPr>
+        <w:t xml:space="preserve">Di recente, tramite prove di laboratorio, si è evidenziato che soggetti allenati sono capaci di movimenti più rapidi, senza intaccare la precisione </w:t>
+      </w:r>
+      <w:r>
+        <w:rPr>
+          <w:rFonts w:ascii="Arial" w:eastAsia="CharisSIL" w:hAnsi="Arial" w:cs="Arial"/>
+          <w:sz w:val="24"/>
+          <w:szCs w:val="24"/>
+        </w:rPr>
+        <w:t xml:space="preserve">degli stessi, </w:t>
+      </w:r>
+      <w:r>
+        <w:rPr>
+          <w:rFonts w:ascii="Arial" w:eastAsia="CharisSIL" w:hAnsi="Arial" w:cs="Arial"/>
+          <w:sz w:val="24"/>
+          <w:szCs w:val="24"/>
+        </w:rPr>
+        <w:t>grazie ad una migliore gestione del meccanismo di retroazione</w:t>
+      </w:r>
+      <w:r>
+        <w:rPr>
+          <w:rFonts w:ascii="Arial" w:eastAsia="CharisSIL" w:hAnsi="Arial" w:cs="Arial"/>
+          <w:sz w:val="24"/>
+          <w:szCs w:val="24"/>
+        </w:rPr>
+        <w:t xml:space="preserve"> </w:t>
+      </w:r>
+      <w:proofErr w:type="spellStart"/>
+      <w:r>
+        <w:rPr>
+          <w:rFonts w:ascii="Arial" w:eastAsia="CharisSIL" w:hAnsi="Arial" w:cs="Arial"/>
+          <w:sz w:val="24"/>
+          <w:szCs w:val="24"/>
+        </w:rPr>
+        <w:t>visuo</w:t>
+      </w:r>
+      <w:proofErr w:type="spellEnd"/>
+      <w:r>
+        <w:rPr>
+          <w:rFonts w:ascii="Arial" w:eastAsia="CharisSIL" w:hAnsi="Arial" w:cs="Arial"/>
+          <w:sz w:val="24"/>
+          <w:szCs w:val="24"/>
+        </w:rPr>
+        <w:t xml:space="preserve">-motorio </w:t>
+      </w:r>
+      <w:r>
+        <w:rPr>
+          <w:rFonts w:ascii="Arial" w:eastAsia="CharisSIL" w:hAnsi="Arial" w:cs="Arial"/>
+          <w:color w:val="2F5496" w:themeColor="accent1" w:themeShade="BF"/>
+          <w:sz w:val="24"/>
+          <w:szCs w:val="24"/>
+        </w:rPr>
+        <w:t>(</w:t>
+      </w:r>
+      <w:r>
+        <w:rPr>
+          <w:rFonts w:ascii="Arial" w:eastAsia="CharisSIL" w:hAnsi="Arial" w:cs="Arial"/>
+          <w:color w:val="2F5496" w:themeColor="accent1" w:themeShade="BF"/>
+          <w:sz w:val="24"/>
+          <w:szCs w:val="24"/>
+        </w:rPr>
+        <w:t xml:space="preserve">Michael A. </w:t>
+      </w:r>
+      <w:proofErr w:type="spellStart"/>
+      <w:r>
+        <w:rPr>
+          <w:rFonts w:ascii="Arial" w:eastAsia="CharisSIL" w:hAnsi="Arial" w:cs="Arial"/>
+          <w:color w:val="2F5496" w:themeColor="accent1" w:themeShade="BF"/>
+          <w:sz w:val="24"/>
+          <w:szCs w:val="24"/>
+        </w:rPr>
+        <w:t>Rupp</w:t>
+      </w:r>
+      <w:proofErr w:type="spellEnd"/>
+      <w:r>
+        <w:rPr>
+          <w:rFonts w:ascii="Arial" w:eastAsia="CharisSIL" w:hAnsi="Arial" w:cs="Arial"/>
+          <w:color w:val="2F5496" w:themeColor="accent1" w:themeShade="BF"/>
+          <w:sz w:val="24"/>
+          <w:szCs w:val="24"/>
+        </w:rPr>
+        <w:t xml:space="preserve">, Daniel S. McConnell, </w:t>
+      </w:r>
+      <w:proofErr w:type="spellStart"/>
+      <w:r>
+        <w:rPr>
+          <w:rFonts w:ascii="Arial" w:eastAsia="CharisSIL" w:hAnsi="Arial" w:cs="Arial"/>
+          <w:color w:val="2F5496" w:themeColor="accent1" w:themeShade="BF"/>
+          <w:sz w:val="24"/>
+          <w:szCs w:val="24"/>
+        </w:rPr>
+        <w:t>Janan</w:t>
+      </w:r>
+      <w:proofErr w:type="spellEnd"/>
+      <w:r>
+        <w:rPr>
+          <w:rFonts w:ascii="Arial" w:eastAsia="CharisSIL" w:hAnsi="Arial" w:cs="Arial"/>
+          <w:color w:val="2F5496" w:themeColor="accent1" w:themeShade="BF"/>
+          <w:sz w:val="24"/>
+          <w:szCs w:val="24"/>
+        </w:rPr>
+        <w:t xml:space="preserve"> A. </w:t>
+      </w:r>
+      <w:proofErr w:type="spellStart"/>
+      <w:r>
+        <w:rPr>
+          <w:rFonts w:ascii="Arial" w:eastAsia="CharisSIL" w:hAnsi="Arial" w:cs="Arial"/>
+          <w:color w:val="2F5496" w:themeColor="accent1" w:themeShade="BF"/>
+          <w:sz w:val="24"/>
+          <w:szCs w:val="24"/>
+        </w:rPr>
+        <w:t>Smither</w:t>
+      </w:r>
+      <w:proofErr w:type="spellEnd"/>
+      <w:r>
+        <w:rPr>
+          <w:rFonts w:ascii="Arial" w:eastAsia="CharisSIL" w:hAnsi="Arial" w:cs="Arial"/>
+          <w:color w:val="2F5496" w:themeColor="accent1" w:themeShade="BF"/>
+          <w:sz w:val="24"/>
+          <w:szCs w:val="24"/>
+        </w:rPr>
+        <w:t>, 2019)</w:t>
+      </w:r>
+      <w:r>
+        <w:rPr>
+          <w:rFonts w:ascii="Arial" w:eastAsia="CharisSIL" w:hAnsi="Arial" w:cs="Arial"/>
+          <w:sz w:val="24"/>
+          <w:szCs w:val="24"/>
+        </w:rPr>
+        <w:t xml:space="preserve">. </w:t>
+      </w:r>
+      <w:r>
+        <w:rPr>
+          <w:rFonts w:ascii="Arial" w:hAnsi="Arial" w:cs="Arial"/>
+          <w:sz w:val="24"/>
+          <w:szCs w:val="24"/>
+        </w:rPr>
+        <w:t>Ad esempio</w:t>
+      </w:r>
+      <w:r>
+        <w:rPr>
+          <w:rFonts w:ascii="Arial" w:hAnsi="Arial" w:cs="Arial"/>
+          <w:sz w:val="24"/>
+          <w:szCs w:val="24"/>
+        </w:rPr>
+        <w:t>,</w:t>
+      </w:r>
+      <w:r>
+        <w:rPr>
+          <w:rFonts w:ascii="Arial" w:hAnsi="Arial" w:cs="Arial"/>
+          <w:sz w:val="24"/>
+          <w:szCs w:val="24"/>
+        </w:rPr>
+        <w:t xml:space="preserve"> s</w:t>
+      </w:r>
+      <w:r>
+        <w:rPr>
+          <w:rFonts w:ascii="Arial" w:hAnsi="Arial" w:cs="Arial"/>
+          <w:sz w:val="24"/>
+          <w:szCs w:val="24"/>
+        </w:rPr>
+        <w:t xml:space="preserve">i potrebbe </w:t>
+      </w:r>
+      <w:r>
+        <w:rPr>
+          <w:rFonts w:ascii="Arial" w:hAnsi="Arial" w:cs="Arial"/>
+          <w:sz w:val="24"/>
+          <w:szCs w:val="24"/>
+        </w:rPr>
+        <w:t xml:space="preserve">pensare di </w:t>
+      </w:r>
+      <w:r>
+        <w:rPr>
+          <w:rFonts w:ascii="Arial" w:hAnsi="Arial" w:cs="Arial"/>
+          <w:sz w:val="24"/>
+          <w:szCs w:val="24"/>
+        </w:rPr>
+        <w:t xml:space="preserve">usare il simulatore come terapia di riabilitazione di alcune facoltà </w:t>
+      </w:r>
+      <w:r>
+        <w:rPr>
+          <w:rFonts w:ascii="Arial" w:hAnsi="Arial" w:cs="Arial"/>
+          <w:sz w:val="24"/>
+          <w:szCs w:val="24"/>
+        </w:rPr>
+        <w:t xml:space="preserve">neurologiche che coinvolgono gli occhi o il cervello, </w:t>
+      </w:r>
+      <w:r>
+        <w:rPr>
+          <w:rFonts w:ascii="Arial" w:hAnsi="Arial" w:cs="Arial"/>
+          <w:sz w:val="24"/>
+          <w:szCs w:val="24"/>
+        </w:rPr>
+        <w:t>danneggiate o perse</w:t>
+      </w:r>
+      <w:r>
+        <w:rPr>
+          <w:rFonts w:ascii="Arial" w:hAnsi="Arial" w:cs="Arial"/>
+          <w:sz w:val="24"/>
+          <w:szCs w:val="24"/>
+        </w:rPr>
+        <w:t xml:space="preserve"> in seguito a</w:t>
+      </w:r>
+      <w:r>
+        <w:rPr>
+          <w:rFonts w:ascii="Arial" w:hAnsi="Arial" w:cs="Arial"/>
+          <w:sz w:val="24"/>
+          <w:szCs w:val="24"/>
+        </w:rPr>
+        <w:t>d</w:t>
+      </w:r>
+      <w:r>
+        <w:rPr>
+          <w:rFonts w:ascii="Arial" w:hAnsi="Arial" w:cs="Arial"/>
+          <w:sz w:val="24"/>
+          <w:szCs w:val="24"/>
+        </w:rPr>
+        <w:t xml:space="preserve"> un danno o un intervento chirurgico.</w:t>
+      </w:r>
+      <w:r>
+        <w:rPr>
+          <w:rFonts w:ascii="Arial" w:hAnsi="Arial" w:cs="Arial"/>
+          <w:sz w:val="24"/>
+          <w:szCs w:val="24"/>
+        </w:rPr>
+        <w:t xml:space="preserve"> </w:t>
+      </w:r>
+      <w:r>
+        <w:rPr>
+          <w:rFonts w:ascii="Arial" w:hAnsi="Arial" w:cs="Arial"/>
+          <w:sz w:val="24"/>
+          <w:szCs w:val="24"/>
+        </w:rPr>
+        <w:t xml:space="preserve">L’implementazione base del gioco prevede l’inserimento di vari bersagli, che si comportano in modo diverso a seconda dell’esercizio. Vi è poi un puntatore che indica dove si sta mirando. </w:t>
+      </w:r>
+      <w:r>
+        <w:rPr>
+          <w:rFonts w:ascii="Arial" w:hAnsi="Arial" w:cs="Arial"/>
+          <w:sz w:val="24"/>
+          <w:szCs w:val="24"/>
+        </w:rPr>
+        <w:t xml:space="preserve">Il resto è composto da grafiche di vario tipo e di un menu per scegliere l’esercizio. </w:t>
+      </w:r>
+      <w:r>
+        <w:rPr>
+          <w:rFonts w:ascii="Arial" w:hAnsi="Arial" w:cs="Arial"/>
+          <w:sz w:val="24"/>
+          <w:szCs w:val="24"/>
+        </w:rPr>
+        <w:t>La piattaforma di sviluppo sarà monogame, utilizzando una grafica 2D.</w:t>
+      </w:r>
+    </w:p>
+    <w:p>
+      <w:pPr>
         <w:jc w:val="both"/>
         <w:rPr>
           <w:rFonts w:ascii="Arial" w:hAnsi="Arial" w:cs="Arial"/>
           <w:sz w:val="24"/>
           <w:szCs w:val="24"/>
-        </w:rPr>
-      </w:pPr>
-      <w:r>
-        <w:rPr>
-          <w:rFonts w:ascii="Arial" w:hAnsi="Arial" w:cs="Arial"/>
-          <w:sz w:val="24"/>
-          <w:szCs w:val="24"/>
-        </w:rPr>
-        <w:t>Dagli allenamenti si possono ottenere delle statistiche sulla base dei punteggi fatti, osservando eventuali miglioramenti o lacune in determinati esercizi</w:t>
-      </w:r>
-      <w:r>
-        <w:rPr>
-          <w:rFonts w:ascii="Arial" w:hAnsi="Arial" w:cs="Arial"/>
-          <w:sz w:val="24"/>
-          <w:szCs w:val="24"/>
-        </w:rPr>
-        <w:t>, così da programmare gli allenamenti successivi</w:t>
-      </w:r>
-      <w:r>
-        <w:rPr>
-          <w:rFonts w:ascii="Arial" w:hAnsi="Arial" w:cs="Arial"/>
-          <w:sz w:val="24"/>
-          <w:szCs w:val="24"/>
-        </w:rPr>
-        <w:t>.</w:t>
-      </w:r>
-      <w:r>
-        <w:rPr>
-          <w:rFonts w:ascii="Arial" w:hAnsi="Arial" w:cs="Arial"/>
-          <w:sz w:val="24"/>
-          <w:szCs w:val="24"/>
-        </w:rPr>
-        <w:t xml:space="preserve"> Il simulatore può anche essere usato come riscaldamento prima di giocare a un qualsiasi sparatutto, dato che, una volta raggiunto alti livelli, le capacità ottenute tendono a perdersi rapidamente, se non mantenut</w:t>
-      </w:r>
-      <w:r>
-        <w:rPr>
-          <w:rFonts w:ascii="Arial" w:hAnsi="Arial" w:cs="Arial"/>
-          <w:sz w:val="24"/>
-          <w:szCs w:val="24"/>
-        </w:rPr>
-        <w:t>e</w:t>
-      </w:r>
-      <w:r>
-        <w:rPr>
-          <w:rFonts w:ascii="Arial" w:hAnsi="Arial" w:cs="Arial"/>
-          <w:sz w:val="24"/>
-          <w:szCs w:val="24"/>
-        </w:rPr>
-        <w:t xml:space="preserve"> giorno dopo giorno. Chiaramente tutto questo allenamento è indicato a quei giocatori che, per passione o per lavoro, giocano gli sparatutto ad alto livello o a livello competitivo/</w:t>
-      </w:r>
-      <w:proofErr w:type="spellStart"/>
-      <w:r>
-        <w:rPr>
-          <w:rFonts w:ascii="Arial" w:hAnsi="Arial" w:cs="Arial"/>
-          <w:sz w:val="24"/>
-          <w:szCs w:val="24"/>
-        </w:rPr>
-        <w:t>torneistico</w:t>
-      </w:r>
-      <w:proofErr w:type="spellEnd"/>
-      <w:r>
-        <w:rPr>
-          <w:rFonts w:ascii="Arial" w:hAnsi="Arial" w:cs="Arial"/>
-          <w:sz w:val="24"/>
-          <w:szCs w:val="24"/>
-        </w:rPr>
-        <w:t xml:space="preserve">. Ciononostante, è da ricordare l’importanza di tenere allenati i riflessi e, più in generale, il cervello. </w:t>
-      </w:r>
-      <w:r>
-        <w:rPr>
-          <w:rFonts w:ascii="Arial" w:hAnsi="Arial" w:cs="Arial"/>
-          <w:sz w:val="24"/>
-          <w:szCs w:val="24"/>
-        </w:rPr>
-        <w:t>Ad esempio</w:t>
-      </w:r>
-      <w:r>
-        <w:rPr>
-          <w:rFonts w:ascii="Arial" w:hAnsi="Arial" w:cs="Arial"/>
-          <w:sz w:val="24"/>
-          <w:szCs w:val="24"/>
-        </w:rPr>
-        <w:t>,</w:t>
-      </w:r>
-      <w:r>
-        <w:rPr>
-          <w:rFonts w:ascii="Arial" w:hAnsi="Arial" w:cs="Arial"/>
-          <w:sz w:val="24"/>
-          <w:szCs w:val="24"/>
-        </w:rPr>
-        <w:t xml:space="preserve"> s</w:t>
-      </w:r>
-      <w:r>
-        <w:rPr>
-          <w:rFonts w:ascii="Arial" w:hAnsi="Arial" w:cs="Arial"/>
-          <w:sz w:val="24"/>
-          <w:szCs w:val="24"/>
-        </w:rPr>
-        <w:t xml:space="preserve">i potrebbe </w:t>
-      </w:r>
-      <w:r>
-        <w:rPr>
-          <w:rFonts w:ascii="Arial" w:hAnsi="Arial" w:cs="Arial"/>
-          <w:sz w:val="24"/>
-          <w:szCs w:val="24"/>
-        </w:rPr>
-        <w:t xml:space="preserve">pensare di </w:t>
-      </w:r>
-      <w:r>
-        <w:rPr>
-          <w:rFonts w:ascii="Arial" w:hAnsi="Arial" w:cs="Arial"/>
-          <w:sz w:val="24"/>
-          <w:szCs w:val="24"/>
-        </w:rPr>
-        <w:t xml:space="preserve">usare il simulatore come terapia di riabilitazione di alcune facoltà </w:t>
-      </w:r>
-      <w:r>
-        <w:rPr>
-          <w:rFonts w:ascii="Arial" w:hAnsi="Arial" w:cs="Arial"/>
-          <w:sz w:val="24"/>
-          <w:szCs w:val="24"/>
-        </w:rPr>
-        <w:t xml:space="preserve">neurologiche che coinvolgono gli occhi o il cervello, </w:t>
-      </w:r>
-      <w:r>
-        <w:rPr>
-          <w:rFonts w:ascii="Arial" w:hAnsi="Arial" w:cs="Arial"/>
-          <w:sz w:val="24"/>
-          <w:szCs w:val="24"/>
-        </w:rPr>
-        <w:t>danneggiate o perse</w:t>
-      </w:r>
-      <w:r>
-        <w:rPr>
-          <w:rFonts w:ascii="Arial" w:hAnsi="Arial" w:cs="Arial"/>
-          <w:sz w:val="24"/>
-          <w:szCs w:val="24"/>
-        </w:rPr>
-        <w:t xml:space="preserve"> in seguito a</w:t>
-      </w:r>
-      <w:r>
-        <w:rPr>
-          <w:rFonts w:ascii="Arial" w:hAnsi="Arial" w:cs="Arial"/>
-          <w:sz w:val="24"/>
-          <w:szCs w:val="24"/>
-        </w:rPr>
-        <w:t>d</w:t>
-      </w:r>
-      <w:r>
-        <w:rPr>
-          <w:rFonts w:ascii="Arial" w:hAnsi="Arial" w:cs="Arial"/>
-          <w:sz w:val="24"/>
-          <w:szCs w:val="24"/>
-        </w:rPr>
-        <w:t xml:space="preserve"> un danno o un intervento chirurgico.</w:t>
+          <w:u w:val="single"/>
+        </w:rPr>
+      </w:pPr>
+      <w:r>
+        <w:rPr>
+          <w:rFonts w:ascii="Arial" w:hAnsi="Arial" w:cs="Arial"/>
+          <w:sz w:val="24"/>
+          <w:szCs w:val="24"/>
+          <w:u w:val="single"/>
+        </w:rPr>
+        <w:t>AMBIENTE 3D:</w:t>
+      </w:r>
+    </w:p>
+    <w:p>
+      <w:pPr>
+        <w:jc w:val="both"/>
+        <w:rPr>
+          <w:rFonts w:ascii="Arial" w:hAnsi="Arial" w:cs="Arial"/>
+          <w:sz w:val="24"/>
+          <w:szCs w:val="24"/>
+        </w:rPr>
+      </w:pPr>
+      <w:r>
+        <w:rPr>
+          <w:rFonts w:ascii="Arial" w:hAnsi="Arial" w:cs="Arial"/>
+          <w:sz w:val="24"/>
+          <w:szCs w:val="24"/>
+        </w:rPr>
+        <w:t xml:space="preserve">Tramite prove pratiche durante lo sviluppo si è notato come la grafica 2D risulti estremamente limitante </w:t>
+      </w:r>
+      <w:r>
+        <w:rPr>
+          <w:rFonts w:ascii="Arial" w:hAnsi="Arial" w:cs="Arial"/>
+          <w:sz w:val="24"/>
+          <w:szCs w:val="24"/>
+        </w:rPr>
+        <w:t>dato il fine ultimo del gioco</w:t>
+      </w:r>
+      <w:r>
+        <w:rPr>
+          <w:rFonts w:ascii="Arial" w:hAnsi="Arial" w:cs="Arial"/>
+          <w:sz w:val="24"/>
+          <w:szCs w:val="24"/>
+        </w:rPr>
+        <w:t>. Giochi sparatutto moderni sono sviluppati in 3D</w:t>
+      </w:r>
+      <w:r>
+        <w:rPr>
+          <w:rFonts w:ascii="Arial" w:hAnsi="Arial" w:cs="Arial"/>
+          <w:sz w:val="24"/>
+          <w:szCs w:val="24"/>
+        </w:rPr>
+        <w:t xml:space="preserve"> e</w:t>
+      </w:r>
+      <w:r>
+        <w:rPr>
+          <w:rFonts w:ascii="Arial" w:hAnsi="Arial" w:cs="Arial"/>
+          <w:sz w:val="24"/>
+          <w:szCs w:val="24"/>
+        </w:rPr>
+        <w:t xml:space="preserve"> l’assenza della terza dimensione</w:t>
       </w:r>
       <w:r>
         <w:rPr>
@@ -885,23 +1417,135 @@
           <w:sz w:val="24"/>
           <w:szCs w:val="24"/>
         </w:rPr>
-        <w:t xml:space="preserve">L’implementazione base del gioco prevede l’inserimento di vari bersagli, che si comportano in modo diverso a seconda dell’esercizio. Vi è poi un puntatore che indica dove si sta mirando. </w:t>
-      </w:r>
-      <w:r>
-        <w:rPr>
-          <w:rFonts w:ascii="Arial" w:hAnsi="Arial" w:cs="Arial"/>
-          <w:sz w:val="24"/>
-          <w:szCs w:val="24"/>
-        </w:rPr>
-        <w:t xml:space="preserve">Il resto è composto da grafiche di vario tipo e di un menu per scegliere l’esercizio. </w:t>
-      </w:r>
-      <w:r>
-        <w:rPr>
-          <w:rFonts w:ascii="Arial" w:hAnsi="Arial" w:cs="Arial"/>
-          <w:sz w:val="24"/>
-          <w:szCs w:val="24"/>
-        </w:rPr>
-        <w:t>La piattaforma di sviluppo sarà monogame, utilizzando una grafica 2D.</w:t>
+        <w:t xml:space="preserve">si percepisce </w:t>
+      </w:r>
+      <w:r>
+        <w:rPr>
+          <w:rFonts w:ascii="Arial" w:hAnsi="Arial" w:cs="Arial"/>
+          <w:sz w:val="24"/>
+          <w:szCs w:val="24"/>
+        </w:rPr>
+        <w:t>nella schermata</w:t>
+      </w:r>
+      <w:r>
+        <w:rPr>
+          <w:rFonts w:ascii="Arial" w:hAnsi="Arial" w:cs="Arial"/>
+          <w:sz w:val="24"/>
+          <w:szCs w:val="24"/>
+        </w:rPr>
+        <w:t xml:space="preserve"> </w:t>
+      </w:r>
+      <w:r>
+        <w:rPr>
+          <w:rFonts w:ascii="Arial" w:hAnsi="Arial" w:cs="Arial"/>
+          <w:sz w:val="24"/>
+          <w:szCs w:val="24"/>
+        </w:rPr>
+        <w:t xml:space="preserve">e </w:t>
+      </w:r>
+      <w:r>
+        <w:rPr>
+          <w:rFonts w:ascii="Arial" w:hAnsi="Arial" w:cs="Arial"/>
+          <w:sz w:val="24"/>
+          <w:szCs w:val="24"/>
+        </w:rPr>
+        <w:t>si ripercuote in una</w:t>
+      </w:r>
+      <w:r>
+        <w:rPr>
+          <w:rFonts w:ascii="Arial" w:hAnsi="Arial" w:cs="Arial"/>
+          <w:sz w:val="24"/>
+          <w:szCs w:val="24"/>
+        </w:rPr>
+        <w:t xml:space="preserve"> </w:t>
+      </w:r>
+      <w:r>
+        <w:rPr>
+          <w:rFonts w:ascii="Arial" w:hAnsi="Arial" w:cs="Arial"/>
+          <w:sz w:val="24"/>
+          <w:szCs w:val="24"/>
+        </w:rPr>
+        <w:t>mancanza di immersione all’interno della scena</w:t>
+      </w:r>
+      <w:r>
+        <w:rPr>
+          <w:rFonts w:ascii="Arial" w:hAnsi="Arial" w:cs="Arial"/>
+          <w:sz w:val="24"/>
+          <w:szCs w:val="24"/>
+        </w:rPr>
+        <w:t>. In un simulatore a due dimensioni il</w:t>
+      </w:r>
+      <w:r>
+        <w:rPr>
+          <w:rFonts w:ascii="Arial" w:hAnsi="Arial" w:cs="Arial"/>
+          <w:sz w:val="24"/>
+          <w:szCs w:val="24"/>
+        </w:rPr>
+        <w:t xml:space="preserve"> giocatore </w:t>
+      </w:r>
+      <w:r>
+        <w:rPr>
+          <w:rFonts w:ascii="Arial" w:hAnsi="Arial" w:cs="Arial"/>
+          <w:sz w:val="24"/>
+          <w:szCs w:val="24"/>
+        </w:rPr>
+        <w:t xml:space="preserve">viene proiettato </w:t>
+      </w:r>
+      <w:r>
+        <w:rPr>
+          <w:rFonts w:ascii="Arial" w:hAnsi="Arial" w:cs="Arial"/>
+          <w:sz w:val="24"/>
+          <w:szCs w:val="24"/>
+        </w:rPr>
+        <w:t>in un</w:t>
+      </w:r>
+      <w:r>
+        <w:rPr>
+          <w:rFonts w:ascii="Arial" w:hAnsi="Arial" w:cs="Arial"/>
+          <w:sz w:val="24"/>
+          <w:szCs w:val="24"/>
+        </w:rPr>
+        <w:t xml:space="preserve"> ambiente piatto, percepito d</w:t>
+      </w:r>
+      <w:r>
+        <w:rPr>
+          <w:rFonts w:ascii="Arial" w:hAnsi="Arial" w:cs="Arial"/>
+          <w:sz w:val="24"/>
+          <w:szCs w:val="24"/>
+        </w:rPr>
+        <w:t>ifferente</w:t>
+      </w:r>
+      <w:r>
+        <w:rPr>
+          <w:rFonts w:ascii="Arial" w:hAnsi="Arial" w:cs="Arial"/>
+          <w:sz w:val="24"/>
+          <w:szCs w:val="24"/>
+        </w:rPr>
+        <w:t xml:space="preserve"> da quello in cui si svolge il gioco per il quale ci si sta allenando, vanificando l’utilità dell’esercizio. Per dare un</w:t>
+      </w:r>
+      <w:r>
+        <w:rPr>
+          <w:rFonts w:ascii="Arial" w:hAnsi="Arial" w:cs="Arial"/>
+          <w:sz w:val="24"/>
+          <w:szCs w:val="24"/>
+        </w:rPr>
+        <w:t>’</w:t>
+      </w:r>
+      <w:r>
+        <w:rPr>
+          <w:rFonts w:ascii="Arial" w:hAnsi="Arial" w:cs="Arial"/>
+          <w:sz w:val="24"/>
+          <w:szCs w:val="24"/>
+        </w:rPr>
+        <w:t>illusione di profondità si è pensato allora ad un ambiente tridimensionale all’interno del quale si può muovere il bersaglio, schematizzato di seguit</w:t>
+      </w:r>
+      <w:r>
+        <w:rPr>
+          <w:rFonts w:ascii="Arial" w:hAnsi="Arial" w:cs="Arial"/>
+          <w:sz w:val="24"/>
+          <w:szCs w:val="24"/>
+        </w:rPr>
+        <w:t>o:</w:t>
       </w:r>
     </w:p>
     <w:p>
@@ -911,230 +1555,16 @@
           <w:rFonts w:ascii="Arial" w:hAnsi="Arial" w:cs="Arial"/>
           <w:sz w:val="24"/>
           <w:szCs w:val="24"/>
-          <w:u w:val="single"/>
-        </w:rPr>
-      </w:pPr>
-      <w:r>
-        <w:rPr>
-          <w:rFonts w:ascii="Arial" w:hAnsi="Arial" w:cs="Arial"/>
-          <w:sz w:val="24"/>
-          <w:szCs w:val="24"/>
-          <w:u w:val="single"/>
+        </w:rPr>
+      </w:pPr>
+      <w:r>
+        <w:rPr>
+          <w:rFonts w:ascii="Arial" w:hAnsi="Arial" w:cs="Arial"/>
+          <w:noProof/>
+          <w:sz w:val="24"/>
+          <w:szCs w:val="24"/>
         </w:rPr>
         <w:lastRenderedPageBreak/>
-        <w:t>AMBIENTE 3D:</w:t>
-      </w:r>
-    </w:p>
-    <w:p>
-      <w:pPr>
-        <w:jc w:val="both"/>
-        <w:rPr>
-          <w:rFonts w:ascii="Arial" w:hAnsi="Arial" w:cs="Arial"/>
-          <w:sz w:val="24"/>
-          <w:szCs w:val="24"/>
-        </w:rPr>
-      </w:pPr>
-      <w:r>
-        <w:rPr>
-          <w:rFonts w:ascii="Arial" w:hAnsi="Arial" w:cs="Arial"/>
-          <w:sz w:val="24"/>
-          <w:szCs w:val="24"/>
-        </w:rPr>
-        <w:t xml:space="preserve">Tramite prove pratiche durante lo sviluppo si è notato come la grafica 2D risulti estremamente limitante </w:t>
-      </w:r>
-      <w:r>
-        <w:rPr>
-          <w:rFonts w:ascii="Arial" w:hAnsi="Arial" w:cs="Arial"/>
-          <w:sz w:val="24"/>
-          <w:szCs w:val="24"/>
-        </w:rPr>
-        <w:t>dato il fine ultimo del gioco</w:t>
-      </w:r>
-      <w:r>
-        <w:rPr>
-          <w:rFonts w:ascii="Arial" w:hAnsi="Arial" w:cs="Arial"/>
-          <w:sz w:val="24"/>
-          <w:szCs w:val="24"/>
-        </w:rPr>
-        <w:t>. Giochi sparatutto moderni sono sviluppati in 3D</w:t>
-      </w:r>
-      <w:r>
-        <w:rPr>
-          <w:rFonts w:ascii="Arial" w:hAnsi="Arial" w:cs="Arial"/>
-          <w:sz w:val="24"/>
-          <w:szCs w:val="24"/>
-        </w:rPr>
-        <w:t xml:space="preserve"> e</w:t>
-      </w:r>
-      <w:r>
-        <w:rPr>
-          <w:rFonts w:ascii="Arial" w:hAnsi="Arial" w:cs="Arial"/>
-          <w:sz w:val="24"/>
-          <w:szCs w:val="24"/>
-        </w:rPr>
-        <w:t xml:space="preserve"> l’assenza della terza dimensione</w:t>
-      </w:r>
-      <w:r>
-        <w:rPr>
-          <w:rFonts w:ascii="Arial" w:hAnsi="Arial" w:cs="Arial"/>
-          <w:sz w:val="24"/>
-          <w:szCs w:val="24"/>
-        </w:rPr>
-        <w:t xml:space="preserve"> </w:t>
-      </w:r>
-      <w:r>
-        <w:rPr>
-          <w:rFonts w:ascii="Arial" w:hAnsi="Arial" w:cs="Arial"/>
-          <w:sz w:val="24"/>
-          <w:szCs w:val="24"/>
-        </w:rPr>
-        <w:t xml:space="preserve">si percepisce </w:t>
-      </w:r>
-      <w:r>
-        <w:rPr>
-          <w:rFonts w:ascii="Arial" w:hAnsi="Arial" w:cs="Arial"/>
-          <w:sz w:val="24"/>
-          <w:szCs w:val="24"/>
-        </w:rPr>
-        <w:t>nella schermata</w:t>
-      </w:r>
-      <w:r>
-        <w:rPr>
-          <w:rFonts w:ascii="Arial" w:hAnsi="Arial" w:cs="Arial"/>
-          <w:sz w:val="24"/>
-          <w:szCs w:val="24"/>
-        </w:rPr>
-        <w:t xml:space="preserve"> </w:t>
-      </w:r>
-      <w:r>
-        <w:rPr>
-          <w:rFonts w:ascii="Arial" w:hAnsi="Arial" w:cs="Arial"/>
-          <w:sz w:val="24"/>
-          <w:szCs w:val="24"/>
-        </w:rPr>
-        <w:t xml:space="preserve">e </w:t>
-      </w:r>
-      <w:r>
-        <w:rPr>
-          <w:rFonts w:ascii="Arial" w:hAnsi="Arial" w:cs="Arial"/>
-          <w:sz w:val="24"/>
-          <w:szCs w:val="24"/>
-        </w:rPr>
-        <w:t>si ripercuote in una</w:t>
-      </w:r>
-      <w:r>
-        <w:rPr>
-          <w:rFonts w:ascii="Arial" w:hAnsi="Arial" w:cs="Arial"/>
-          <w:sz w:val="24"/>
-          <w:szCs w:val="24"/>
-        </w:rPr>
-        <w:t xml:space="preserve"> </w:t>
-      </w:r>
-      <w:r>
-        <w:rPr>
-          <w:rFonts w:ascii="Arial" w:hAnsi="Arial" w:cs="Arial"/>
-          <w:sz w:val="24"/>
-          <w:szCs w:val="24"/>
-        </w:rPr>
-        <w:t>mancanza di immersione all’interno della scena</w:t>
-      </w:r>
-      <w:r>
-        <w:rPr>
-          <w:rFonts w:ascii="Arial" w:hAnsi="Arial" w:cs="Arial"/>
-          <w:sz w:val="24"/>
-          <w:szCs w:val="24"/>
-        </w:rPr>
-        <w:t>. In un simulatore a due dimensioni il</w:t>
-      </w:r>
-      <w:r>
-        <w:rPr>
-          <w:rFonts w:ascii="Arial" w:hAnsi="Arial" w:cs="Arial"/>
-          <w:sz w:val="24"/>
-          <w:szCs w:val="24"/>
-        </w:rPr>
-        <w:t xml:space="preserve"> giocatore </w:t>
-      </w:r>
-      <w:r>
-        <w:rPr>
-          <w:rFonts w:ascii="Arial" w:hAnsi="Arial" w:cs="Arial"/>
-          <w:sz w:val="24"/>
-          <w:szCs w:val="24"/>
-        </w:rPr>
-        <w:t xml:space="preserve">viene proiettato </w:t>
-      </w:r>
-      <w:r>
-        <w:rPr>
-          <w:rFonts w:ascii="Arial" w:hAnsi="Arial" w:cs="Arial"/>
-          <w:sz w:val="24"/>
-          <w:szCs w:val="24"/>
-        </w:rPr>
-        <w:t>in un</w:t>
-      </w:r>
-      <w:r>
-        <w:rPr>
-          <w:rFonts w:ascii="Arial" w:hAnsi="Arial" w:cs="Arial"/>
-          <w:sz w:val="24"/>
-          <w:szCs w:val="24"/>
-        </w:rPr>
-        <w:t xml:space="preserve"> ambiente piatto, percepito d</w:t>
-      </w:r>
-      <w:r>
-        <w:rPr>
-          <w:rFonts w:ascii="Arial" w:hAnsi="Arial" w:cs="Arial"/>
-          <w:sz w:val="24"/>
-          <w:szCs w:val="24"/>
-        </w:rPr>
-        <w:t>ifferente</w:t>
-      </w:r>
-      <w:r>
-        <w:rPr>
-          <w:rFonts w:ascii="Arial" w:hAnsi="Arial" w:cs="Arial"/>
-          <w:sz w:val="24"/>
-          <w:szCs w:val="24"/>
-        </w:rPr>
-        <w:t xml:space="preserve"> da quello in cui si svolge il gioco per il quale ci si sta allenando, vanificando l’utilità dell’esercizio. Per dare un</w:t>
-      </w:r>
-      <w:r>
-        <w:rPr>
-          <w:rFonts w:ascii="Arial" w:hAnsi="Arial" w:cs="Arial"/>
-          <w:sz w:val="24"/>
-          <w:szCs w:val="24"/>
-        </w:rPr>
-        <w:t>’</w:t>
-      </w:r>
-      <w:r>
-        <w:rPr>
-          <w:rFonts w:ascii="Arial" w:hAnsi="Arial" w:cs="Arial"/>
-          <w:sz w:val="24"/>
-          <w:szCs w:val="24"/>
-        </w:rPr>
-        <w:t>illusione di profondità si è pensato allora ad un ambiente tridimensionale all’interno del quale si può muovere il bersaglio, schematizzato di seguit</w:t>
-      </w:r>
-      <w:r>
-        <w:rPr>
-          <w:rFonts w:ascii="Arial" w:hAnsi="Arial" w:cs="Arial"/>
-          <w:sz w:val="24"/>
-          <w:szCs w:val="24"/>
-        </w:rPr>
-        <w:t>o:</w:t>
-      </w:r>
-    </w:p>
-    <w:p>
-      <w:pPr>
-        <w:jc w:val="both"/>
-        <w:rPr>
-          <w:rFonts w:ascii="Arial" w:hAnsi="Arial" w:cs="Arial"/>
-          <w:sz w:val="24"/>
-          <w:szCs w:val="24"/>
-        </w:rPr>
-      </w:pPr>
-      <w:r>
-        <w:rPr>
-          <w:rFonts w:ascii="Arial" w:hAnsi="Arial" w:cs="Arial"/>
-          <w:noProof/>
-          <w:sz w:val="24"/>
-          <w:szCs w:val="24"/>
-        </w:rPr>
         <w:drawing>
           <wp:inline distT="0" distB="0" distL="0" distR="0" wp14:anchorId="61E0D06E" wp14:editId="5CA8937F">
             <wp:extent cx="6012407" cy="6966858"/>
@@ -1193,108 +1623,108 @@
           <w:sz w:val="24"/>
           <w:szCs w:val="24"/>
         </w:rPr>
+        <w:t>L</w:t>
+      </w:r>
+      <w:r>
+        <w:rPr>
+          <w:rFonts w:ascii="Arial" w:hAnsi="Arial" w:cs="Arial"/>
+          <w:sz w:val="24"/>
+          <w:szCs w:val="24"/>
+        </w:rPr>
+        <w:t>a camera</w:t>
+      </w:r>
+      <w:r>
+        <w:rPr>
+          <w:rFonts w:ascii="Arial" w:hAnsi="Arial" w:cs="Arial"/>
+          <w:sz w:val="24"/>
+          <w:szCs w:val="24"/>
+        </w:rPr>
+        <w:t xml:space="preserve"> è</w:t>
+      </w:r>
+      <w:r>
+        <w:rPr>
+          <w:rFonts w:ascii="Arial" w:hAnsi="Arial" w:cs="Arial"/>
+          <w:sz w:val="24"/>
+          <w:szCs w:val="24"/>
+        </w:rPr>
+        <w:t xml:space="preserve"> posta al centro delle due semisfere</w:t>
+      </w:r>
+      <w:r>
+        <w:rPr>
+          <w:rFonts w:ascii="Arial" w:hAnsi="Arial" w:cs="Arial"/>
+          <w:sz w:val="24"/>
+          <w:szCs w:val="24"/>
+        </w:rPr>
+        <w:t xml:space="preserve"> e il</w:t>
+      </w:r>
+      <w:r>
+        <w:rPr>
+          <w:rFonts w:ascii="Arial" w:hAnsi="Arial" w:cs="Arial"/>
+          <w:sz w:val="24"/>
+          <w:szCs w:val="24"/>
+        </w:rPr>
+        <w:t xml:space="preserve"> bersaglio può muoversi nello spazio </w:t>
+      </w:r>
+      <w:r>
+        <w:rPr>
+          <w:rFonts w:ascii="Arial" w:hAnsi="Arial" w:cs="Arial"/>
+          <w:sz w:val="24"/>
+          <w:szCs w:val="24"/>
+        </w:rPr>
+        <w:t xml:space="preserve">libero </w:t>
+      </w:r>
+      <w:r>
+        <w:rPr>
+          <w:rFonts w:ascii="Arial" w:hAnsi="Arial" w:cs="Arial"/>
+          <w:sz w:val="24"/>
+          <w:szCs w:val="24"/>
+        </w:rPr>
+        <w:t>tra le due semisfere.</w:t>
+      </w:r>
+      <w:r>
+        <w:rPr>
+          <w:rFonts w:ascii="Arial" w:hAnsi="Arial" w:cs="Arial"/>
+          <w:sz w:val="24"/>
+          <w:szCs w:val="24"/>
+        </w:rPr>
+        <w:t xml:space="preserve"> Segue una vista dall’alto sul piano </w:t>
+      </w:r>
+      <w:proofErr w:type="spellStart"/>
+      <w:r>
+        <w:rPr>
+          <w:rFonts w:ascii="Arial" w:hAnsi="Arial" w:cs="Arial"/>
+          <w:sz w:val="24"/>
+          <w:szCs w:val="24"/>
+        </w:rPr>
+        <w:t>xz</w:t>
+      </w:r>
+      <w:proofErr w:type="spellEnd"/>
+      <w:r>
+        <w:rPr>
+          <w:rFonts w:ascii="Arial" w:hAnsi="Arial" w:cs="Arial"/>
+          <w:sz w:val="24"/>
+          <w:szCs w:val="24"/>
+        </w:rPr>
+        <w:t>:</w:t>
+      </w:r>
+    </w:p>
+    <w:p>
+      <w:pPr>
+        <w:jc w:val="both"/>
+        <w:rPr>
+          <w:rFonts w:ascii="Arial" w:hAnsi="Arial" w:cs="Arial"/>
+          <w:sz w:val="24"/>
+          <w:szCs w:val="24"/>
+        </w:rPr>
+      </w:pPr>
+      <w:r>
+        <w:rPr>
+          <w:rFonts w:ascii="Arial" w:hAnsi="Arial" w:cs="Arial"/>
+          <w:noProof/>
+          <w:sz w:val="24"/>
+          <w:szCs w:val="24"/>
+        </w:rPr>
         <w:lastRenderedPageBreak/>
-        <w:t>L</w:t>
-      </w:r>
-      <w:r>
-        <w:rPr>
-          <w:rFonts w:ascii="Arial" w:hAnsi="Arial" w:cs="Arial"/>
-          <w:sz w:val="24"/>
-          <w:szCs w:val="24"/>
-        </w:rPr>
-        <w:t>a camera</w:t>
-      </w:r>
-      <w:r>
-        <w:rPr>
-          <w:rFonts w:ascii="Arial" w:hAnsi="Arial" w:cs="Arial"/>
-          <w:sz w:val="24"/>
-          <w:szCs w:val="24"/>
-        </w:rPr>
-        <w:t xml:space="preserve"> è</w:t>
-      </w:r>
-      <w:r>
-        <w:rPr>
-          <w:rFonts w:ascii="Arial" w:hAnsi="Arial" w:cs="Arial"/>
-          <w:sz w:val="24"/>
-          <w:szCs w:val="24"/>
-        </w:rPr>
-        <w:t xml:space="preserve"> posta al centro delle due semisfere</w:t>
-      </w:r>
-      <w:r>
-        <w:rPr>
-          <w:rFonts w:ascii="Arial" w:hAnsi="Arial" w:cs="Arial"/>
-          <w:sz w:val="24"/>
-          <w:szCs w:val="24"/>
-        </w:rPr>
-        <w:t xml:space="preserve"> e il</w:t>
-      </w:r>
-      <w:r>
-        <w:rPr>
-          <w:rFonts w:ascii="Arial" w:hAnsi="Arial" w:cs="Arial"/>
-          <w:sz w:val="24"/>
-          <w:szCs w:val="24"/>
-        </w:rPr>
-        <w:t xml:space="preserve"> bersaglio può muoversi nello spazio </w:t>
-      </w:r>
-      <w:r>
-        <w:rPr>
-          <w:rFonts w:ascii="Arial" w:hAnsi="Arial" w:cs="Arial"/>
-          <w:sz w:val="24"/>
-          <w:szCs w:val="24"/>
-        </w:rPr>
-        <w:t xml:space="preserve">libero </w:t>
-      </w:r>
-      <w:r>
-        <w:rPr>
-          <w:rFonts w:ascii="Arial" w:hAnsi="Arial" w:cs="Arial"/>
-          <w:sz w:val="24"/>
-          <w:szCs w:val="24"/>
-        </w:rPr>
-        <w:t>tra le due semisfere.</w:t>
-      </w:r>
-      <w:r>
-        <w:rPr>
-          <w:rFonts w:ascii="Arial" w:hAnsi="Arial" w:cs="Arial"/>
-          <w:sz w:val="24"/>
-          <w:szCs w:val="24"/>
-        </w:rPr>
-        <w:t xml:space="preserve"> Segue una vista dall’alto sul piano </w:t>
-      </w:r>
-      <w:proofErr w:type="spellStart"/>
-      <w:r>
-        <w:rPr>
-          <w:rFonts w:ascii="Arial" w:hAnsi="Arial" w:cs="Arial"/>
-          <w:sz w:val="24"/>
-          <w:szCs w:val="24"/>
-        </w:rPr>
-        <w:t>xz</w:t>
-      </w:r>
-      <w:proofErr w:type="spellEnd"/>
-      <w:r>
-        <w:rPr>
-          <w:rFonts w:ascii="Arial" w:hAnsi="Arial" w:cs="Arial"/>
-          <w:sz w:val="24"/>
-          <w:szCs w:val="24"/>
-        </w:rPr>
-        <w:t>:</w:t>
-      </w:r>
-    </w:p>
-    <w:p>
-      <w:pPr>
-        <w:jc w:val="both"/>
-        <w:rPr>
-          <w:rFonts w:ascii="Arial" w:hAnsi="Arial" w:cs="Arial"/>
-          <w:sz w:val="24"/>
-          <w:szCs w:val="24"/>
-        </w:rPr>
-      </w:pPr>
-      <w:r>
-        <w:rPr>
-          <w:rFonts w:ascii="Arial" w:hAnsi="Arial" w:cs="Arial"/>
-          <w:noProof/>
-          <w:sz w:val="24"/>
-          <w:szCs w:val="24"/>
-        </w:rPr>
         <w:drawing>
           <wp:inline distT="0" distB="0" distL="0" distR="0" wp14:anchorId="15014B1F" wp14:editId="518B60AA">
             <wp:extent cx="6120130" cy="3244850"/>
@@ -1448,15 +1878,15 @@
           <w:sz w:val="24"/>
           <w:szCs w:val="24"/>
         </w:rPr>
+        <w:t xml:space="preserve">Con “screen” si fa riferimento al rettangolo avente dimensioni pari allo schermo del pc, sulle quali verrà proiettata la posizione del target per la stampa a schermo. Il rettangolo screen </w:t>
+      </w:r>
+      <w:r>
+        <w:rPr>
+          <w:rFonts w:ascii="Arial" w:hAnsi="Arial" w:cs="Arial"/>
+          <w:sz w:val="24"/>
+          <w:szCs w:val="24"/>
+        </w:rPr>
         <w:lastRenderedPageBreak/>
-        <w:t xml:space="preserve">Con “screen” si fa riferimento al rettangolo avente dimensioni pari allo schermo del pc, sulle quali verrà proiettata la posizione del target per la stampa a schermo. Il rettangolo screen </w:t>
-      </w:r>
-      <w:r>
-        <w:rPr>
-          <w:rFonts w:ascii="Arial" w:hAnsi="Arial" w:cs="Arial"/>
-          <w:sz w:val="24"/>
-          <w:szCs w:val="24"/>
-        </w:rPr>
         <w:t>giace sul piano</w:t>
       </w:r>
       <w:r>
@@ -2574,7 +3004,6 @@
               <w:szCs w:val="24"/>
               <w:shd w:val="clear" w:color="auto" w:fill="D9E2F3" w:themeFill="accent1" w:themeFillTint="33"/>
             </w:rPr>
-            <w:lastRenderedPageBreak/>
             <m:t xml:space="preserve">β = arcCos </m:t>
           </m:r>
           <m:f>
@@ -2630,6 +3059,7 @@
           <w:sz w:val="24"/>
           <w:szCs w:val="24"/>
         </w:rPr>
+        <w:lastRenderedPageBreak/>
         <w:t xml:space="preserve">Analogamente l’angolo δ, compreso tra l’asse delle Y e la congiungente tra </w:t>
       </w:r>
       <w:proofErr w:type="spellStart"/>
@@ -3299,8 +3729,16 @@
           <w:sz w:val="24"/>
           <w:szCs w:val="24"/>
         </w:rPr>
+        <w:t xml:space="preserve">Lo spostamento del target all’interno dello spazio tridimensionale deve essere vincolato in modo tale da risultare sempre raggiungibile dal puntatore, nonostante i vincoli sullo </w:t>
+      </w:r>
+      <w:r>
+        <w:rPr>
+          <w:rFonts w:ascii="Arial" w:eastAsiaTheme="minorEastAsia" w:hAnsi="Arial" w:cs="Arial"/>
+          <w:sz w:val="24"/>
+          <w:szCs w:val="24"/>
+        </w:rPr>
         <w:lastRenderedPageBreak/>
-        <w:t xml:space="preserve">Lo spostamento del target all’interno dello spazio tridimensionale deve essere vincolato in modo tale da risultare sempre raggiungibile dal puntatore, nonostante i vincoli sullo spostamento dello stesso dettati dalle dimensioni dello sfondo. Lo schermo è libero di muoversi entro i limiti degli angoli α e γ, dunque il target deve essere vincolato a muoversi all’interno dello spazio coperto da questi angoli. Ulteriore vincolo è costituito dal valore di d, che non deve mai essere inferiore a </w:t>
+        <w:t xml:space="preserve">spostamento dello stesso dettati dalle dimensioni dello sfondo. Lo schermo è libero di muoversi entro i limiti degli angoli α e γ, dunque il target deve essere vincolato a muoversi all’interno dello spazio coperto da questi angoli. Ulteriore vincolo è costituito dal valore di d, che non deve mai essere inferiore a </w:t>
       </w:r>
       <w:proofErr w:type="spellStart"/>
       <w:r>

</xml_diff>